<commit_message>
links in Wet-Cat Product Rapport.docx geupdate
</commit_message>
<xml_diff>
--- a/Docs/Wet-Cat Product Rapport.docx
+++ b/Docs/Wet-Cat Product Rapport.docx
@@ -126,8 +126,16 @@
         <w:rPr>
           <w:lang w:val="en-US"/>
         </w:rPr>
-        <w:t>The goal of the project is to use a gun turret equipped with a laser to scare cats away from a yard. The cats will be recognized by a camera using openCV</w:t>
-      </w:r>
+        <w:t xml:space="preserve">The goal of the project is to use a gun turret equipped with a laser to scare cats away from a yard. The cats will be recognized by a camera using </w:t>
+      </w:r>
+      <w:proofErr w:type="spellStart"/>
+      <w:r>
+        <w:rPr>
+          <w:lang w:val="en-US"/>
+        </w:rPr>
+        <w:t>openCV</w:t>
+      </w:r>
+      <w:proofErr w:type="spellEnd"/>
       <w:r>
         <w:rPr>
           <w:lang w:val="en-US"/>
@@ -148,16 +156,80 @@
         <w:t xml:space="preserve">Dit project is gemaakt </w:t>
       </w:r>
       <w:r>
-        <w:t xml:space="preserve">voor de minor embedded vision design. Het project is </w:t>
-      </w:r>
-      <w:r>
-        <w:t>een combinatie van vision en embedded programmeren. Het herkennen van objecten gebeurd met openCV terwijl de gun turret met een Arduino wordt aangestuurd. In dit document worden alle aspecten van het project aan de orde gebracht om een duidelijk beeld te geven van wat er tijdens de ontwikkeling van het project gedaan is.</w:t>
-      </w:r>
-      <w:r>
-        <w:t xml:space="preserve"> Het project is gemaakt op github, de keuze voor dit opensource versie beheer systeem</w:t>
-      </w:r>
-      <w:r>
-        <w:t>is gemaakt omdat het project voor school is en dus publiek kan zijn, en omdat het een makkelijk systeem is waar documenten in markdown gemaakt kunnen worden en waar de leraar makkelijk bij alle documentatie kan.</w:t>
+        <w:t xml:space="preserve">voor de minor embedded </w:t>
+      </w:r>
+      <w:proofErr w:type="spellStart"/>
+      <w:r>
+        <w:t>vision</w:t>
+      </w:r>
+      <w:proofErr w:type="spellEnd"/>
+      <w:r>
+        <w:t xml:space="preserve"> design. Het project is </w:t>
+      </w:r>
+      <w:r>
+        <w:t xml:space="preserve">een combinatie van </w:t>
+      </w:r>
+      <w:proofErr w:type="spellStart"/>
+      <w:r>
+        <w:t>vision</w:t>
+      </w:r>
+      <w:proofErr w:type="spellEnd"/>
+      <w:r>
+        <w:t xml:space="preserve"> en embedded programmeren. Het herkennen van objecten gebeurd met </w:t>
+      </w:r>
+      <w:proofErr w:type="spellStart"/>
+      <w:r>
+        <w:t>openCV</w:t>
+      </w:r>
+      <w:proofErr w:type="spellEnd"/>
+      <w:r>
+        <w:t xml:space="preserve"> terwijl de gun turret met een </w:t>
+      </w:r>
+      <w:proofErr w:type="spellStart"/>
+      <w:r>
+        <w:t>Arduino</w:t>
+      </w:r>
+      <w:proofErr w:type="spellEnd"/>
+      <w:r>
+        <w:t xml:space="preserve"> wordt aangestuurd. In dit document worden alle aspecten van het project aan de orde gebracht om een duidelijk beeld te geven van wat er tijdens de ontwikkeling van het project gedaan is.</w:t>
+      </w:r>
+      <w:r>
+        <w:t xml:space="preserve"> Het project is gemaakt op </w:t>
+      </w:r>
+      <w:proofErr w:type="spellStart"/>
+      <w:r>
+        <w:t>github</w:t>
+      </w:r>
+      <w:proofErr w:type="spellEnd"/>
+      <w:r>
+        <w:t xml:space="preserve">, de keuze voor dit opensource versie beheer </w:t>
+      </w:r>
+      <w:proofErr w:type="spellStart"/>
+      <w:r>
+        <w:t>systeem</w:t>
+      </w:r>
+      <w:r>
+        <w:t>is</w:t>
+      </w:r>
+      <w:proofErr w:type="spellEnd"/>
+      <w:r>
+        <w:t xml:space="preserve"> gemaakt omdat het project voor school is en dus publiek kan zijn, en omdat het een </w:t>
+      </w:r>
+      <w:proofErr w:type="gramStart"/>
+      <w:r>
+        <w:t>makkelijk</w:t>
+      </w:r>
+      <w:proofErr w:type="gramEnd"/>
+      <w:r>
+        <w:t xml:space="preserve"> systeem is waar documenten in </w:t>
+      </w:r>
+      <w:proofErr w:type="spellStart"/>
+      <w:r>
+        <w:t>markdown</w:t>
+      </w:r>
+      <w:proofErr w:type="spellEnd"/>
+      <w:r>
+        <w:t xml:space="preserve"> gemaakt kunnen worden en waar de leraar makkelijk bij alle documentatie kan.</w:t>
       </w:r>
     </w:p>
     <w:p>
@@ -211,7 +283,23 @@
     </w:p>
     <w:p>
       <w:r>
-        <w:t>In dit document wordt uitleg gegeven over het project “Wet-Cat” dat gemaakt is voor de minor embedded vision design. Het project is gemaakt als oplossing voor het probleem met de hoeveelheid katten binnen de tuin die daar niet horen, maar het project is aangepast voor embedded vision design zodat deze in de klas gedemonstreerd kan worden.</w:t>
+        <w:t xml:space="preserve">In dit document wordt uitleg gegeven over het project “Wet-Cat” dat gemaakt is voor de minor embedded </w:t>
+      </w:r>
+      <w:proofErr w:type="spellStart"/>
+      <w:r>
+        <w:t>vision</w:t>
+      </w:r>
+      <w:proofErr w:type="spellEnd"/>
+      <w:r>
+        <w:t xml:space="preserve"> design. Het project is gemaakt als oplossing voor het probleem met de hoeveelheid katten binnen de tuin die daar niet horen, maar het project is aangepast voor embedded </w:t>
+      </w:r>
+      <w:proofErr w:type="spellStart"/>
+      <w:r>
+        <w:t>vision</w:t>
+      </w:r>
+      <w:proofErr w:type="spellEnd"/>
+      <w:r>
+        <w:t xml:space="preserve"> design zodat deze in de klas gedemonstreerd kan worden.</w:t>
       </w:r>
     </w:p>
     <w:p>
@@ -227,7 +315,60 @@
         <w:t>Het fu</w:t>
       </w:r>
       <w:r>
-        <w:t>nctioneel ontwerp is gemaakt op github in markdown, in bijlage A staat het document in markdown, dit document is online beter te zien.</w:t>
+        <w:t xml:space="preserve">nctioneel ontwerp is gemaakt op </w:t>
+      </w:r>
+      <w:proofErr w:type="spellStart"/>
+      <w:r>
+        <w:t>github</w:t>
+      </w:r>
+      <w:proofErr w:type="spellEnd"/>
+      <w:r>
+        <w:t xml:space="preserve"> in </w:t>
+      </w:r>
+      <w:proofErr w:type="spellStart"/>
+      <w:r>
+        <w:t>markdown</w:t>
+      </w:r>
+      <w:proofErr w:type="spellEnd"/>
+      <w:r>
+        <w:t xml:space="preserve">, in bijlage A staat het document in </w:t>
+      </w:r>
+      <w:proofErr w:type="spellStart"/>
+      <w:r>
+        <w:t>markdown</w:t>
+      </w:r>
+      <w:proofErr w:type="spellEnd"/>
+      <w:r>
+        <w:t>, dit document is online beter te zien</w:t>
+      </w:r>
+      <w:r>
+        <w:t xml:space="preserve"> [</w:t>
+      </w:r>
+      <w:hyperlink r:id="rId4" w:history="1">
+        <w:r>
+          <w:rPr>
+            <w:rStyle w:val="Hyperlink"/>
+          </w:rPr>
+          <w:t>li</w:t>
+        </w:r>
+        <w:r>
+          <w:rPr>
+            <w:rStyle w:val="Hyperlink"/>
+          </w:rPr>
+          <w:t>n</w:t>
+        </w:r>
+        <w:r>
+          <w:rPr>
+            <w:rStyle w:val="Hyperlink"/>
+          </w:rPr>
+          <w:t>k</w:t>
+        </w:r>
+      </w:hyperlink>
+      <w:r>
+        <w:t>]</w:t>
+      </w:r>
+      <w:r>
+        <w:t>.</w:t>
       </w:r>
     </w:p>
     <w:p>
@@ -240,10 +381,45 @@
     </w:p>
     <w:p>
       <w:r>
-        <w:t>Het technisch ontwerp is gemaakt op github in markdown, in bijlage B staat het document in markdown, dit document is online beter te zien</w:t>
-      </w:r>
-      <w:r>
-        <w:t xml:space="preserve"> [link]</w:t>
+        <w:t xml:space="preserve">Het technisch ontwerp is gemaakt op </w:t>
+      </w:r>
+      <w:proofErr w:type="spellStart"/>
+      <w:r>
+        <w:t>github</w:t>
+      </w:r>
+      <w:proofErr w:type="spellEnd"/>
+      <w:r>
+        <w:t xml:space="preserve"> in </w:t>
+      </w:r>
+      <w:proofErr w:type="spellStart"/>
+      <w:r>
+        <w:t>markdown</w:t>
+      </w:r>
+      <w:proofErr w:type="spellEnd"/>
+      <w:r>
+        <w:t xml:space="preserve">, in bijlage B staat het document in </w:t>
+      </w:r>
+      <w:proofErr w:type="spellStart"/>
+      <w:r>
+        <w:t>markdown</w:t>
+      </w:r>
+      <w:proofErr w:type="spellEnd"/>
+      <w:r>
+        <w:t>, dit document is online beter te zien</w:t>
+      </w:r>
+      <w:r>
+        <w:t xml:space="preserve"> [</w:t>
+      </w:r>
+      <w:hyperlink r:id="rId5" w:history="1">
+        <w:r>
+          <w:rPr>
+            <w:rStyle w:val="Hyperlink"/>
+          </w:rPr>
+          <w:t>link</w:t>
+        </w:r>
+      </w:hyperlink>
+      <w:r>
+        <w:t>]</w:t>
       </w:r>
       <w:r>
         <w:t>.</w:t>
@@ -253,16 +429,64 @@
       <w:pPr>
         <w:pStyle w:val="Heading1"/>
       </w:pPr>
-      <w:r>
-        <w:t>Vision Ontwerp</w:t>
-      </w:r>
-    </w:p>
-    <w:p>
-      <w:r>
-        <w:t>Het vision ontwerp is gemaakt op github in markdown, in bijlage C staat het document in markdown, dit document is online beter te zien</w:t>
-      </w:r>
-      <w:r>
-        <w:t xml:space="preserve"> [link]</w:t>
+      <w:proofErr w:type="spellStart"/>
+      <w:r>
+        <w:t>Vision</w:t>
+      </w:r>
+      <w:proofErr w:type="spellEnd"/>
+      <w:r>
+        <w:t xml:space="preserve"> Ontwerp</w:t>
+      </w:r>
+    </w:p>
+    <w:p>
+      <w:r>
+        <w:t xml:space="preserve">Het </w:t>
+      </w:r>
+      <w:proofErr w:type="spellStart"/>
+      <w:r>
+        <w:t>vision</w:t>
+      </w:r>
+      <w:proofErr w:type="spellEnd"/>
+      <w:r>
+        <w:t xml:space="preserve"> ontwerp is gemaakt op </w:t>
+      </w:r>
+      <w:proofErr w:type="spellStart"/>
+      <w:r>
+        <w:t>github</w:t>
+      </w:r>
+      <w:proofErr w:type="spellEnd"/>
+      <w:r>
+        <w:t xml:space="preserve"> in </w:t>
+      </w:r>
+      <w:proofErr w:type="spellStart"/>
+      <w:r>
+        <w:t>markdown</w:t>
+      </w:r>
+      <w:proofErr w:type="spellEnd"/>
+      <w:r>
+        <w:t xml:space="preserve">, in bijlage C staat het document in </w:t>
+      </w:r>
+      <w:proofErr w:type="spellStart"/>
+      <w:r>
+        <w:t>markdown</w:t>
+      </w:r>
+      <w:proofErr w:type="spellEnd"/>
+      <w:r>
+        <w:t>, dit document is online beter te zien</w:t>
+      </w:r>
+      <w:r>
+        <w:t xml:space="preserve"> [</w:t>
+      </w:r>
+      <w:hyperlink r:id="rId6" w:history="1">
+        <w:r>
+          <w:rPr>
+            <w:rStyle w:val="Hyperlink"/>
+          </w:rPr>
+          <w:t>link</w:t>
+        </w:r>
+      </w:hyperlink>
+      <w:r>
+        <w:t>]</w:t>
       </w:r>
       <w:r>
         <w:t>.</w:t>
@@ -278,10 +502,45 @@
     </w:p>
     <w:p>
       <w:r>
-        <w:t>Het realisatie document is gemaakt op github in markdown, in bijlage D staat het document in markdown, dit document is online beter te zien</w:t>
-      </w:r>
-      <w:r>
-        <w:t xml:space="preserve"> [link]</w:t>
+        <w:t xml:space="preserve">Het realisatie document is gemaakt op </w:t>
+      </w:r>
+      <w:proofErr w:type="spellStart"/>
+      <w:r>
+        <w:t>github</w:t>
+      </w:r>
+      <w:proofErr w:type="spellEnd"/>
+      <w:r>
+        <w:t xml:space="preserve"> in </w:t>
+      </w:r>
+      <w:proofErr w:type="spellStart"/>
+      <w:r>
+        <w:t>markdown</w:t>
+      </w:r>
+      <w:proofErr w:type="spellEnd"/>
+      <w:r>
+        <w:t xml:space="preserve">, in bijlage D staat het document in </w:t>
+      </w:r>
+      <w:proofErr w:type="spellStart"/>
+      <w:r>
+        <w:t>markdown</w:t>
+      </w:r>
+      <w:proofErr w:type="spellEnd"/>
+      <w:r>
+        <w:t>, dit document is online beter te zien</w:t>
+      </w:r>
+      <w:r>
+        <w:t xml:space="preserve"> [</w:t>
+      </w:r>
+      <w:hyperlink r:id="rId7" w:history="1">
+        <w:r>
+          <w:rPr>
+            <w:rStyle w:val="Hyperlink"/>
+          </w:rPr>
+          <w:t>link</w:t>
+        </w:r>
+      </w:hyperlink>
+      <w:r>
+        <w:t>]</w:t>
       </w:r>
       <w:r>
         <w:t>.</w:t>
@@ -313,16 +572,92 @@
       <w:pPr>
         <w:pStyle w:val="Heading2"/>
       </w:pPr>
+      <w:proofErr w:type="spellStart"/>
       <w:r>
         <w:t>OpenCV</w:t>
       </w:r>
-    </w:p>
-    <w:p>
-      <w:r>
-        <w:t xml:space="preserve">In het begin van het project is er onderzoek gedaan naar hoe OpenCV in combinatie met QTCreator. Er is gekeken naar hoe </w:t>
-      </w:r>
-      <w:r>
-        <w:t>OpenCV gebruiken kan worden met QTCreator en wat er allemaal gebeuren moet om OpenCV werkend te krijgen in combinatie met QTCreator. Dit onderzoek is gedocumenteerd in wiki vorm op github [link].</w:t>
+      <w:proofErr w:type="spellEnd"/>
+    </w:p>
+    <w:p>
+      <w:r>
+        <w:t xml:space="preserve">In het begin van het project is er onderzoek gedaan naar hoe </w:t>
+      </w:r>
+      <w:proofErr w:type="spellStart"/>
+      <w:r>
+        <w:t>OpenCV</w:t>
+      </w:r>
+      <w:proofErr w:type="spellEnd"/>
+      <w:r>
+        <w:t xml:space="preserve"> in combinatie met </w:t>
+      </w:r>
+      <w:proofErr w:type="spellStart"/>
+      <w:r>
+        <w:t>QTCreator</w:t>
+      </w:r>
+      <w:proofErr w:type="spellEnd"/>
+      <w:r>
+        <w:t xml:space="preserve">. Er is gekeken naar hoe </w:t>
+      </w:r>
+      <w:proofErr w:type="spellStart"/>
+      <w:r>
+        <w:t>OpenCV</w:t>
+      </w:r>
+      <w:proofErr w:type="spellEnd"/>
+      <w:r>
+        <w:t xml:space="preserve"> gebruiken kan worden met </w:t>
+      </w:r>
+      <w:proofErr w:type="spellStart"/>
+      <w:r>
+        <w:t>QTCreator</w:t>
+      </w:r>
+      <w:proofErr w:type="spellEnd"/>
+      <w:r>
+        <w:t xml:space="preserve"> en wat er allemaal gebeuren moet om </w:t>
+      </w:r>
+      <w:proofErr w:type="spellStart"/>
+      <w:r>
+        <w:t>OpenCV</w:t>
+      </w:r>
+      <w:proofErr w:type="spellEnd"/>
+      <w:r>
+        <w:t xml:space="preserve"> werkend te krijgen in combinatie met </w:t>
+      </w:r>
+      <w:proofErr w:type="spellStart"/>
+      <w:r>
+        <w:t>QTCreator</w:t>
+      </w:r>
+      <w:proofErr w:type="spellEnd"/>
+      <w:r>
+        <w:t xml:space="preserve">. Dit onderzoek is gedocumenteerd in </w:t>
+      </w:r>
+      <w:proofErr w:type="spellStart"/>
+      <w:r>
+        <w:t>wiki</w:t>
+      </w:r>
+      <w:proofErr w:type="spellEnd"/>
+      <w:r>
+        <w:t xml:space="preserve"> vorm op </w:t>
+      </w:r>
+      <w:proofErr w:type="spellStart"/>
+      <w:r>
+        <w:t>github</w:t>
+      </w:r>
+      <w:proofErr w:type="spellEnd"/>
+      <w:r>
+        <w:t xml:space="preserve"> [</w:t>
+      </w:r>
+      <w:hyperlink r:id="rId8" w:history="1">
+        <w:r>
+          <w:rPr>
+            <w:rStyle w:val="Hyperlink"/>
+          </w:rPr>
+          <w:t>link</w:t>
+        </w:r>
+      </w:hyperlink>
+      <w:bookmarkStart w:id="0" w:name="_GoBack"/>
+      <w:bookmarkEnd w:id="0"/>
+      <w:r>
+        <w:t>].</w:t>
       </w:r>
     </w:p>
     <w:p>
@@ -335,23 +670,49 @@
     </w:p>
     <w:p>
       <w:r>
-        <w:t>Tijdens de ontwikkeling van het project is er het een en ander getest. Een van de belangrijkste testen die we hebben gedaan is het calibreren.</w:t>
+        <w:t xml:space="preserve">Tijdens de ontwikkeling van het project is er het een en ander getest. Een van de belangrijkste testen die we hebben gedaan is het </w:t>
+      </w:r>
+      <w:proofErr w:type="spellStart"/>
+      <w:r>
+        <w:t>calibreren</w:t>
+      </w:r>
+      <w:proofErr w:type="spellEnd"/>
+      <w:r>
+        <w:t>.</w:t>
       </w:r>
     </w:p>
     <w:p>
       <w:pPr>
         <w:pStyle w:val="Heading2"/>
       </w:pPr>
+      <w:proofErr w:type="spellStart"/>
       <w:r>
         <w:t>Calibreren</w:t>
       </w:r>
-    </w:p>
-    <w:p>
-      <w:r>
-        <w:t xml:space="preserve">Het calibreren van de gun turret was een uitdagende test, dit komt omdat </w:t>
-      </w:r>
-      <w:r>
-        <w:t>de gun turret bestuurd word door twee servo motoren, deze motoren zorgen dat de laser een “resolutie” krijgt van 180 bij 180 graden. Op basis van de afstand van de laser tot de muur geeft dit een soort frame waarin de laser kan bewegen.</w:t>
+      <w:proofErr w:type="spellEnd"/>
+    </w:p>
+    <w:p>
+      <w:r>
+        <w:t xml:space="preserve">Het </w:t>
+      </w:r>
+      <w:proofErr w:type="spellStart"/>
+      <w:r>
+        <w:t>calibreren</w:t>
+      </w:r>
+      <w:proofErr w:type="spellEnd"/>
+      <w:r>
+        <w:t xml:space="preserve"> van de gun turret was een uitdagende test, dit komt omdat </w:t>
+      </w:r>
+      <w:r>
+        <w:t xml:space="preserve">de gun turret bestuurd word door twee </w:t>
+      </w:r>
+      <w:proofErr w:type="spellStart"/>
+      <w:r>
+        <w:t>servo</w:t>
+      </w:r>
+      <w:proofErr w:type="spellEnd"/>
+      <w:r>
+        <w:t xml:space="preserve"> motoren, deze motoren zorgen dat de laser een “resolutie” krijgt van 180 bij 180 graden. Op basis van de afstand van de laser tot de muur geeft dit een soort frame waarin de laser kan bewegen.</w:t>
       </w:r>
     </w:p>
     <w:p>
@@ -364,10 +725,26 @@
     </w:p>
     <w:p>
       <w:r>
-        <w:t xml:space="preserve">Het probleem dat opgelost moest worden is dat de de camera, op bijv. 2 meter afstand van de muur, een frame van bijvoorbeeld 1 bij 2 meter, de camera ziet dit als 360 bij 240 pixels. De gun turret heeft op deze afstand een veel groter bereik en </w:t>
-      </w:r>
-      <w:r>
-        <w:t>moet worden gecalibreerd zodat de pixels van de camera gebruikt kunnen worden om de laser te besturen.</w:t>
+        <w:t xml:space="preserve">Het probleem dat opgelost moest worden is dat de </w:t>
+      </w:r>
+      <w:proofErr w:type="spellStart"/>
+      <w:r>
+        <w:t>de</w:t>
+      </w:r>
+      <w:proofErr w:type="spellEnd"/>
+      <w:r>
+        <w:t xml:space="preserve"> camera, op bijv. 2 meter afstand van de muur, een frame van bijvoorbeeld 1 bij 2 meter, de camera ziet dit als 360 bij 240 pixels. De gun turret heeft op deze afstand een veel groter bereik en </w:t>
+      </w:r>
+      <w:r>
+        <w:t xml:space="preserve">moet worden </w:t>
+      </w:r>
+      <w:proofErr w:type="spellStart"/>
+      <w:r>
+        <w:t>gecalibreerd</w:t>
+      </w:r>
+      <w:proofErr w:type="spellEnd"/>
+      <w:r>
+        <w:t xml:space="preserve"> zodat de pixels van de camera gebruikt kunnen worden om de laser te besturen.</w:t>
       </w:r>
     </w:p>
     <w:p>
@@ -380,7 +757,15 @@
     </w:p>
     <w:p>
       <w:r>
-        <w:t>De oplossing voor dit probleem was om vier punten op de camera als eik punten te gebruiken. Door de laser in beeld te richten op vier verschillende punten en bij ieder punt de camera positie van dat punt door te geven aan de gun turret. De gun turret kan deze dan mappen aan de positie van de servo motoren op dat moment:</w:t>
+        <w:t xml:space="preserve">De oplossing voor dit probleem was om vier punten op de camera als eik punten te gebruiken. Door de laser in beeld te richten op vier verschillende punten en bij ieder punt de camera positie van dat punt door te geven aan de gun turret. De gun turret kan deze dan mappen aan de positie van de </w:t>
+      </w:r>
+      <w:proofErr w:type="spellStart"/>
+      <w:r>
+        <w:t>servo</w:t>
+      </w:r>
+      <w:proofErr w:type="spellEnd"/>
+      <w:r>
+        <w:t xml:space="preserve"> motoren op dat moment:</w:t>
       </w:r>
     </w:p>
     <w:tbl>
@@ -412,8 +797,13 @@
             <w:tcW w:w="1803" w:type="dxa"/>
           </w:tcPr>
           <w:p>
-            <w:r>
-              <w:t>Servo Positie X</w:t>
+            <w:proofErr w:type="spellStart"/>
+            <w:r>
+              <w:t>Servo</w:t>
+            </w:r>
+            <w:proofErr w:type="spellEnd"/>
+            <w:r>
+              <w:t xml:space="preserve"> Positie X</w:t>
             </w:r>
           </w:p>
         </w:tc>
@@ -422,8 +812,13 @@
             <w:tcW w:w="1803" w:type="dxa"/>
           </w:tcPr>
           <w:p>
-            <w:r>
-              <w:t>Servo Positie Y</w:t>
+            <w:proofErr w:type="spellStart"/>
+            <w:r>
+              <w:t>Servo</w:t>
+            </w:r>
+            <w:proofErr w:type="spellEnd"/>
+            <w:r>
+              <w:t xml:space="preserve"> Positie Y</w:t>
             </w:r>
           </w:p>
         </w:tc>
@@ -662,19 +1057,43 @@
         <w:t xml:space="preserve">Nadat deze </w:t>
       </w:r>
       <w:r>
-        <w:t>gegevens bekend zijn bij de turret kan deze zichzelf calibreren, dit gebeurd met de volgende berekening:</w:t>
-      </w:r>
-    </w:p>
-    <w:p>
-      <w:r>
-        <w:t>SX1 = 50 (meest linker positie van de servo)</w:t>
+        <w:t xml:space="preserve">gegevens bekend zijn bij de turret kan deze zichzelf </w:t>
+      </w:r>
+      <w:proofErr w:type="spellStart"/>
+      <w:r>
+        <w:t>calibreren</w:t>
+      </w:r>
+      <w:proofErr w:type="spellEnd"/>
+      <w:r>
+        <w:t>, dit gebeurd met de volgende berekening:</w:t>
+      </w:r>
+    </w:p>
+    <w:p>
+      <w:r>
+        <w:t xml:space="preserve">SX1 = 50 (meest linker positie van de </w:t>
+      </w:r>
+      <w:proofErr w:type="spellStart"/>
+      <w:r>
+        <w:t>servo</w:t>
+      </w:r>
+      <w:proofErr w:type="spellEnd"/>
+      <w:r>
+        <w:t>)</w:t>
       </w:r>
       <w:r>
         <w:br/>
         <w:t>SX2 = 85 (mees</w:t>
       </w:r>
       <w:r>
-        <w:t>t rechter positie van de servo)</w:t>
+        <w:t xml:space="preserve">t rechter positie van de </w:t>
+      </w:r>
+      <w:proofErr w:type="spellStart"/>
+      <w:r>
+        <w:t>servo</w:t>
+      </w:r>
+      <w:proofErr w:type="spellEnd"/>
+      <w:r>
+        <w:t>)</w:t>
       </w:r>
       <w:r>
         <w:br/>
@@ -711,8 +1130,26 @@
           <w:lang w:val="en-US"/>
         </w:rPr>
       </w:pPr>
-      <w:r>
-        <w:t>X(servo) = X(camera) * factor + Constant</w:t>
+      <w:proofErr w:type="gramStart"/>
+      <w:r>
+        <w:rPr>
+          <w:lang w:val="en-US"/>
+        </w:rPr>
+        <w:t>X(</w:t>
+      </w:r>
+      <w:proofErr w:type="gramEnd"/>
+      <w:r>
+        <w:rPr>
+          <w:lang w:val="en-US"/>
+        </w:rPr>
+        <w:t xml:space="preserve">servo) = X(camera) * factor + </w:t>
+      </w:r>
+      <w:proofErr w:type="spellStart"/>
+      <w:r>
+        <w:rPr>
+          <w:lang w:val="en-US"/>
+        </w:rPr>
+        <w:t>Constant</w:t>
       </w:r>
       <w:r>
         <w:rPr>
@@ -720,10 +1157,9 @@
         </w:rPr>
         <w:t>e</w:t>
       </w:r>
-    </w:p>
-    <w:p>
-      <w:bookmarkStart w:id="0" w:name="_GoBack"/>
-      <w:bookmarkEnd w:id="0"/>
+      <w:proofErr w:type="spellEnd"/>
+    </w:p>
+    <w:p>
       <w:r>
         <w:t>Dit geld ook voor alle Y waardes.</w:t>
       </w:r>
@@ -742,17 +1178,41 @@
         <w:t xml:space="preserve">Uiteindelijk is het project goed verlopen. Er </w:t>
       </w:r>
       <w:r>
-        <w:t>zijn wat problemen geweest met het maken van de software en de communicatie tussen de applicatie en de gun turret was niet makkelijk.</w:t>
-      </w:r>
-    </w:p>
-    <w:p>
-      <w:r>
-        <w:t>Wat erg goed gegaan is, is de structuur van de software en het maken van de gun turret dat in het fablab gedaan is.</w:t>
-      </w:r>
-    </w:p>
-    <w:p>
-      <w:r>
-        <w:t>De gun turret is gemaakt met oog op de toekomst en we bevelden dan</w:t>
+        <w:t xml:space="preserve">zijn wat problemen geweest met het maken van de software en de communicatie tussen de applicatie en de gun turret was niet </w:t>
+      </w:r>
+      <w:proofErr w:type="gramStart"/>
+      <w:r>
+        <w:t>makkelijk</w:t>
+      </w:r>
+      <w:proofErr w:type="gramEnd"/>
+      <w:r>
+        <w:t>.</w:t>
+      </w:r>
+    </w:p>
+    <w:p>
+      <w:r>
+        <w:t xml:space="preserve">Wat erg goed gegaan is, is de structuur van de software en het maken van de gun turret dat in het </w:t>
+      </w:r>
+      <w:proofErr w:type="spellStart"/>
+      <w:r>
+        <w:t>fablab</w:t>
+      </w:r>
+      <w:proofErr w:type="spellEnd"/>
+      <w:r>
+        <w:t xml:space="preserve"> gedaan is.</w:t>
+      </w:r>
+    </w:p>
+    <w:p>
+      <w:r>
+        <w:t xml:space="preserve">De gun turret is gemaakt met oog op de toekomst en we </w:t>
+      </w:r>
+      <w:proofErr w:type="spellStart"/>
+      <w:r>
+        <w:t>bevelden</w:t>
+      </w:r>
+      <w:proofErr w:type="spellEnd"/>
+      <w:r>
+        <w:t xml:space="preserve"> dan</w:t>
       </w:r>
       <w:r>
         <w:t xml:space="preserve"> ook aan om deze te gebruiken om in de toekomst een project mee te doen.</w:t>
@@ -1364,6 +1824,29 @@
       </w:tblBorders>
     </w:tblPr>
   </w:style>
+  <w:style w:type="character" w:styleId="Hyperlink">
+    <w:name w:val="Hyperlink"/>
+    <w:basedOn w:val="DefaultParagraphFont"/>
+    <w:uiPriority w:val="99"/>
+    <w:unhideWhenUsed/>
+    <w:rsid w:val="00801ABA"/>
+    <w:rPr>
+      <w:color w:val="0563C1" w:themeColor="hyperlink"/>
+      <w:u w:val="single"/>
+    </w:rPr>
+  </w:style>
+  <w:style w:type="character" w:styleId="FollowedHyperlink">
+    <w:name w:val="FollowedHyperlink"/>
+    <w:basedOn w:val="DefaultParagraphFont"/>
+    <w:uiPriority w:val="99"/>
+    <w:semiHidden/>
+    <w:unhideWhenUsed/>
+    <w:rsid w:val="00801ABA"/>
+    <w:rPr>
+      <w:color w:val="954F72" w:themeColor="followedHyperlink"/>
+      <w:u w:val="single"/>
+    </w:rPr>
+  </w:style>
 </w:styles>
 </file>
 

</xml_diff>

<commit_message>
updated link to RD.md
</commit_message>
<xml_diff>
--- a/Docs/Wet-Cat Product Rapport.docx
+++ b/Docs/Wet-Cat Product Rapport.docx
@@ -345,6 +345,181 @@
         <w:t xml:space="preserve"> [</w:t>
       </w:r>
       <w:hyperlink r:id="rId4" w:history="1">
+        <w:r>
+          <w:rPr>
+            <w:rStyle w:val="Hyperlink"/>
+          </w:rPr>
+          <w:t>link</w:t>
+        </w:r>
+      </w:hyperlink>
+      <w:r>
+        <w:t>]</w:t>
+      </w:r>
+      <w:r>
+        <w:t>.</w:t>
+      </w:r>
+    </w:p>
+    <w:p>
+      <w:pPr>
+        <w:pStyle w:val="Heading1"/>
+      </w:pPr>
+      <w:r>
+        <w:t>Technisch ontwerp</w:t>
+      </w:r>
+    </w:p>
+    <w:p>
+      <w:r>
+        <w:t xml:space="preserve">Het technisch ontwerp is gemaakt op </w:t>
+      </w:r>
+      <w:proofErr w:type="spellStart"/>
+      <w:r>
+        <w:t>github</w:t>
+      </w:r>
+      <w:proofErr w:type="spellEnd"/>
+      <w:r>
+        <w:t xml:space="preserve"> in </w:t>
+      </w:r>
+      <w:proofErr w:type="spellStart"/>
+      <w:r>
+        <w:t>markdown</w:t>
+      </w:r>
+      <w:proofErr w:type="spellEnd"/>
+      <w:r>
+        <w:t xml:space="preserve">, in bijlage B staat het document in </w:t>
+      </w:r>
+      <w:proofErr w:type="spellStart"/>
+      <w:r>
+        <w:t>markdown</w:t>
+      </w:r>
+      <w:proofErr w:type="spellEnd"/>
+      <w:r>
+        <w:t>, dit document is online beter te zien</w:t>
+      </w:r>
+      <w:r>
+        <w:t xml:space="preserve"> [</w:t>
+      </w:r>
+      <w:hyperlink r:id="rId5" w:history="1">
+        <w:r>
+          <w:rPr>
+            <w:rStyle w:val="Hyperlink"/>
+          </w:rPr>
+          <w:t>link</w:t>
+        </w:r>
+      </w:hyperlink>
+      <w:r>
+        <w:t>]</w:t>
+      </w:r>
+      <w:r>
+        <w:t>.</w:t>
+      </w:r>
+    </w:p>
+    <w:p>
+      <w:pPr>
+        <w:pStyle w:val="Heading1"/>
+      </w:pPr>
+      <w:proofErr w:type="spellStart"/>
+      <w:r>
+        <w:t>Vision</w:t>
+      </w:r>
+      <w:proofErr w:type="spellEnd"/>
+      <w:r>
+        <w:t xml:space="preserve"> Ontwerp</w:t>
+      </w:r>
+    </w:p>
+    <w:p>
+      <w:r>
+        <w:t xml:space="preserve">Het </w:t>
+      </w:r>
+      <w:proofErr w:type="spellStart"/>
+      <w:r>
+        <w:t>vision</w:t>
+      </w:r>
+      <w:proofErr w:type="spellEnd"/>
+      <w:r>
+        <w:t xml:space="preserve"> ontwerp is gemaakt op </w:t>
+      </w:r>
+      <w:proofErr w:type="spellStart"/>
+      <w:r>
+        <w:t>github</w:t>
+      </w:r>
+      <w:proofErr w:type="spellEnd"/>
+      <w:r>
+        <w:t xml:space="preserve"> in </w:t>
+      </w:r>
+      <w:proofErr w:type="spellStart"/>
+      <w:r>
+        <w:t>markdown</w:t>
+      </w:r>
+      <w:proofErr w:type="spellEnd"/>
+      <w:r>
+        <w:t xml:space="preserve">, in bijlage C staat het document in </w:t>
+      </w:r>
+      <w:proofErr w:type="spellStart"/>
+      <w:r>
+        <w:t>markdown</w:t>
+      </w:r>
+      <w:proofErr w:type="spellEnd"/>
+      <w:r>
+        <w:t>, dit document is online beter te zien</w:t>
+      </w:r>
+      <w:r>
+        <w:t xml:space="preserve"> [</w:t>
+      </w:r>
+      <w:hyperlink r:id="rId6" w:history="1">
+        <w:r>
+          <w:rPr>
+            <w:rStyle w:val="Hyperlink"/>
+          </w:rPr>
+          <w:t>link</w:t>
+        </w:r>
+      </w:hyperlink>
+      <w:r>
+        <w:t>]</w:t>
+      </w:r>
+      <w:r>
+        <w:t>.</w:t>
+      </w:r>
+    </w:p>
+    <w:p>
+      <w:pPr>
+        <w:pStyle w:val="Heading1"/>
+      </w:pPr>
+      <w:r>
+        <w:t>Realisatie</w:t>
+      </w:r>
+    </w:p>
+    <w:p>
+      <w:r>
+        <w:t xml:space="preserve">Het realisatie document is gemaakt op </w:t>
+      </w:r>
+      <w:proofErr w:type="spellStart"/>
+      <w:r>
+        <w:t>github</w:t>
+      </w:r>
+      <w:proofErr w:type="spellEnd"/>
+      <w:r>
+        <w:t xml:space="preserve"> in </w:t>
+      </w:r>
+      <w:proofErr w:type="spellStart"/>
+      <w:r>
+        <w:t>markdown</w:t>
+      </w:r>
+      <w:proofErr w:type="spellEnd"/>
+      <w:r>
+        <w:t xml:space="preserve">, in bijlage D staat het document in </w:t>
+      </w:r>
+      <w:proofErr w:type="spellStart"/>
+      <w:r>
+        <w:t>markdown</w:t>
+      </w:r>
+      <w:proofErr w:type="spellEnd"/>
+      <w:r>
+        <w:t>, dit document is online beter te zien</w:t>
+      </w:r>
+      <w:r>
+        <w:t xml:space="preserve"> [</w:t>
+      </w:r>
+      <w:hyperlink r:id="rId7" w:history="1">
         <w:r>
           <w:rPr>
             <w:rStyle w:val="Hyperlink"/>
@@ -373,181 +548,6 @@
     </w:p>
     <w:p>
       <w:pPr>
-        <w:pStyle w:val="Heading1"/>
-      </w:pPr>
-      <w:r>
-        <w:t>Technisch ontwerp</w:t>
-      </w:r>
-    </w:p>
-    <w:p>
-      <w:r>
-        <w:t xml:space="preserve">Het technisch ontwerp is gemaakt op </w:t>
-      </w:r>
-      <w:proofErr w:type="spellStart"/>
-      <w:r>
-        <w:t>github</w:t>
-      </w:r>
-      <w:proofErr w:type="spellEnd"/>
-      <w:r>
-        <w:t xml:space="preserve"> in </w:t>
-      </w:r>
-      <w:proofErr w:type="spellStart"/>
-      <w:r>
-        <w:t>markdown</w:t>
-      </w:r>
-      <w:proofErr w:type="spellEnd"/>
-      <w:r>
-        <w:t xml:space="preserve">, in bijlage B staat het document in </w:t>
-      </w:r>
-      <w:proofErr w:type="spellStart"/>
-      <w:r>
-        <w:t>markdown</w:t>
-      </w:r>
-      <w:proofErr w:type="spellEnd"/>
-      <w:r>
-        <w:t>, dit document is online beter te zien</w:t>
-      </w:r>
-      <w:r>
-        <w:t xml:space="preserve"> [</w:t>
-      </w:r>
-      <w:hyperlink r:id="rId5" w:history="1">
-        <w:r>
-          <w:rPr>
-            <w:rStyle w:val="Hyperlink"/>
-          </w:rPr>
-          <w:t>link</w:t>
-        </w:r>
-      </w:hyperlink>
-      <w:r>
-        <w:t>]</w:t>
-      </w:r>
-      <w:r>
-        <w:t>.</w:t>
-      </w:r>
-    </w:p>
-    <w:p>
-      <w:pPr>
-        <w:pStyle w:val="Heading1"/>
-      </w:pPr>
-      <w:proofErr w:type="spellStart"/>
-      <w:r>
-        <w:t>Vision</w:t>
-      </w:r>
-      <w:proofErr w:type="spellEnd"/>
-      <w:r>
-        <w:t xml:space="preserve"> Ontwerp</w:t>
-      </w:r>
-    </w:p>
-    <w:p>
-      <w:r>
-        <w:t xml:space="preserve">Het </w:t>
-      </w:r>
-      <w:proofErr w:type="spellStart"/>
-      <w:r>
-        <w:t>vision</w:t>
-      </w:r>
-      <w:proofErr w:type="spellEnd"/>
-      <w:r>
-        <w:t xml:space="preserve"> ontwerp is gemaakt op </w:t>
-      </w:r>
-      <w:proofErr w:type="spellStart"/>
-      <w:r>
-        <w:t>github</w:t>
-      </w:r>
-      <w:proofErr w:type="spellEnd"/>
-      <w:r>
-        <w:t xml:space="preserve"> in </w:t>
-      </w:r>
-      <w:proofErr w:type="spellStart"/>
-      <w:r>
-        <w:t>markdown</w:t>
-      </w:r>
-      <w:proofErr w:type="spellEnd"/>
-      <w:r>
-        <w:t xml:space="preserve">, in bijlage C staat het document in </w:t>
-      </w:r>
-      <w:proofErr w:type="spellStart"/>
-      <w:r>
-        <w:t>markdown</w:t>
-      </w:r>
-      <w:proofErr w:type="spellEnd"/>
-      <w:r>
-        <w:t>, dit document is online beter te zien</w:t>
-      </w:r>
-      <w:r>
-        <w:t xml:space="preserve"> [</w:t>
-      </w:r>
-      <w:hyperlink r:id="rId6" w:history="1">
-        <w:r>
-          <w:rPr>
-            <w:rStyle w:val="Hyperlink"/>
-          </w:rPr>
-          <w:t>link</w:t>
-        </w:r>
-      </w:hyperlink>
-      <w:r>
-        <w:t>]</w:t>
-      </w:r>
-      <w:r>
-        <w:t>.</w:t>
-      </w:r>
-    </w:p>
-    <w:p>
-      <w:pPr>
-        <w:pStyle w:val="Heading1"/>
-      </w:pPr>
-      <w:r>
-        <w:t>Realisatie</w:t>
-      </w:r>
-    </w:p>
-    <w:p>
-      <w:r>
-        <w:t xml:space="preserve">Het realisatie document is gemaakt op </w:t>
-      </w:r>
-      <w:proofErr w:type="spellStart"/>
-      <w:r>
-        <w:t>github</w:t>
-      </w:r>
-      <w:proofErr w:type="spellEnd"/>
-      <w:r>
-        <w:t xml:space="preserve"> in </w:t>
-      </w:r>
-      <w:proofErr w:type="spellStart"/>
-      <w:r>
-        <w:t>markdown</w:t>
-      </w:r>
-      <w:proofErr w:type="spellEnd"/>
-      <w:r>
-        <w:t xml:space="preserve">, in bijlage D staat het document in </w:t>
-      </w:r>
-      <w:proofErr w:type="spellStart"/>
-      <w:r>
-        <w:t>markdown</w:t>
-      </w:r>
-      <w:proofErr w:type="spellEnd"/>
-      <w:r>
-        <w:t>, dit document is online beter te zien</w:t>
-      </w:r>
-      <w:r>
-        <w:t xml:space="preserve"> [</w:t>
-      </w:r>
-      <w:hyperlink r:id="rId7" w:history="1">
-        <w:r>
-          <w:rPr>
-            <w:rStyle w:val="Hyperlink"/>
-          </w:rPr>
-          <w:t>link</w:t>
-        </w:r>
-      </w:hyperlink>
-      <w:r>
-        <w:t>]</w:t>
-      </w:r>
-      <w:r>
-        <w:t>.</w:t>
-      </w:r>
-    </w:p>
-    <w:p>
-      <w:pPr>
         <w:rPr>
           <w:rFonts w:asciiTheme="majorHAnsi" w:eastAsiaTheme="majorEastAsia" w:hAnsiTheme="majorHAnsi" w:cstheme="majorBidi"/>
           <w:color w:val="2E74B5" w:themeColor="accent1" w:themeShade="BF"/>
@@ -558,6 +558,8 @@
       <w:r>
         <w:br w:type="page"/>
       </w:r>
+      <w:bookmarkStart w:id="0" w:name="_GoBack"/>
+      <w:bookmarkEnd w:id="0"/>
     </w:p>
     <w:p>
       <w:pPr>
@@ -654,8 +656,6 @@
           <w:t>link</w:t>
         </w:r>
       </w:hyperlink>
-      <w:bookmarkStart w:id="0" w:name="_GoBack"/>
-      <w:bookmarkEnd w:id="0"/>
       <w:r>
         <w:t>].</w:t>
       </w:r>

</xml_diff>

<commit_message>
Aanpassing titelblad & toevoeging PDF versie Product Rapport
</commit_message>
<xml_diff>
--- a/Docs/Wet-Cat Product Rapport.docx
+++ b/Docs/Wet-Cat Product Rapport.docx
@@ -1,6 +1,6 @@
 
 <file path=word/document.xml><?xml version="1.0" encoding="utf-8"?>
-<w:document xmlns:ve="http://schemas.openxmlformats.org/markup-compatibility/2006" xmlns:o="urn:schemas-microsoft-com:office:office" xmlns:r="http://schemas.openxmlformats.org/officeDocument/2006/relationships" xmlns:m="http://schemas.openxmlformats.org/officeDocument/2006/math" xmlns:v="urn:schemas-microsoft-com:vml" xmlns:wp="http://schemas.openxmlformats.org/drawingml/2006/wordprocessingDrawing" xmlns:w10="urn:schemas-microsoft-com:office:word" xmlns:w="http://schemas.openxmlformats.org/wordprocessingml/2006/main" xmlns:wne="http://schemas.microsoft.com/office/word/2006/wordml">
+<w:document xmlns:wpc="http://schemas.microsoft.com/office/word/2010/wordprocessingCanvas" xmlns:mc="http://schemas.openxmlformats.org/markup-compatibility/2006" xmlns:o="urn:schemas-microsoft-com:office:office" xmlns:r="http://schemas.openxmlformats.org/officeDocument/2006/relationships" xmlns:m="http://schemas.openxmlformats.org/officeDocument/2006/math" xmlns:v="urn:schemas-microsoft-com:vml" xmlns:wp14="http://schemas.microsoft.com/office/word/2010/wordprocessingDrawing" xmlns:wp="http://schemas.openxmlformats.org/drawingml/2006/wordprocessingDrawing" xmlns:w10="urn:schemas-microsoft-com:office:word" xmlns:w="http://schemas.openxmlformats.org/wordprocessingml/2006/main" xmlns:w14="http://schemas.microsoft.com/office/word/2010/wordml" xmlns:w15="http://schemas.microsoft.com/office/word/2012/wordml" xmlns:wpg="http://schemas.microsoft.com/office/word/2010/wordprocessingGroup" xmlns:wpi="http://schemas.microsoft.com/office/word/2010/wordprocessingInk" xmlns:wne="http://schemas.microsoft.com/office/word/2006/wordml" xmlns:wps="http://schemas.microsoft.com/office/word/2010/wordprocessingShape" mc:Ignorable="w14 w15 wp14">
   <w:body>
     <w:p>
       <w:pPr>
@@ -29,10 +29,266 @@
         </w:rPr>
         <w:t>Minor project EVD</w:t>
       </w:r>
-      <w:r>
-        <w:rPr>
-          <w:lang w:val="en-US"/>
-        </w:rPr>
+    </w:p>
+    <w:p>
+      <w:pPr>
+        <w:pStyle w:val="Subtitle"/>
+        <w:rPr>
+          <w:lang w:val="en-US"/>
+        </w:rPr>
+      </w:pPr>
+    </w:p>
+    <w:p>
+      <w:pPr>
+        <w:pStyle w:val="Subtitle"/>
+        <w:rPr>
+          <w:lang w:val="en-US"/>
+        </w:rPr>
+      </w:pPr>
+    </w:p>
+    <w:p>
+      <w:pPr>
+        <w:pStyle w:val="Subtitle"/>
+        <w:rPr>
+          <w:lang w:val="en-US"/>
+        </w:rPr>
+      </w:pPr>
+    </w:p>
+    <w:p>
+      <w:pPr>
+        <w:pStyle w:val="Subtitle"/>
+        <w:rPr>
+          <w:lang w:val="en-US"/>
+        </w:rPr>
+      </w:pPr>
+    </w:p>
+    <w:p>
+      <w:pPr>
+        <w:pStyle w:val="Subtitle"/>
+        <w:rPr>
+          <w:lang w:val="en-US"/>
+        </w:rPr>
+      </w:pPr>
+    </w:p>
+    <w:p>
+      <w:pPr>
+        <w:pStyle w:val="Subtitle"/>
+        <w:rPr>
+          <w:lang w:val="en-US"/>
+        </w:rPr>
+      </w:pPr>
+    </w:p>
+    <w:p>
+      <w:pPr>
+        <w:pStyle w:val="Subtitle"/>
+        <w:rPr>
+          <w:lang w:val="en-US"/>
+        </w:rPr>
+      </w:pPr>
+    </w:p>
+    <w:p>
+      <w:pPr>
+        <w:pStyle w:val="Subtitle"/>
+        <w:rPr>
+          <w:lang w:val="en-US"/>
+        </w:rPr>
+      </w:pPr>
+    </w:p>
+    <w:p>
+      <w:pPr>
+        <w:pStyle w:val="Subtitle"/>
+        <w:rPr>
+          <w:lang w:val="en-US"/>
+        </w:rPr>
+      </w:pPr>
+    </w:p>
+    <w:p>
+      <w:pPr>
+        <w:pStyle w:val="Subtitle"/>
+        <w:rPr>
+          <w:lang w:val="en-US"/>
+        </w:rPr>
+      </w:pPr>
+    </w:p>
+    <w:p>
+      <w:pPr>
+        <w:pStyle w:val="Subtitle"/>
+        <w:rPr>
+          <w:lang w:val="en-US"/>
+        </w:rPr>
+      </w:pPr>
+    </w:p>
+    <w:p>
+      <w:pPr>
+        <w:pStyle w:val="Subtitle"/>
+        <w:rPr>
+          <w:lang w:val="en-US"/>
+        </w:rPr>
+      </w:pPr>
+    </w:p>
+    <w:p>
+      <w:pPr>
+        <w:pStyle w:val="Subtitle"/>
+        <w:rPr>
+          <w:lang w:val="en-US"/>
+        </w:rPr>
+      </w:pPr>
+    </w:p>
+    <w:p>
+      <w:pPr>
+        <w:pStyle w:val="Subtitle"/>
+        <w:rPr>
+          <w:lang w:val="en-US"/>
+        </w:rPr>
+      </w:pPr>
+    </w:p>
+    <w:p>
+      <w:pPr>
+        <w:pStyle w:val="Subtitle"/>
+        <w:rPr>
+          <w:lang w:val="en-US"/>
+        </w:rPr>
+      </w:pPr>
+    </w:p>
+    <w:p>
+      <w:pPr>
+        <w:pStyle w:val="Subtitle"/>
+        <w:rPr>
+          <w:lang w:val="en-US"/>
+        </w:rPr>
+      </w:pPr>
+    </w:p>
+    <w:p>
+      <w:pPr>
+        <w:pStyle w:val="Subtitle"/>
+        <w:rPr>
+          <w:lang w:val="en-US"/>
+        </w:rPr>
+      </w:pPr>
+    </w:p>
+    <w:p>
+      <w:pPr>
+        <w:pStyle w:val="Subtitle"/>
+        <w:rPr>
+          <w:lang w:val="en-US"/>
+        </w:rPr>
+      </w:pPr>
+    </w:p>
+    <w:p>
+      <w:pPr>
+        <w:pStyle w:val="Subtitle"/>
+        <w:rPr>
+          <w:lang w:val="en-US"/>
+        </w:rPr>
+      </w:pPr>
+    </w:p>
+    <w:p/>
+    <w:p>
+      <w:r>
+        <w:t>Hogeschool van Arnhem en Nijmegen</w:t>
+      </w:r>
+      <w:r>
+        <w:br/>
+      </w:r>
+      <w:r>
+        <w:t>Propedeuse ESE of Hoofdfase ESE</w:t>
+      </w:r>
+      <w:r>
+        <w:br/>
+        <w:t>Productrapport bij Project EVD</w:t>
+      </w:r>
+      <w:r>
+        <w:br/>
+      </w:r>
+      <w:r>
+        <w:t xml:space="preserve">Casus: </w:t>
+      </w:r>
+      <w:r>
+        <w:t>Wet-Cat</w:t>
+      </w:r>
+      <w:r>
+        <w:br/>
+      </w:r>
+      <w:r>
+        <w:t xml:space="preserve">Projectgroep </w:t>
+      </w:r>
+      <w:r>
+        <w:t>Wet-Cat</w:t>
+      </w:r>
+      <w:r>
+        <w:br/>
+      </w:r>
+      <w:r>
+        <w:t xml:space="preserve">Namen </w:t>
+      </w:r>
+      <w:proofErr w:type="spellStart"/>
+      <w:r>
+        <w:t>projectgroepleden</w:t>
+      </w:r>
+      <w:proofErr w:type="spellEnd"/>
+    </w:p>
+    <w:p>
+      <w:pPr>
+        <w:ind w:left="708"/>
+        <w:rPr>
+          <w:lang w:val="en-US"/>
+        </w:rPr>
+      </w:pPr>
+      <w:r>
+        <w:rPr>
+          <w:lang w:val="en-US"/>
+        </w:rPr>
+        <w:t>Ian</w:t>
+      </w:r>
+      <w:r>
+        <w:rPr>
+          <w:lang w:val="en-US"/>
+        </w:rPr>
+        <w:t xml:space="preserve"> </w:t>
+      </w:r>
+      <w:r>
+        <w:rPr>
+          <w:lang w:val="en-US"/>
+        </w:rPr>
+        <w:t xml:space="preserve">van </w:t>
+      </w:r>
+      <w:proofErr w:type="spellStart"/>
+      <w:r>
+        <w:rPr>
+          <w:lang w:val="en-US"/>
+        </w:rPr>
+        <w:t>Wijk</w:t>
+      </w:r>
+      <w:proofErr w:type="spellEnd"/>
+      <w:r>
+        <w:rPr>
+          <w:lang w:val="en-US"/>
+        </w:rPr>
+        <w:br/>
+        <w:t>Floris Venhuizen</w:t>
+      </w:r>
+    </w:p>
+    <w:p>
+      <w:r>
+        <w:t xml:space="preserve">Vakdocent: </w:t>
+      </w:r>
+      <w:r>
+        <w:t>Hugo Arends</w:t>
+      </w:r>
+      <w:r>
+        <w:br/>
+      </w:r>
+      <w:r>
+        <w:t>Arnhem, 10-31-2014</w:t>
+      </w:r>
+      <w:bookmarkStart w:id="0" w:name="_GoBack"/>
+      <w:bookmarkEnd w:id="0"/>
+    </w:p>
+    <w:p>
+      <w:pPr>
+        <w:pStyle w:val="Subtitle"/>
+      </w:pPr>
+      <w:r>
         <w:br w:type="page"/>
       </w:r>
     </w:p>
@@ -64,58 +320,57 @@
         <w:t xml:space="preserve">This document will give an explanation of the project Wet-Cat. The project </w:t>
       </w:r>
       <w:r>
-        <w:rPr>
-          <w:lang w:val="en-US"/>
-        </w:rPr>
         <w:t xml:space="preserve">has been </w:t>
       </w:r>
-      <w:r>
-        <w:rPr>
-          <w:lang w:val="en-US"/>
-        </w:rPr>
+      <w:proofErr w:type="spellStart"/>
+      <w:r>
         <w:t>developed</w:t>
       </w:r>
-      <w:r>
-        <w:rPr>
-          <w:lang w:val="en-US"/>
-        </w:rPr>
-        <w:t xml:space="preserve"> for the </w:t>
-      </w:r>
-      <w:r>
-        <w:rPr>
-          <w:lang w:val="en-US"/>
-        </w:rPr>
+      <w:proofErr w:type="spellEnd"/>
+      <w:r>
+        <w:t xml:space="preserve"> </w:t>
+      </w:r>
+      <w:proofErr w:type="spellStart"/>
+      <w:r>
+        <w:t>for</w:t>
+      </w:r>
+      <w:proofErr w:type="spellEnd"/>
+      <w:r>
+        <w:t xml:space="preserve"> the </w:t>
+      </w:r>
+      <w:r>
         <w:t>E</w:t>
       </w:r>
       <w:r>
-        <w:rPr>
-          <w:lang w:val="en-US"/>
-        </w:rPr>
         <w:t xml:space="preserve">mbedded </w:t>
       </w:r>
-      <w:r>
-        <w:rPr>
-          <w:lang w:val="en-US"/>
-        </w:rPr>
+      <w:proofErr w:type="spellStart"/>
+      <w:r>
         <w:t>V</w:t>
       </w:r>
       <w:r>
-        <w:rPr>
-          <w:lang w:val="en-US"/>
-        </w:rPr>
-        <w:t xml:space="preserve">ision </w:t>
-      </w:r>
-      <w:r>
-        <w:rPr>
-          <w:lang w:val="en-US"/>
-        </w:rPr>
+        <w:t>ision</w:t>
+      </w:r>
+      <w:proofErr w:type="spellEnd"/>
+      <w:r>
+        <w:t xml:space="preserve"> </w:t>
+      </w:r>
+      <w:r>
         <w:t>D</w:t>
       </w:r>
-      <w:r>
-        <w:rPr>
-          <w:lang w:val="en-US"/>
-        </w:rPr>
-        <w:t xml:space="preserve">esign </w:t>
+      <w:proofErr w:type="spellStart"/>
+      <w:r>
+        <w:rPr>
+          <w:lang w:val="en-US"/>
+        </w:rPr>
+        <w:t>esign</w:t>
+      </w:r>
+      <w:proofErr w:type="spellEnd"/>
+      <w:r>
+        <w:rPr>
+          <w:lang w:val="en-US"/>
+        </w:rPr>
+        <w:t xml:space="preserve"> </w:t>
       </w:r>
       <w:r>
         <w:rPr>
@@ -205,159 +460,109 @@
       <w:r>
         <w:t xml:space="preserve">voor de minor </w:t>
       </w:r>
-      <w:proofErr w:type="spellStart"/>
       <w:r>
         <w:t>E</w:t>
       </w:r>
       <w:r>
-        <w:t>mbedded</w:t>
+        <w:t xml:space="preserve">mbedded </w:t>
+      </w:r>
+      <w:proofErr w:type="spellStart"/>
+      <w:r>
+        <w:t>V</w:t>
+      </w:r>
+      <w:r>
+        <w:t>ision</w:t>
       </w:r>
       <w:proofErr w:type="spellEnd"/>
       <w:r>
         <w:t xml:space="preserve"> </w:t>
       </w:r>
-      <w:proofErr w:type="spellStart"/>
-      <w:r>
-        <w:t>V</w:t>
+      <w:r>
+        <w:t>D</w:t>
+      </w:r>
+      <w:r>
+        <w:t>esign</w:t>
+      </w:r>
+      <w:r>
+        <w:t xml:space="preserve"> (EVD)</w:t>
+      </w:r>
+      <w:r>
+        <w:t xml:space="preserve">. Het project is </w:t>
+      </w:r>
+      <w:r>
+        <w:t xml:space="preserve">een combinatie van </w:t>
+      </w:r>
+      <w:proofErr w:type="spellStart"/>
+      <w:r>
+        <w:t>v</w:t>
       </w:r>
       <w:r>
         <w:t>ision</w:t>
       </w:r>
       <w:proofErr w:type="spellEnd"/>
       <w:r>
+        <w:t xml:space="preserve"> en </w:t>
+      </w:r>
+      <w:r>
+        <w:t>e</w:t>
+      </w:r>
+      <w:r>
+        <w:t xml:space="preserve">mbedded </w:t>
+      </w:r>
+      <w:r>
+        <w:t>p</w:t>
+      </w:r>
+      <w:r>
+        <w:t xml:space="preserve">rogrammeren. </w:t>
+      </w:r>
+      <w:r>
+        <w:t xml:space="preserve">Tijdens het project wordt een oplossing uitgewerkt hoe om katten buiten een tuin te houden. Het is van groot belang dat dit op een diervriendelijke manier gebeur. In eerste instantie was de bedoeling om de kat te verwijderen uit te tuin door een straal water op de kat te richten, maar dit was moeilijk realiseerbaar in een klas lokaal, daarom zal er voor de water straal een laser gebruikt worden. De katten zijn in dit project ook vervangen door symbolen, de verschillende symbolen worden herkend met behulp van </w:t>
+      </w:r>
+      <w:proofErr w:type="spellStart"/>
+      <w:r>
+        <w:t>OpenCV</w:t>
+      </w:r>
+      <w:proofErr w:type="spellEnd"/>
+      <w:r>
+        <w:t xml:space="preserve">. </w:t>
+      </w:r>
+      <w:r>
+        <w:t>Het</w:t>
+      </w:r>
+      <w:r>
+        <w:t xml:space="preserve"> project kan dus opgedeeld worden in 2 delen: een gun turret en software om objecten te herkennen. De turret zal aangestuurd worden met een </w:t>
+      </w:r>
+      <w:proofErr w:type="spellStart"/>
+      <w:r>
+        <w:t>Arduino</w:t>
+      </w:r>
+      <w:proofErr w:type="spellEnd"/>
+      <w:r>
+        <w:t xml:space="preserve"> bordje</w:t>
+      </w:r>
+      <w:r>
+        <w:t>.</w:t>
+      </w:r>
+      <w:r>
         <w:t xml:space="preserve"> </w:t>
       </w:r>
       <w:r>
-        <w:t>D</w:t>
-      </w:r>
-      <w:r>
-        <w:t>esign</w:t>
-      </w:r>
-      <w:r>
-        <w:t xml:space="preserve"> (EVD)</w:t>
-      </w:r>
-      <w:r>
-        <w:t xml:space="preserve">. Het project is </w:t>
-      </w:r>
-      <w:r>
-        <w:t xml:space="preserve">een combinatie van </w:t>
-      </w:r>
-      <w:proofErr w:type="spellStart"/>
-      <w:r>
-        <w:t>v</w:t>
-      </w:r>
-      <w:r>
-        <w:t>ision</w:t>
-      </w:r>
-      <w:proofErr w:type="spellEnd"/>
-      <w:r>
-        <w:t xml:space="preserve"> en </w:t>
-      </w:r>
-      <w:proofErr w:type="spellStart"/>
-      <w:r>
-        <w:t>e</w:t>
-      </w:r>
-      <w:r>
-        <w:t>mbedded</w:t>
-      </w:r>
-      <w:proofErr w:type="spellEnd"/>
+        <w:t>Het</w:t>
+      </w:r>
+      <w:r>
+        <w:t xml:space="preserve"> object herkenning gebeurd op een laptop</w:t>
+      </w:r>
+      <w:r>
+        <w:t>,</w:t>
+      </w:r>
+      <w:r>
+        <w:t xml:space="preserve"> de laptop stuur dan commando’s</w:t>
+      </w:r>
       <w:r>
         <w:t xml:space="preserve"> </w:t>
       </w:r>
       <w:r>
-        <w:t>p</w:t>
-      </w:r>
-      <w:r>
-        <w:t xml:space="preserve">rogrammeren. </w:t>
-      </w:r>
-      <w:r>
-        <w:t xml:space="preserve">Tijdens het project wordt een oplossing uitgewerkt hoe om katten buiten een tuin te houden. Het is van groot belang dat dit op een diervriendelijke manier gebeur. In eerste instantie was de bedoeling om de kat te verwijderen uit te tuin door een straal water op de kat te richten, maar dit was moeilijk realiseerbaar in een klas lokaal, daarom zal er voor </w:t>
-      </w:r>
-      <w:proofErr w:type="gramStart"/>
-      <w:r>
-        <w:t>de</w:t>
-      </w:r>
-      <w:proofErr w:type="gramEnd"/>
-      <w:r>
-        <w:t xml:space="preserve"> water straal een laser gebruikt worden. De katten zijn in dit project ook vervangen door symbolen, de verschillende symbolen worden herkend met behulp van </w:t>
-      </w:r>
-      <w:proofErr w:type="spellStart"/>
-      <w:r>
-        <w:t>OpenCV</w:t>
-      </w:r>
-      <w:proofErr w:type="spellEnd"/>
-      <w:r>
-        <w:t xml:space="preserve">. </w:t>
-      </w:r>
-      <w:r>
-        <w:t>Het</w:t>
-      </w:r>
-      <w:r>
-        <w:t xml:space="preserve"> project kan dus opgedeeld worden in 2 delen: een gun </w:t>
-      </w:r>
-      <w:proofErr w:type="spellStart"/>
-      <w:r>
-        <w:t>turret</w:t>
-      </w:r>
-      <w:proofErr w:type="spellEnd"/>
-      <w:r>
-        <w:t xml:space="preserve"> en software om objecten te herkennen. </w:t>
-      </w:r>
-      <w:proofErr w:type="gramStart"/>
-      <w:r>
-        <w:t>De</w:t>
-      </w:r>
-      <w:proofErr w:type="gramEnd"/>
-      <w:r>
-        <w:t xml:space="preserve"> </w:t>
-      </w:r>
-      <w:proofErr w:type="spellStart"/>
-      <w:r>
-        <w:t>turret</w:t>
-      </w:r>
-      <w:proofErr w:type="spellEnd"/>
-      <w:r>
-        <w:t xml:space="preserve"> zal aangestuurd worden met een </w:t>
-      </w:r>
-      <w:proofErr w:type="spellStart"/>
-      <w:r>
-        <w:t>Arduino</w:t>
-      </w:r>
-      <w:proofErr w:type="spellEnd"/>
-      <w:r>
-        <w:t xml:space="preserve"> bordje</w:t>
-      </w:r>
-      <w:r>
-        <w:t>.</w:t>
-      </w:r>
-      <w:r>
-        <w:t xml:space="preserve"> </w:t>
-      </w:r>
-      <w:r>
-        <w:t>Het</w:t>
-      </w:r>
-      <w:r>
-        <w:t xml:space="preserve"> object herkenning gebeurd op een laptop</w:t>
-      </w:r>
-      <w:r>
-        <w:t>,</w:t>
-      </w:r>
-      <w:r>
-        <w:t xml:space="preserve"> de laptop stuur dan commando’s</w:t>
-      </w:r>
-      <w:r>
-        <w:t xml:space="preserve"> </w:t>
-      </w:r>
-      <w:r>
-        <w:t xml:space="preserve">naar de </w:t>
-      </w:r>
-      <w:proofErr w:type="spellStart"/>
-      <w:r>
-        <w:t>turret</w:t>
-      </w:r>
-      <w:proofErr w:type="spellEnd"/>
-      <w:r>
-        <w:t>.</w:t>
+        <w:t>naar de turret.</w:t>
       </w:r>
       <w:r>
         <w:t xml:space="preserve"> In dit document worden alle aspecten van het project aan de orde gebracht om een duidelijk beeld te geven van wat er tijdens de ontwikkeling van het pr</w:t>
@@ -420,23 +625,7 @@
     </w:p>
     <w:p>
       <w:r>
-        <w:t>In dit document wordt uitleg gegeven over het project “</w:t>
-      </w:r>
-      <w:proofErr w:type="spellStart"/>
-      <w:r>
-        <w:t>Wet-Cat</w:t>
-      </w:r>
-      <w:proofErr w:type="spellEnd"/>
-      <w:r>
-        <w:t xml:space="preserve">” dat gemaakt is voor de minor </w:t>
-      </w:r>
-      <w:proofErr w:type="spellStart"/>
-      <w:r>
-        <w:t>embedded</w:t>
-      </w:r>
-      <w:proofErr w:type="spellEnd"/>
-      <w:r>
-        <w:t xml:space="preserve"> </w:t>
+        <w:t xml:space="preserve">In dit document wordt uitleg gegeven over het project “Wet-Cat” dat gemaakt is voor de minor embedded </w:t>
       </w:r>
       <w:proofErr w:type="spellStart"/>
       <w:r>
@@ -464,31 +653,23 @@
       </w:r>
       <w:proofErr w:type="gramEnd"/>
       <w:r>
-        <w:t xml:space="preserve"> gegaan daar een dier vriendelijke manier om katten uit een tuin te lokken. Om katten op een dier vriendelijk manier te verwijderen kan er een straal water richting de kat worden gespoten, omdat dit niet realiseerbaar is in een klas lokaal word de waterspuit vervangen door een laser. De laser is geplaatst op Pan and Tilt </w:t>
-      </w:r>
-      <w:proofErr w:type="spellStart"/>
-      <w:r>
-        <w:t>device</w:t>
-      </w:r>
-      <w:proofErr w:type="spellEnd"/>
-      <w:r>
-        <w:t xml:space="preserve"> (</w:t>
-      </w:r>
-      <w:proofErr w:type="spellStart"/>
-      <w:r>
-        <w:t>turret</w:t>
-      </w:r>
-      <w:proofErr w:type="spellEnd"/>
-      <w:r>
-        <w:t xml:space="preserve">). </w:t>
+        <w:t xml:space="preserve"> gegaan daar een dier vriendelijke manier om katten uit een tuin te lokken. Om katten op een dier vriendelijk manier te verwijderen kan er een straal water richting de kat worden gespoten, omdat dit niet realiseerbaar is in een klas lokaal word de waterspuit vervangen door een laser. De laser is geplaatst op Pan </w:t>
+      </w:r>
+      <w:proofErr w:type="spellStart"/>
+      <w:r>
+        <w:t>and</w:t>
+      </w:r>
+      <w:proofErr w:type="spellEnd"/>
+      <w:r>
+        <w:t xml:space="preserve"> Tilt device (turret). De grondgebied </w:t>
       </w:r>
       <w:proofErr w:type="gramStart"/>
       <w:r>
-        <w:t>De</w:t>
+        <w:t>word</w:t>
       </w:r>
       <w:proofErr w:type="gramEnd"/>
       <w:r>
-        <w:t xml:space="preserve"> grondgebied word gescreend door een camera, de camera is aangesloten aan een computer. Op de computer staat software geïnstalleerd om de katten te herkennen, omdat ook katten moeilijke test object zijn binnen een kat lokaal is ook de katten voor dit project vervangen door symbolen.  Binnen </w:t>
+        <w:t xml:space="preserve"> gescreend door een camera, de camera is aangesloten aan een computer. Op de computer staat software geïnstalleerd om de katten te herkennen, omdat ook katten moeilijke test object zijn binnen een kat lokaal is ook de katten voor dit project vervangen door symbolen.  Binnen </w:t>
       </w:r>
       <w:r>
         <w:t>het</w:t>
@@ -521,7 +702,15 @@
       </w:r>
       <w:proofErr w:type="spellEnd"/>
       <w:r>
-        <w:t xml:space="preserve"> in markdown, in bijlage A staat het document in markdown, dit document is online beter te zien [</w:t>
+        <w:t xml:space="preserve"> in </w:t>
+      </w:r>
+      <w:proofErr w:type="spellStart"/>
+      <w:r>
+        <w:t>markdown</w:t>
+      </w:r>
+      <w:proofErr w:type="spellEnd"/>
+      <w:r>
+        <w:t>, in bijlage A staat het document in markdown, dit document is online beter te zien [</w:t>
       </w:r>
       <w:hyperlink r:id="rId5" w:history="1">
         <w:r>
@@ -553,7 +742,15 @@
       </w:r>
       <w:proofErr w:type="spellEnd"/>
       <w:r>
-        <w:t xml:space="preserve"> in markdown, in bijlage B staat het document in markdown, dit document is online beter te zien [</w:t>
+        <w:t xml:space="preserve"> in </w:t>
+      </w:r>
+      <w:proofErr w:type="spellStart"/>
+      <w:r>
+        <w:t>markdown</w:t>
+      </w:r>
+      <w:proofErr w:type="spellEnd"/>
+      <w:r>
+        <w:t>, in bijlage B staat het document in markdown, dit document is online beter te zien [</w:t>
       </w:r>
       <w:hyperlink r:id="rId6" w:history="1">
         <w:r>
@@ -598,7 +795,15 @@
       </w:r>
       <w:proofErr w:type="spellEnd"/>
       <w:r>
-        <w:t xml:space="preserve"> in markdown, in bijlage C staat het document in markdown, dit document is online beter te zien [</w:t>
+        <w:t xml:space="preserve"> in </w:t>
+      </w:r>
+      <w:proofErr w:type="spellStart"/>
+      <w:r>
+        <w:t>markdown</w:t>
+      </w:r>
+      <w:proofErr w:type="spellEnd"/>
+      <w:r>
+        <w:t>, in bijlage C staat het document in markdown, dit document is online beter te zien [</w:t>
       </w:r>
       <w:hyperlink r:id="rId7" w:history="1">
         <w:r>
@@ -630,7 +835,15 @@
       </w:r>
       <w:proofErr w:type="spellEnd"/>
       <w:r>
-        <w:t xml:space="preserve"> in markdown, in bijlage D staat het document in markdown, dit document is online beter te zien [</w:t>
+        <w:t xml:space="preserve"> in </w:t>
+      </w:r>
+      <w:proofErr w:type="spellStart"/>
+      <w:r>
+        <w:t>markdown</w:t>
+      </w:r>
+      <w:proofErr w:type="spellEnd"/>
+      <w:r>
+        <w:t>, in bijlage D staat het document in markdown, dit document is online beter te zien [</w:t>
       </w:r>
       <w:hyperlink r:id="rId8" w:history="1">
         <w:r>
@@ -780,26 +993,10 @@
         <w:t>kalibreren</w:t>
       </w:r>
       <w:r>
-        <w:t xml:space="preserve"> van de gun </w:t>
-      </w:r>
-      <w:proofErr w:type="spellStart"/>
-      <w:r>
-        <w:t>turret</w:t>
-      </w:r>
-      <w:proofErr w:type="spellEnd"/>
-      <w:r>
-        <w:t xml:space="preserve"> was een uitdagende test, dit komt omdat </w:t>
-      </w:r>
-      <w:r>
-        <w:t xml:space="preserve">de gun </w:t>
-      </w:r>
-      <w:proofErr w:type="spellStart"/>
-      <w:r>
-        <w:t>turret</w:t>
-      </w:r>
-      <w:proofErr w:type="spellEnd"/>
-      <w:r>
-        <w:t xml:space="preserve"> bestuurd word door twee </w:t>
+        <w:t xml:space="preserve"> van de gun turret was een uitdagende test, dit komt omdat </w:t>
+      </w:r>
+      <w:r>
+        <w:t xml:space="preserve">de gun turret bestuurd word door twee </w:t>
       </w:r>
       <w:proofErr w:type="spellStart"/>
       <w:r>
@@ -820,15 +1017,7 @@
     </w:p>
     <w:p>
       <w:r>
-        <w:t xml:space="preserve">Het probleem dat opgelost moest worden is dat de camera, op bijv. 2 meter afstand van de muur, een frame van bijvoorbeeld 1 bij 2 meter, de camera ziet dit als 360 bij 240 pixels. De gun </w:t>
-      </w:r>
-      <w:proofErr w:type="spellStart"/>
-      <w:r>
-        <w:t>turret</w:t>
-      </w:r>
-      <w:proofErr w:type="spellEnd"/>
-      <w:r>
-        <w:t xml:space="preserve"> heeft op deze afstand een veel groter bereik en </w:t>
+        <w:t xml:space="preserve">Het probleem dat opgelost moest worden is dat de camera, op bijv. 2 meter afstand van de muur, een frame van bijvoorbeeld 1 bij 2 meter, de camera ziet dit als 360 bij 240 pixels. De gun turret heeft op deze afstand een veel groter bereik en </w:t>
       </w:r>
       <w:r>
         <w:t xml:space="preserve">moet worden </w:t>
@@ -852,23 +1041,7 @@
     </w:p>
     <w:p>
       <w:r>
-        <w:t xml:space="preserve">De oplossing voor dit probleem was om vier punten op de camera als eik punten te gebruiken. Door de laser in beeld te richten op vier verschillende punten en bij ieder punt de camera positie van dat punt door te geven aan de gun </w:t>
-      </w:r>
-      <w:proofErr w:type="spellStart"/>
-      <w:r>
-        <w:t>turret</w:t>
-      </w:r>
-      <w:proofErr w:type="spellEnd"/>
-      <w:r>
-        <w:t xml:space="preserve">. De gun </w:t>
-      </w:r>
-      <w:proofErr w:type="spellStart"/>
-      <w:r>
-        <w:t>turret</w:t>
-      </w:r>
-      <w:proofErr w:type="spellEnd"/>
-      <w:r>
-        <w:t xml:space="preserve"> kan deze dan mappen aan de positie van de </w:t>
+        <w:t xml:space="preserve">De oplossing voor dit probleem was om vier punten op de camera als eik punten te gebruiken. Door de laser in beeld te richten op vier verschillende punten en bij ieder punt de camera positie van dat punt door te geven aan de gun turret. De gun turret kan deze dan mappen aan de positie van de </w:t>
       </w:r>
       <w:proofErr w:type="spellStart"/>
       <w:r>
@@ -883,7 +1056,7 @@
       <w:tblPr>
         <w:tblStyle w:val="TableGrid"/>
         <w:tblW w:w="0" w:type="auto"/>
-        <w:tblLook w:val="04A0"/>
+        <w:tblLook w:val="04A0" w:firstRow="1" w:lastRow="0" w:firstColumn="1" w:lastColumn="0" w:noHBand="0" w:noVBand="1"/>
       </w:tblPr>
       <w:tblGrid>
         <w:gridCol w:w="1804"/>
@@ -1168,23 +1341,7 @@
         <w:t xml:space="preserve">Nadat deze </w:t>
       </w:r>
       <w:r>
-        <w:t xml:space="preserve">gegevens bekend zijn bij </w:t>
-      </w:r>
-      <w:proofErr w:type="gramStart"/>
-      <w:r>
-        <w:t>de</w:t>
-      </w:r>
-      <w:proofErr w:type="gramEnd"/>
-      <w:r>
-        <w:t xml:space="preserve"> </w:t>
-      </w:r>
-      <w:proofErr w:type="spellStart"/>
-      <w:r>
-        <w:t>turret</w:t>
-      </w:r>
-      <w:proofErr w:type="spellEnd"/>
-      <w:r>
-        <w:t xml:space="preserve"> kan deze zichzelf </w:t>
+        <w:t xml:space="preserve">gegevens bekend zijn bij de turret kan deze zichzelf </w:t>
       </w:r>
       <w:proofErr w:type="spellStart"/>
       <w:r>
@@ -1287,8 +1444,6 @@
       <w:proofErr w:type="spellEnd"/>
     </w:p>
     <w:p>
-      <w:bookmarkStart w:id="0" w:name="_GoBack"/>
-      <w:bookmarkEnd w:id="0"/>
       <w:r>
         <w:t>Dit geld ook voor alle Y waardes.</w:t>
       </w:r>
@@ -1307,15 +1462,7 @@
         <w:t xml:space="preserve">Uiteindelijk is het project goed verlopen. Er </w:t>
       </w:r>
       <w:r>
-        <w:t xml:space="preserve">zijn wat problemen geweest met het maken van de software en de communicatie tussen de applicatie en de gun </w:t>
-      </w:r>
-      <w:proofErr w:type="spellStart"/>
-      <w:r>
-        <w:t>turret</w:t>
-      </w:r>
-      <w:proofErr w:type="spellEnd"/>
-      <w:r>
-        <w:t xml:space="preserve"> was niet </w:t>
+        <w:t xml:space="preserve">zijn wat problemen geweest met het maken van de software en de communicatie tussen de applicatie en de gun turret was niet </w:t>
       </w:r>
       <w:proofErr w:type="gramStart"/>
       <w:r>
@@ -1328,15 +1475,7 @@
     </w:p>
     <w:p>
       <w:r>
-        <w:t xml:space="preserve">Wat erg goed gegaan is, is de structuur van de software en het maken van de gun </w:t>
-      </w:r>
-      <w:proofErr w:type="spellStart"/>
-      <w:r>
-        <w:t>turret</w:t>
-      </w:r>
-      <w:proofErr w:type="spellEnd"/>
-      <w:r>
-        <w:t xml:space="preserve"> dat in het </w:t>
+        <w:t xml:space="preserve">Wat erg goed gegaan is, is de structuur van de software en het maken van de gun turret dat in het </w:t>
       </w:r>
       <w:proofErr w:type="spellStart"/>
       <w:r>
@@ -1349,15 +1488,7 @@
     </w:p>
     <w:p>
       <w:r>
-        <w:t xml:space="preserve">De gun </w:t>
-      </w:r>
-      <w:proofErr w:type="spellStart"/>
-      <w:r>
-        <w:t>turret</w:t>
-      </w:r>
-      <w:proofErr w:type="spellEnd"/>
-      <w:r>
-        <w:t xml:space="preserve"> is gemaakt met oog op de toekomst en we bevelen dan</w:t>
+        <w:t>De gun turret is gemaakt met oog op de toekomst en we bevelen dan</w:t>
       </w:r>
       <w:r>
         <w:t xml:space="preserve"> ook aan om deze te gebruiken om in de toekomst een project mee te doen.</w:t>
@@ -1396,7 +1527,7 @@
 </file>
 
 <file path=word/numbering.xml><?xml version="1.0" encoding="utf-8"?>
-<w:numbering xmlns:ve="http://schemas.openxmlformats.org/markup-compatibility/2006" xmlns:o="urn:schemas-microsoft-com:office:office" xmlns:r="http://schemas.openxmlformats.org/officeDocument/2006/relationships" xmlns:m="http://schemas.openxmlformats.org/officeDocument/2006/math" xmlns:v="urn:schemas-microsoft-com:vml" xmlns:wp="http://schemas.openxmlformats.org/drawingml/2006/wordprocessingDrawing" xmlns:w10="urn:schemas-microsoft-com:office:word" xmlns:w="http://schemas.openxmlformats.org/wordprocessingml/2006/main" xmlns:wne="http://schemas.microsoft.com/office/word/2006/wordml">
+<w:numbering xmlns:wpc="http://schemas.microsoft.com/office/word/2010/wordprocessingCanvas" xmlns:mc="http://schemas.openxmlformats.org/markup-compatibility/2006" xmlns:o="urn:schemas-microsoft-com:office:office" xmlns:r="http://schemas.openxmlformats.org/officeDocument/2006/relationships" xmlns:m="http://schemas.openxmlformats.org/officeDocument/2006/math" xmlns:v="urn:schemas-microsoft-com:vml" xmlns:wp14="http://schemas.microsoft.com/office/word/2010/wordprocessingDrawing" xmlns:wp="http://schemas.openxmlformats.org/drawingml/2006/wordprocessingDrawing" xmlns:w10="urn:schemas-microsoft-com:office:word" xmlns:w="http://schemas.openxmlformats.org/wordprocessingml/2006/main" xmlns:w14="http://schemas.microsoft.com/office/word/2010/wordml" xmlns:w15="http://schemas.microsoft.com/office/word/2012/wordml" xmlns:wpg="http://schemas.microsoft.com/office/word/2010/wordprocessingGroup" xmlns:wpi="http://schemas.microsoft.com/office/word/2010/wordprocessingInk" xmlns:wne="http://schemas.microsoft.com/office/word/2006/wordml" xmlns:wps="http://schemas.microsoft.com/office/word/2010/wordprocessingShape" mc:Ignorable="w14 w15 wp14">
   <w:abstractNum w:abstractNumId="0">
     <w:nsid w:val="4A0D2BF9"/>
     <w:multiLevelType w:val="hybridMultilevel"/>
@@ -1517,7 +1648,7 @@
 </file>
 
 <file path=word/styles.xml><?xml version="1.0" encoding="utf-8"?>
-<w:styles xmlns:r="http://schemas.openxmlformats.org/officeDocument/2006/relationships" xmlns:w="http://schemas.openxmlformats.org/wordprocessingml/2006/main">
+<w:styles xmlns:mc="http://schemas.openxmlformats.org/markup-compatibility/2006" xmlns:r="http://schemas.openxmlformats.org/officeDocument/2006/relationships" xmlns:w="http://schemas.openxmlformats.org/wordprocessingml/2006/main" xmlns:w14="http://schemas.microsoft.com/office/word/2010/wordml" xmlns:w15="http://schemas.microsoft.com/office/word/2012/wordml" mc:Ignorable="w14 w15">
   <w:docDefaults>
     <w:rPrDefault>
       <w:rPr>
@@ -1533,144 +1664,378 @@
       </w:pPr>
     </w:pPrDefault>
   </w:docDefaults>
-  <w:latentStyles w:defLockedState="0" w:defUIPriority="99" w:defSemiHidden="1" w:defUnhideWhenUsed="1" w:defQFormat="0" w:count="267">
-    <w:lsdException w:name="Normal" w:semiHidden="0" w:uiPriority="0" w:unhideWhenUsed="0" w:qFormat="1"/>
-    <w:lsdException w:name="heading 1" w:semiHidden="0" w:uiPriority="9" w:unhideWhenUsed="0" w:qFormat="1"/>
-    <w:lsdException w:name="heading 2" w:uiPriority="9" w:qFormat="1"/>
-    <w:lsdException w:name="heading 3" w:uiPriority="9" w:qFormat="1"/>
-    <w:lsdException w:name="heading 4" w:uiPriority="9" w:qFormat="1"/>
-    <w:lsdException w:name="heading 5" w:uiPriority="9" w:qFormat="1"/>
-    <w:lsdException w:name="heading 6" w:uiPriority="9" w:qFormat="1"/>
-    <w:lsdException w:name="heading 7" w:uiPriority="9" w:qFormat="1"/>
-    <w:lsdException w:name="heading 8" w:uiPriority="9" w:qFormat="1"/>
-    <w:lsdException w:name="heading 9" w:uiPriority="9" w:qFormat="1"/>
-    <w:lsdException w:name="toc 1" w:uiPriority="39"/>
-    <w:lsdException w:name="toc 2" w:uiPriority="39"/>
-    <w:lsdException w:name="toc 3" w:uiPriority="39"/>
-    <w:lsdException w:name="toc 4" w:uiPriority="39"/>
-    <w:lsdException w:name="toc 5" w:uiPriority="39"/>
-    <w:lsdException w:name="toc 6" w:uiPriority="39"/>
-    <w:lsdException w:name="toc 7" w:uiPriority="39"/>
-    <w:lsdException w:name="toc 8" w:uiPriority="39"/>
-    <w:lsdException w:name="toc 9" w:uiPriority="39"/>
-    <w:lsdException w:name="caption" w:uiPriority="35" w:qFormat="1"/>
-    <w:lsdException w:name="Title" w:semiHidden="0" w:uiPriority="10" w:unhideWhenUsed="0" w:qFormat="1"/>
-    <w:lsdException w:name="Default Paragraph Font" w:uiPriority="1"/>
-    <w:lsdException w:name="Subtitle" w:semiHidden="0" w:uiPriority="11" w:unhideWhenUsed="0" w:qFormat="1"/>
-    <w:lsdException w:name="Strong" w:semiHidden="0" w:uiPriority="22" w:unhideWhenUsed="0" w:qFormat="1"/>
-    <w:lsdException w:name="Emphasis" w:semiHidden="0" w:uiPriority="20" w:unhideWhenUsed="0" w:qFormat="1"/>
-    <w:lsdException w:name="Table Grid" w:semiHidden="0" w:uiPriority="39" w:unhideWhenUsed="0"/>
-    <w:lsdException w:name="Placeholder Text" w:unhideWhenUsed="0"/>
-    <w:lsdException w:name="No Spacing" w:semiHidden="0" w:uiPriority="1" w:unhideWhenUsed="0" w:qFormat="1"/>
-    <w:lsdException w:name="Light Shading" w:semiHidden="0" w:uiPriority="60" w:unhideWhenUsed="0"/>
-    <w:lsdException w:name="Light List" w:semiHidden="0" w:uiPriority="61" w:unhideWhenUsed="0"/>
-    <w:lsdException w:name="Light Grid" w:semiHidden="0" w:uiPriority="62" w:unhideWhenUsed="0"/>
-    <w:lsdException w:name="Medium Shading 1" w:semiHidden="0" w:uiPriority="63" w:unhideWhenUsed="0"/>
-    <w:lsdException w:name="Medium Shading 2" w:semiHidden="0" w:uiPriority="64" w:unhideWhenUsed="0"/>
-    <w:lsdException w:name="Medium List 1" w:semiHidden="0" w:uiPriority="65" w:unhideWhenUsed="0"/>
-    <w:lsdException w:name="Medium List 2" w:semiHidden="0" w:uiPriority="66" w:unhideWhenUsed="0"/>
-    <w:lsdException w:name="Medium Grid 1" w:semiHidden="0" w:uiPriority="67" w:unhideWhenUsed="0"/>
-    <w:lsdException w:name="Medium Grid 2" w:semiHidden="0" w:uiPriority="68" w:unhideWhenUsed="0"/>
-    <w:lsdException w:name="Medium Grid 3" w:semiHidden="0" w:uiPriority="69" w:unhideWhenUsed="0"/>
-    <w:lsdException w:name="Dark List" w:semiHidden="0" w:uiPriority="70" w:unhideWhenUsed="0"/>
-    <w:lsdException w:name="Colorful Shading" w:semiHidden="0" w:uiPriority="71" w:unhideWhenUsed="0"/>
-    <w:lsdException w:name="Colorful List" w:semiHidden="0" w:uiPriority="72" w:unhideWhenUsed="0"/>
-    <w:lsdException w:name="Colorful Grid" w:semiHidden="0" w:uiPriority="73" w:unhideWhenUsed="0"/>
-    <w:lsdException w:name="Light Shading Accent 1" w:semiHidden="0" w:uiPriority="60" w:unhideWhenUsed="0"/>
-    <w:lsdException w:name="Light List Accent 1" w:semiHidden="0" w:uiPriority="61" w:unhideWhenUsed="0"/>
-    <w:lsdException w:name="Light Grid Accent 1" w:semiHidden="0" w:uiPriority="62" w:unhideWhenUsed="0"/>
-    <w:lsdException w:name="Medium Shading 1 Accent 1" w:semiHidden="0" w:uiPriority="63" w:unhideWhenUsed="0"/>
-    <w:lsdException w:name="Medium Shading 2 Accent 1" w:semiHidden="0" w:uiPriority="64" w:unhideWhenUsed="0"/>
-    <w:lsdException w:name="Medium List 1 Accent 1" w:semiHidden="0" w:uiPriority="65" w:unhideWhenUsed="0"/>
-    <w:lsdException w:name="Revision" w:unhideWhenUsed="0"/>
-    <w:lsdException w:name="List Paragraph" w:semiHidden="0" w:uiPriority="34" w:unhideWhenUsed="0" w:qFormat="1"/>
-    <w:lsdException w:name="Quote" w:semiHidden="0" w:uiPriority="29" w:unhideWhenUsed="0" w:qFormat="1"/>
-    <w:lsdException w:name="Intense Quote" w:semiHidden="0" w:uiPriority="30" w:unhideWhenUsed="0" w:qFormat="1"/>
-    <w:lsdException w:name="Medium List 2 Accent 1" w:semiHidden="0" w:uiPriority="66" w:unhideWhenUsed="0"/>
-    <w:lsdException w:name="Medium Grid 1 Accent 1" w:semiHidden="0" w:uiPriority="67" w:unhideWhenUsed="0"/>
-    <w:lsdException w:name="Medium Grid 2 Accent 1" w:semiHidden="0" w:uiPriority="68" w:unhideWhenUsed="0"/>
-    <w:lsdException w:name="Medium Grid 3 Accent 1" w:semiHidden="0" w:uiPriority="69" w:unhideWhenUsed="0"/>
-    <w:lsdException w:name="Dark List Accent 1" w:semiHidden="0" w:uiPriority="70" w:unhideWhenUsed="0"/>
-    <w:lsdException w:name="Colorful Shading Accent 1" w:semiHidden="0" w:uiPriority="71" w:unhideWhenUsed="0"/>
-    <w:lsdException w:name="Colorful List Accent 1" w:semiHidden="0" w:uiPriority="72" w:unhideWhenUsed="0"/>
-    <w:lsdException w:name="Colorful Grid Accent 1" w:semiHidden="0" w:uiPriority="73" w:unhideWhenUsed="0"/>
-    <w:lsdException w:name="Light Shading Accent 2" w:semiHidden="0" w:uiPriority="60" w:unhideWhenUsed="0"/>
-    <w:lsdException w:name="Light List Accent 2" w:semiHidden="0" w:uiPriority="61" w:unhideWhenUsed="0"/>
-    <w:lsdException w:name="Light Grid Accent 2" w:semiHidden="0" w:uiPriority="62" w:unhideWhenUsed="0"/>
-    <w:lsdException w:name="Medium Shading 1 Accent 2" w:semiHidden="0" w:uiPriority="63" w:unhideWhenUsed="0"/>
-    <w:lsdException w:name="Medium Shading 2 Accent 2" w:semiHidden="0" w:uiPriority="64" w:unhideWhenUsed="0"/>
-    <w:lsdException w:name="Medium List 1 Accent 2" w:semiHidden="0" w:uiPriority="65" w:unhideWhenUsed="0"/>
-    <w:lsdException w:name="Medium List 2 Accent 2" w:semiHidden="0" w:uiPriority="66" w:unhideWhenUsed="0"/>
-    <w:lsdException w:name="Medium Grid 1 Accent 2" w:semiHidden="0" w:uiPriority="67" w:unhideWhenUsed="0"/>
-    <w:lsdException w:name="Medium Grid 2 Accent 2" w:semiHidden="0" w:uiPriority="68" w:unhideWhenUsed="0"/>
-    <w:lsdException w:name="Medium Grid 3 Accent 2" w:semiHidden="0" w:uiPriority="69" w:unhideWhenUsed="0"/>
-    <w:lsdException w:name="Dark List Accent 2" w:semiHidden="0" w:uiPriority="70" w:unhideWhenUsed="0"/>
-    <w:lsdException w:name="Colorful Shading Accent 2" w:semiHidden="0" w:uiPriority="71" w:unhideWhenUsed="0"/>
-    <w:lsdException w:name="Colorful List Accent 2" w:semiHidden="0" w:uiPriority="72" w:unhideWhenUsed="0"/>
-    <w:lsdException w:name="Colorful Grid Accent 2" w:semiHidden="0" w:uiPriority="73" w:unhideWhenUsed="0"/>
-    <w:lsdException w:name="Light Shading Accent 3" w:semiHidden="0" w:uiPriority="60" w:unhideWhenUsed="0"/>
-    <w:lsdException w:name="Light List Accent 3" w:semiHidden="0" w:uiPriority="61" w:unhideWhenUsed="0"/>
-    <w:lsdException w:name="Light Grid Accent 3" w:semiHidden="0" w:uiPriority="62" w:unhideWhenUsed="0"/>
-    <w:lsdException w:name="Medium Shading 1 Accent 3" w:semiHidden="0" w:uiPriority="63" w:unhideWhenUsed="0"/>
-    <w:lsdException w:name="Medium Shading 2 Accent 3" w:semiHidden="0" w:uiPriority="64" w:unhideWhenUsed="0"/>
-    <w:lsdException w:name="Medium List 1 Accent 3" w:semiHidden="0" w:uiPriority="65" w:unhideWhenUsed="0"/>
-    <w:lsdException w:name="Medium List 2 Accent 3" w:semiHidden="0" w:uiPriority="66" w:unhideWhenUsed="0"/>
-    <w:lsdException w:name="Medium Grid 1 Accent 3" w:semiHidden="0" w:uiPriority="67" w:unhideWhenUsed="0"/>
-    <w:lsdException w:name="Medium Grid 2 Accent 3" w:semiHidden="0" w:uiPriority="68" w:unhideWhenUsed="0"/>
-    <w:lsdException w:name="Medium Grid 3 Accent 3" w:semiHidden="0" w:uiPriority="69" w:unhideWhenUsed="0"/>
-    <w:lsdException w:name="Dark List Accent 3" w:semiHidden="0" w:uiPriority="70" w:unhideWhenUsed="0"/>
-    <w:lsdException w:name="Colorful Shading Accent 3" w:semiHidden="0" w:uiPriority="71" w:unhideWhenUsed="0"/>
-    <w:lsdException w:name="Colorful List Accent 3" w:semiHidden="0" w:uiPriority="72" w:unhideWhenUsed="0"/>
-    <w:lsdException w:name="Colorful Grid Accent 3" w:semiHidden="0" w:uiPriority="73" w:unhideWhenUsed="0"/>
-    <w:lsdException w:name="Light Shading Accent 4" w:semiHidden="0" w:uiPriority="60" w:unhideWhenUsed="0"/>
-    <w:lsdException w:name="Light List Accent 4" w:semiHidden="0" w:uiPriority="61" w:unhideWhenUsed="0"/>
-    <w:lsdException w:name="Light Grid Accent 4" w:semiHidden="0" w:uiPriority="62" w:unhideWhenUsed="0"/>
-    <w:lsdException w:name="Medium Shading 1 Accent 4" w:semiHidden="0" w:uiPriority="63" w:unhideWhenUsed="0"/>
-    <w:lsdException w:name="Medium Shading 2 Accent 4" w:semiHidden="0" w:uiPriority="64" w:unhideWhenUsed="0"/>
-    <w:lsdException w:name="Medium List 1 Accent 4" w:semiHidden="0" w:uiPriority="65" w:unhideWhenUsed="0"/>
-    <w:lsdException w:name="Medium List 2 Accent 4" w:semiHidden="0" w:uiPriority="66" w:unhideWhenUsed="0"/>
-    <w:lsdException w:name="Medium Grid 1 Accent 4" w:semiHidden="0" w:uiPriority="67" w:unhideWhenUsed="0"/>
-    <w:lsdException w:name="Medium Grid 2 Accent 4" w:semiHidden="0" w:uiPriority="68" w:unhideWhenUsed="0"/>
-    <w:lsdException w:name="Medium Grid 3 Accent 4" w:semiHidden="0" w:uiPriority="69" w:unhideWhenUsed="0"/>
-    <w:lsdException w:name="Dark List Accent 4" w:semiHidden="0" w:uiPriority="70" w:unhideWhenUsed="0"/>
-    <w:lsdException w:name="Colorful Shading Accent 4" w:semiHidden="0" w:uiPriority="71" w:unhideWhenUsed="0"/>
-    <w:lsdException w:name="Colorful List Accent 4" w:semiHidden="0" w:uiPriority="72" w:unhideWhenUsed="0"/>
-    <w:lsdException w:name="Colorful Grid Accent 4" w:semiHidden="0" w:uiPriority="73" w:unhideWhenUsed="0"/>
-    <w:lsdException w:name="Light Shading Accent 5" w:semiHidden="0" w:uiPriority="60" w:unhideWhenUsed="0"/>
-    <w:lsdException w:name="Light List Accent 5" w:semiHidden="0" w:uiPriority="61" w:unhideWhenUsed="0"/>
-    <w:lsdException w:name="Light Grid Accent 5" w:semiHidden="0" w:uiPriority="62" w:unhideWhenUsed="0"/>
-    <w:lsdException w:name="Medium Shading 1 Accent 5" w:semiHidden="0" w:uiPriority="63" w:unhideWhenUsed="0"/>
-    <w:lsdException w:name="Medium Shading 2 Accent 5" w:semiHidden="0" w:uiPriority="64" w:unhideWhenUsed="0"/>
-    <w:lsdException w:name="Medium List 1 Accent 5" w:semiHidden="0" w:uiPriority="65" w:unhideWhenUsed="0"/>
-    <w:lsdException w:name="Medium List 2 Accent 5" w:semiHidden="0" w:uiPriority="66" w:unhideWhenUsed="0"/>
-    <w:lsdException w:name="Medium Grid 1 Accent 5" w:semiHidden="0" w:uiPriority="67" w:unhideWhenUsed="0"/>
-    <w:lsdException w:name="Medium Grid 2 Accent 5" w:semiHidden="0" w:uiPriority="68" w:unhideWhenUsed="0"/>
-    <w:lsdException w:name="Medium Grid 3 Accent 5" w:semiHidden="0" w:uiPriority="69" w:unhideWhenUsed="0"/>
-    <w:lsdException w:name="Dark List Accent 5" w:semiHidden="0" w:uiPriority="70" w:unhideWhenUsed="0"/>
-    <w:lsdException w:name="Colorful Shading Accent 5" w:semiHidden="0" w:uiPriority="71" w:unhideWhenUsed="0"/>
-    <w:lsdException w:name="Colorful List Accent 5" w:semiHidden="0" w:uiPriority="72" w:unhideWhenUsed="0"/>
-    <w:lsdException w:name="Colorful Grid Accent 5" w:semiHidden="0" w:uiPriority="73" w:unhideWhenUsed="0"/>
-    <w:lsdException w:name="Light Shading Accent 6" w:semiHidden="0" w:uiPriority="60" w:unhideWhenUsed="0"/>
-    <w:lsdException w:name="Light List Accent 6" w:semiHidden="0" w:uiPriority="61" w:unhideWhenUsed="0"/>
-    <w:lsdException w:name="Light Grid Accent 6" w:semiHidden="0" w:uiPriority="62" w:unhideWhenUsed="0"/>
-    <w:lsdException w:name="Medium Shading 1 Accent 6" w:semiHidden="0" w:uiPriority="63" w:unhideWhenUsed="0"/>
-    <w:lsdException w:name="Medium Shading 2 Accent 6" w:semiHidden="0" w:uiPriority="64" w:unhideWhenUsed="0"/>
-    <w:lsdException w:name="Medium List 1 Accent 6" w:semiHidden="0" w:uiPriority="65" w:unhideWhenUsed="0"/>
-    <w:lsdException w:name="Medium List 2 Accent 6" w:semiHidden="0" w:uiPriority="66" w:unhideWhenUsed="0"/>
-    <w:lsdException w:name="Medium Grid 1 Accent 6" w:semiHidden="0" w:uiPriority="67" w:unhideWhenUsed="0"/>
-    <w:lsdException w:name="Medium Grid 2 Accent 6" w:semiHidden="0" w:uiPriority="68" w:unhideWhenUsed="0"/>
-    <w:lsdException w:name="Medium Grid 3 Accent 6" w:semiHidden="0" w:uiPriority="69" w:unhideWhenUsed="0"/>
-    <w:lsdException w:name="Dark List Accent 6" w:semiHidden="0" w:uiPriority="70" w:unhideWhenUsed="0"/>
-    <w:lsdException w:name="Colorful Shading Accent 6" w:semiHidden="0" w:uiPriority="71" w:unhideWhenUsed="0"/>
-    <w:lsdException w:name="Colorful List Accent 6" w:semiHidden="0" w:uiPriority="72" w:unhideWhenUsed="0"/>
-    <w:lsdException w:name="Colorful Grid Accent 6" w:semiHidden="0" w:uiPriority="73" w:unhideWhenUsed="0"/>
-    <w:lsdException w:name="Subtle Emphasis" w:semiHidden="0" w:uiPriority="19" w:unhideWhenUsed="0" w:qFormat="1"/>
-    <w:lsdException w:name="Intense Emphasis" w:semiHidden="0" w:uiPriority="21" w:unhideWhenUsed="0" w:qFormat="1"/>
-    <w:lsdException w:name="Subtle Reference" w:semiHidden="0" w:uiPriority="31" w:unhideWhenUsed="0" w:qFormat="1"/>
-    <w:lsdException w:name="Intense Reference" w:semiHidden="0" w:uiPriority="32" w:unhideWhenUsed="0" w:qFormat="1"/>
-    <w:lsdException w:name="Book Title" w:semiHidden="0" w:uiPriority="33" w:unhideWhenUsed="0" w:qFormat="1"/>
-    <w:lsdException w:name="Bibliography" w:uiPriority="37"/>
-    <w:lsdException w:name="TOC Heading" w:uiPriority="39" w:qFormat="1"/>
+  <w:latentStyles w:defLockedState="0" w:defUIPriority="99" w:defSemiHidden="0" w:defUnhideWhenUsed="0" w:defQFormat="0" w:count="371">
+    <w:lsdException w:name="Normal" w:uiPriority="0" w:qFormat="1"/>
+    <w:lsdException w:name="heading 1" w:uiPriority="9" w:qFormat="1"/>
+    <w:lsdException w:name="heading 2" w:semiHidden="1" w:uiPriority="9" w:unhideWhenUsed="1" w:qFormat="1"/>
+    <w:lsdException w:name="heading 3" w:semiHidden="1" w:uiPriority="9" w:unhideWhenUsed="1" w:qFormat="1"/>
+    <w:lsdException w:name="heading 4" w:semiHidden="1" w:uiPriority="9" w:unhideWhenUsed="1" w:qFormat="1"/>
+    <w:lsdException w:name="heading 5" w:semiHidden="1" w:uiPriority="9" w:unhideWhenUsed="1" w:qFormat="1"/>
+    <w:lsdException w:name="heading 6" w:semiHidden="1" w:uiPriority="9" w:unhideWhenUsed="1" w:qFormat="1"/>
+    <w:lsdException w:name="heading 7" w:semiHidden="1" w:uiPriority="9" w:unhideWhenUsed="1" w:qFormat="1"/>
+    <w:lsdException w:name="heading 8" w:semiHidden="1" w:uiPriority="9" w:unhideWhenUsed="1" w:qFormat="1"/>
+    <w:lsdException w:name="heading 9" w:semiHidden="1" w:uiPriority="9" w:unhideWhenUsed="1" w:qFormat="1"/>
+    <w:lsdException w:name="index 1" w:semiHidden="1" w:unhideWhenUsed="1"/>
+    <w:lsdException w:name="index 2" w:semiHidden="1" w:unhideWhenUsed="1"/>
+    <w:lsdException w:name="index 3" w:semiHidden="1" w:unhideWhenUsed="1"/>
+    <w:lsdException w:name="index 4" w:semiHidden="1" w:unhideWhenUsed="1"/>
+    <w:lsdException w:name="index 5" w:semiHidden="1" w:unhideWhenUsed="1"/>
+    <w:lsdException w:name="index 6" w:semiHidden="1" w:unhideWhenUsed="1"/>
+    <w:lsdException w:name="index 7" w:semiHidden="1" w:unhideWhenUsed="1"/>
+    <w:lsdException w:name="index 8" w:semiHidden="1" w:unhideWhenUsed="1"/>
+    <w:lsdException w:name="index 9" w:semiHidden="1" w:unhideWhenUsed="1"/>
+    <w:lsdException w:name="toc 1" w:semiHidden="1" w:uiPriority="39" w:unhideWhenUsed="1"/>
+    <w:lsdException w:name="toc 2" w:semiHidden="1" w:uiPriority="39" w:unhideWhenUsed="1"/>
+    <w:lsdException w:name="toc 3" w:semiHidden="1" w:uiPriority="39" w:unhideWhenUsed="1"/>
+    <w:lsdException w:name="toc 4" w:semiHidden="1" w:uiPriority="39" w:unhideWhenUsed="1"/>
+    <w:lsdException w:name="toc 5" w:semiHidden="1" w:uiPriority="39" w:unhideWhenUsed="1"/>
+    <w:lsdException w:name="toc 6" w:semiHidden="1" w:uiPriority="39" w:unhideWhenUsed="1"/>
+    <w:lsdException w:name="toc 7" w:semiHidden="1" w:uiPriority="39" w:unhideWhenUsed="1"/>
+    <w:lsdException w:name="toc 8" w:semiHidden="1" w:uiPriority="39" w:unhideWhenUsed="1"/>
+    <w:lsdException w:name="toc 9" w:semiHidden="1" w:uiPriority="39" w:unhideWhenUsed="1"/>
+    <w:lsdException w:name="Normal Indent" w:semiHidden="1" w:unhideWhenUsed="1"/>
+    <w:lsdException w:name="footnote text" w:semiHidden="1" w:unhideWhenUsed="1"/>
+    <w:lsdException w:name="annotation text" w:semiHidden="1" w:unhideWhenUsed="1"/>
+    <w:lsdException w:name="header" w:semiHidden="1" w:unhideWhenUsed="1"/>
+    <w:lsdException w:name="footer" w:semiHidden="1" w:unhideWhenUsed="1"/>
+    <w:lsdException w:name="index heading" w:semiHidden="1" w:unhideWhenUsed="1"/>
+    <w:lsdException w:name="caption" w:semiHidden="1" w:uiPriority="35" w:unhideWhenUsed="1" w:qFormat="1"/>
+    <w:lsdException w:name="table of figures" w:semiHidden="1" w:unhideWhenUsed="1"/>
+    <w:lsdException w:name="envelope address" w:semiHidden="1" w:unhideWhenUsed="1"/>
+    <w:lsdException w:name="envelope return" w:semiHidden="1" w:unhideWhenUsed="1"/>
+    <w:lsdException w:name="footnote reference" w:semiHidden="1" w:unhideWhenUsed="1"/>
+    <w:lsdException w:name="annotation reference" w:semiHidden="1" w:unhideWhenUsed="1"/>
+    <w:lsdException w:name="line number" w:semiHidden="1" w:unhideWhenUsed="1"/>
+    <w:lsdException w:name="page number" w:semiHidden="1" w:unhideWhenUsed="1"/>
+    <w:lsdException w:name="endnote reference" w:semiHidden="1" w:unhideWhenUsed="1"/>
+    <w:lsdException w:name="endnote text" w:semiHidden="1" w:unhideWhenUsed="1"/>
+    <w:lsdException w:name="table of authorities" w:semiHidden="1" w:unhideWhenUsed="1"/>
+    <w:lsdException w:name="macro" w:semiHidden="1" w:unhideWhenUsed="1"/>
+    <w:lsdException w:name="toa heading" w:semiHidden="1" w:unhideWhenUsed="1"/>
+    <w:lsdException w:name="List" w:semiHidden="1" w:unhideWhenUsed="1"/>
+    <w:lsdException w:name="List Bullet" w:semiHidden="1" w:unhideWhenUsed="1"/>
+    <w:lsdException w:name="List Number" w:semiHidden="1" w:unhideWhenUsed="1"/>
+    <w:lsdException w:name="List 2" w:semiHidden="1" w:unhideWhenUsed="1"/>
+    <w:lsdException w:name="List 3" w:semiHidden="1" w:unhideWhenUsed="1"/>
+    <w:lsdException w:name="List 4" w:semiHidden="1" w:unhideWhenUsed="1"/>
+    <w:lsdException w:name="List 5" w:semiHidden="1" w:unhideWhenUsed="1"/>
+    <w:lsdException w:name="List Bullet 2" w:semiHidden="1" w:unhideWhenUsed="1"/>
+    <w:lsdException w:name="List Bullet 3" w:semiHidden="1" w:unhideWhenUsed="1"/>
+    <w:lsdException w:name="List Bullet 4" w:semiHidden="1" w:unhideWhenUsed="1"/>
+    <w:lsdException w:name="List Bullet 5" w:semiHidden="1" w:unhideWhenUsed="1"/>
+    <w:lsdException w:name="List Number 2" w:semiHidden="1" w:unhideWhenUsed="1"/>
+    <w:lsdException w:name="List Number 3" w:semiHidden="1" w:unhideWhenUsed="1"/>
+    <w:lsdException w:name="List Number 4" w:semiHidden="1" w:unhideWhenUsed="1"/>
+    <w:lsdException w:name="List Number 5" w:semiHidden="1" w:unhideWhenUsed="1"/>
+    <w:lsdException w:name="Title" w:uiPriority="10" w:qFormat="1"/>
+    <w:lsdException w:name="Closing" w:semiHidden="1" w:unhideWhenUsed="1"/>
+    <w:lsdException w:name="Signature" w:semiHidden="1" w:unhideWhenUsed="1"/>
+    <w:lsdException w:name="Default Paragraph Font" w:semiHidden="1" w:uiPriority="1" w:unhideWhenUsed="1"/>
+    <w:lsdException w:name="Body Text" w:semiHidden="1" w:unhideWhenUsed="1"/>
+    <w:lsdException w:name="Body Text Indent" w:semiHidden="1" w:unhideWhenUsed="1"/>
+    <w:lsdException w:name="List Continue" w:semiHidden="1" w:unhideWhenUsed="1"/>
+    <w:lsdException w:name="List Continue 2" w:semiHidden="1" w:unhideWhenUsed="1"/>
+    <w:lsdException w:name="List Continue 3" w:semiHidden="1" w:unhideWhenUsed="1"/>
+    <w:lsdException w:name="List Continue 4" w:semiHidden="1" w:unhideWhenUsed="1"/>
+    <w:lsdException w:name="List Continue 5" w:semiHidden="1" w:unhideWhenUsed="1"/>
+    <w:lsdException w:name="Message Header" w:semiHidden="1" w:unhideWhenUsed="1"/>
+    <w:lsdException w:name="Subtitle" w:uiPriority="11" w:qFormat="1"/>
+    <w:lsdException w:name="Salutation" w:semiHidden="1" w:unhideWhenUsed="1"/>
+    <w:lsdException w:name="Date" w:semiHidden="1" w:unhideWhenUsed="1"/>
+    <w:lsdException w:name="Body Text First Indent" w:semiHidden="1" w:unhideWhenUsed="1"/>
+    <w:lsdException w:name="Body Text First Indent 2" w:semiHidden="1" w:unhideWhenUsed="1"/>
+    <w:lsdException w:name="Note Heading" w:semiHidden="1" w:unhideWhenUsed="1"/>
+    <w:lsdException w:name="Body Text 2" w:semiHidden="1" w:unhideWhenUsed="1"/>
+    <w:lsdException w:name="Body Text 3" w:semiHidden="1" w:unhideWhenUsed="1"/>
+    <w:lsdException w:name="Body Text Indent 2" w:semiHidden="1" w:unhideWhenUsed="1"/>
+    <w:lsdException w:name="Body Text Indent 3" w:semiHidden="1" w:unhideWhenUsed="1"/>
+    <w:lsdException w:name="Block Text" w:semiHidden="1" w:unhideWhenUsed="1"/>
+    <w:lsdException w:name="Hyperlink" w:semiHidden="1" w:unhideWhenUsed="1"/>
+    <w:lsdException w:name="FollowedHyperlink" w:semiHidden="1" w:unhideWhenUsed="1"/>
+    <w:lsdException w:name="Strong" w:uiPriority="22" w:qFormat="1"/>
+    <w:lsdException w:name="Emphasis" w:uiPriority="20" w:qFormat="1"/>
+    <w:lsdException w:name="Document Map" w:semiHidden="1" w:unhideWhenUsed="1"/>
+    <w:lsdException w:name="Plain Text" w:semiHidden="1" w:unhideWhenUsed="1"/>
+    <w:lsdException w:name="E-mail Signature" w:semiHidden="1" w:unhideWhenUsed="1"/>
+    <w:lsdException w:name="HTML Top of Form" w:semiHidden="1" w:unhideWhenUsed="1"/>
+    <w:lsdException w:name="HTML Bottom of Form" w:semiHidden="1" w:unhideWhenUsed="1"/>
+    <w:lsdException w:name="Normal (Web)" w:semiHidden="1" w:unhideWhenUsed="1"/>
+    <w:lsdException w:name="HTML Acronym" w:semiHidden="1" w:unhideWhenUsed="1"/>
+    <w:lsdException w:name="HTML Address" w:semiHidden="1" w:unhideWhenUsed="1"/>
+    <w:lsdException w:name="HTML Cite" w:semiHidden="1" w:unhideWhenUsed="1"/>
+    <w:lsdException w:name="HTML Code" w:semiHidden="1" w:unhideWhenUsed="1"/>
+    <w:lsdException w:name="HTML Definition" w:semiHidden="1" w:unhideWhenUsed="1"/>
+    <w:lsdException w:name="HTML Keyboard" w:semiHidden="1" w:unhideWhenUsed="1"/>
+    <w:lsdException w:name="HTML Preformatted" w:semiHidden="1" w:unhideWhenUsed="1"/>
+    <w:lsdException w:name="HTML Sample" w:semiHidden="1" w:unhideWhenUsed="1"/>
+    <w:lsdException w:name="HTML Typewriter" w:semiHidden="1" w:unhideWhenUsed="1"/>
+    <w:lsdException w:name="HTML Variable" w:semiHidden="1" w:unhideWhenUsed="1"/>
+    <w:lsdException w:name="Normal Table" w:semiHidden="1" w:unhideWhenUsed="1"/>
+    <w:lsdException w:name="annotation subject" w:semiHidden="1" w:unhideWhenUsed="1"/>
+    <w:lsdException w:name="No List" w:semiHidden="1" w:unhideWhenUsed="1"/>
+    <w:lsdException w:name="Outline List 1" w:semiHidden="1" w:unhideWhenUsed="1"/>
+    <w:lsdException w:name="Outline List 2" w:semiHidden="1" w:unhideWhenUsed="1"/>
+    <w:lsdException w:name="Outline List 3" w:semiHidden="1" w:unhideWhenUsed="1"/>
+    <w:lsdException w:name="Table Simple 1" w:semiHidden="1" w:unhideWhenUsed="1"/>
+    <w:lsdException w:name="Table Simple 2" w:semiHidden="1" w:unhideWhenUsed="1"/>
+    <w:lsdException w:name="Table Simple 3" w:semiHidden="1" w:unhideWhenUsed="1"/>
+    <w:lsdException w:name="Table Classic 1" w:semiHidden="1" w:unhideWhenUsed="1"/>
+    <w:lsdException w:name="Table Classic 2" w:semiHidden="1" w:unhideWhenUsed="1"/>
+    <w:lsdException w:name="Table Classic 3" w:semiHidden="1" w:unhideWhenUsed="1"/>
+    <w:lsdException w:name="Table Classic 4" w:semiHidden="1" w:unhideWhenUsed="1"/>
+    <w:lsdException w:name="Table Colorful 1" w:semiHidden="1" w:unhideWhenUsed="1"/>
+    <w:lsdException w:name="Table Colorful 2" w:semiHidden="1" w:unhideWhenUsed="1"/>
+    <w:lsdException w:name="Table Colorful 3" w:semiHidden="1" w:unhideWhenUsed="1"/>
+    <w:lsdException w:name="Table Columns 1" w:semiHidden="1" w:unhideWhenUsed="1"/>
+    <w:lsdException w:name="Table Columns 2" w:semiHidden="1" w:unhideWhenUsed="1"/>
+    <w:lsdException w:name="Table Columns 3" w:semiHidden="1" w:unhideWhenUsed="1"/>
+    <w:lsdException w:name="Table Columns 4" w:semiHidden="1" w:unhideWhenUsed="1"/>
+    <w:lsdException w:name="Table Columns 5" w:semiHidden="1" w:unhideWhenUsed="1"/>
+    <w:lsdException w:name="Table Grid 1" w:semiHidden="1" w:unhideWhenUsed="1"/>
+    <w:lsdException w:name="Table Grid 2" w:semiHidden="1" w:unhideWhenUsed="1"/>
+    <w:lsdException w:name="Table Grid 3" w:semiHidden="1" w:unhideWhenUsed="1"/>
+    <w:lsdException w:name="Table Grid 4" w:semiHidden="1" w:unhideWhenUsed="1"/>
+    <w:lsdException w:name="Table Grid 5" w:semiHidden="1" w:unhideWhenUsed="1"/>
+    <w:lsdException w:name="Table Grid 6" w:semiHidden="1" w:unhideWhenUsed="1"/>
+    <w:lsdException w:name="Table Grid 7" w:semiHidden="1" w:unhideWhenUsed="1"/>
+    <w:lsdException w:name="Table Grid 8" w:semiHidden="1" w:unhideWhenUsed="1"/>
+    <w:lsdException w:name="Table List 1" w:semiHidden="1" w:unhideWhenUsed="1"/>
+    <w:lsdException w:name="Table List 2" w:semiHidden="1" w:unhideWhenUsed="1"/>
+    <w:lsdException w:name="Table List 3" w:semiHidden="1" w:unhideWhenUsed="1"/>
+    <w:lsdException w:name="Table List 4" w:semiHidden="1" w:unhideWhenUsed="1"/>
+    <w:lsdException w:name="Table List 5" w:semiHidden="1" w:unhideWhenUsed="1"/>
+    <w:lsdException w:name="Table List 6" w:semiHidden="1" w:unhideWhenUsed="1"/>
+    <w:lsdException w:name="Table List 7" w:semiHidden="1" w:unhideWhenUsed="1"/>
+    <w:lsdException w:name="Table List 8" w:semiHidden="1" w:unhideWhenUsed="1"/>
+    <w:lsdException w:name="Table 3D effects 1" w:semiHidden="1" w:unhideWhenUsed="1"/>
+    <w:lsdException w:name="Table 3D effects 2" w:semiHidden="1" w:unhideWhenUsed="1"/>
+    <w:lsdException w:name="Table 3D effects 3" w:semiHidden="1" w:unhideWhenUsed="1"/>
+    <w:lsdException w:name="Table Contemporary" w:semiHidden="1" w:unhideWhenUsed="1"/>
+    <w:lsdException w:name="Table Elegant" w:semiHidden="1" w:unhideWhenUsed="1"/>
+    <w:lsdException w:name="Table Professional" w:semiHidden="1" w:unhideWhenUsed="1"/>
+    <w:lsdException w:name="Table Subtle 1" w:semiHidden="1" w:unhideWhenUsed="1"/>
+    <w:lsdException w:name="Table Subtle 2" w:semiHidden="1" w:unhideWhenUsed="1"/>
+    <w:lsdException w:name="Table Web 1" w:semiHidden="1" w:unhideWhenUsed="1"/>
+    <w:lsdException w:name="Table Web 2" w:semiHidden="1" w:unhideWhenUsed="1"/>
+    <w:lsdException w:name="Table Web 3" w:semiHidden="1" w:unhideWhenUsed="1"/>
+    <w:lsdException w:name="Balloon Text" w:semiHidden="1" w:unhideWhenUsed="1"/>
+    <w:lsdException w:name="Table Grid" w:uiPriority="39"/>
+    <w:lsdException w:name="Table Theme" w:semiHidden="1" w:unhideWhenUsed="1"/>
+    <w:lsdException w:name="Placeholder Text" w:semiHidden="1"/>
+    <w:lsdException w:name="No Spacing" w:uiPriority="1" w:qFormat="1"/>
+    <w:lsdException w:name="Light Shading" w:uiPriority="60"/>
+    <w:lsdException w:name="Light List" w:uiPriority="61"/>
+    <w:lsdException w:name="Light Grid" w:uiPriority="62"/>
+    <w:lsdException w:name="Medium Shading 1" w:uiPriority="63"/>
+    <w:lsdException w:name="Medium Shading 2" w:uiPriority="64"/>
+    <w:lsdException w:name="Medium List 1" w:uiPriority="65"/>
+    <w:lsdException w:name="Medium List 2" w:uiPriority="66"/>
+    <w:lsdException w:name="Medium Grid 1" w:uiPriority="67"/>
+    <w:lsdException w:name="Medium Grid 2" w:uiPriority="68"/>
+    <w:lsdException w:name="Medium Grid 3" w:uiPriority="69"/>
+    <w:lsdException w:name="Dark List" w:uiPriority="70"/>
+    <w:lsdException w:name="Colorful Shading" w:uiPriority="71"/>
+    <w:lsdException w:name="Colorful List" w:uiPriority="72"/>
+    <w:lsdException w:name="Colorful Grid" w:uiPriority="73"/>
+    <w:lsdException w:name="Light Shading Accent 1" w:uiPriority="60"/>
+    <w:lsdException w:name="Light List Accent 1" w:uiPriority="61"/>
+    <w:lsdException w:name="Light Grid Accent 1" w:uiPriority="62"/>
+    <w:lsdException w:name="Medium Shading 1 Accent 1" w:uiPriority="63"/>
+    <w:lsdException w:name="Medium Shading 2 Accent 1" w:uiPriority="64"/>
+    <w:lsdException w:name="Medium List 1 Accent 1" w:uiPriority="65"/>
+    <w:lsdException w:name="Revision" w:semiHidden="1"/>
+    <w:lsdException w:name="List Paragraph" w:uiPriority="34" w:qFormat="1"/>
+    <w:lsdException w:name="Quote" w:uiPriority="29" w:qFormat="1"/>
+    <w:lsdException w:name="Intense Quote" w:uiPriority="30" w:qFormat="1"/>
+    <w:lsdException w:name="Medium List 2 Accent 1" w:uiPriority="66"/>
+    <w:lsdException w:name="Medium Grid 1 Accent 1" w:uiPriority="67"/>
+    <w:lsdException w:name="Medium Grid 2 Accent 1" w:uiPriority="68"/>
+    <w:lsdException w:name="Medium Grid 3 Accent 1" w:uiPriority="69"/>
+    <w:lsdException w:name="Dark List Accent 1" w:uiPriority="70"/>
+    <w:lsdException w:name="Colorful Shading Accent 1" w:uiPriority="71"/>
+    <w:lsdException w:name="Colorful List Accent 1" w:uiPriority="72"/>
+    <w:lsdException w:name="Colorful Grid Accent 1" w:uiPriority="73"/>
+    <w:lsdException w:name="Light Shading Accent 2" w:uiPriority="60"/>
+    <w:lsdException w:name="Light List Accent 2" w:uiPriority="61"/>
+    <w:lsdException w:name="Light Grid Accent 2" w:uiPriority="62"/>
+    <w:lsdException w:name="Medium Shading 1 Accent 2" w:uiPriority="63"/>
+    <w:lsdException w:name="Medium Shading 2 Accent 2" w:uiPriority="64"/>
+    <w:lsdException w:name="Medium List 1 Accent 2" w:uiPriority="65"/>
+    <w:lsdException w:name="Medium List 2 Accent 2" w:uiPriority="66"/>
+    <w:lsdException w:name="Medium Grid 1 Accent 2" w:uiPriority="67"/>
+    <w:lsdException w:name="Medium Grid 2 Accent 2" w:uiPriority="68"/>
+    <w:lsdException w:name="Medium Grid 3 Accent 2" w:uiPriority="69"/>
+    <w:lsdException w:name="Dark List Accent 2" w:uiPriority="70"/>
+    <w:lsdException w:name="Colorful Shading Accent 2" w:uiPriority="71"/>
+    <w:lsdException w:name="Colorful List Accent 2" w:uiPriority="72"/>
+    <w:lsdException w:name="Colorful Grid Accent 2" w:uiPriority="73"/>
+    <w:lsdException w:name="Light Shading Accent 3" w:uiPriority="60"/>
+    <w:lsdException w:name="Light List Accent 3" w:uiPriority="61"/>
+    <w:lsdException w:name="Light Grid Accent 3" w:uiPriority="62"/>
+    <w:lsdException w:name="Medium Shading 1 Accent 3" w:uiPriority="63"/>
+    <w:lsdException w:name="Medium Shading 2 Accent 3" w:uiPriority="64"/>
+    <w:lsdException w:name="Medium List 1 Accent 3" w:uiPriority="65"/>
+    <w:lsdException w:name="Medium List 2 Accent 3" w:uiPriority="66"/>
+    <w:lsdException w:name="Medium Grid 1 Accent 3" w:uiPriority="67"/>
+    <w:lsdException w:name="Medium Grid 2 Accent 3" w:uiPriority="68"/>
+    <w:lsdException w:name="Medium Grid 3 Accent 3" w:uiPriority="69"/>
+    <w:lsdException w:name="Dark List Accent 3" w:uiPriority="70"/>
+    <w:lsdException w:name="Colorful Shading Accent 3" w:uiPriority="71"/>
+    <w:lsdException w:name="Colorful List Accent 3" w:uiPriority="72"/>
+    <w:lsdException w:name="Colorful Grid Accent 3" w:uiPriority="73"/>
+    <w:lsdException w:name="Light Shading Accent 4" w:uiPriority="60"/>
+    <w:lsdException w:name="Light List Accent 4" w:uiPriority="61"/>
+    <w:lsdException w:name="Light Grid Accent 4" w:uiPriority="62"/>
+    <w:lsdException w:name="Medium Shading 1 Accent 4" w:uiPriority="63"/>
+    <w:lsdException w:name="Medium Shading 2 Accent 4" w:uiPriority="64"/>
+    <w:lsdException w:name="Medium List 1 Accent 4" w:uiPriority="65"/>
+    <w:lsdException w:name="Medium List 2 Accent 4" w:uiPriority="66"/>
+    <w:lsdException w:name="Medium Grid 1 Accent 4" w:uiPriority="67"/>
+    <w:lsdException w:name="Medium Grid 2 Accent 4" w:uiPriority="68"/>
+    <w:lsdException w:name="Medium Grid 3 Accent 4" w:uiPriority="69"/>
+    <w:lsdException w:name="Dark List Accent 4" w:uiPriority="70"/>
+    <w:lsdException w:name="Colorful Shading Accent 4" w:uiPriority="71"/>
+    <w:lsdException w:name="Colorful List Accent 4" w:uiPriority="72"/>
+    <w:lsdException w:name="Colorful Grid Accent 4" w:uiPriority="73"/>
+    <w:lsdException w:name="Light Shading Accent 5" w:uiPriority="60"/>
+    <w:lsdException w:name="Light List Accent 5" w:uiPriority="61"/>
+    <w:lsdException w:name="Light Grid Accent 5" w:uiPriority="62"/>
+    <w:lsdException w:name="Medium Shading 1 Accent 5" w:uiPriority="63"/>
+    <w:lsdException w:name="Medium Shading 2 Accent 5" w:uiPriority="64"/>
+    <w:lsdException w:name="Medium List 1 Accent 5" w:uiPriority="65"/>
+    <w:lsdException w:name="Medium List 2 Accent 5" w:uiPriority="66"/>
+    <w:lsdException w:name="Medium Grid 1 Accent 5" w:uiPriority="67"/>
+    <w:lsdException w:name="Medium Grid 2 Accent 5" w:uiPriority="68"/>
+    <w:lsdException w:name="Medium Grid 3 Accent 5" w:uiPriority="69"/>
+    <w:lsdException w:name="Dark List Accent 5" w:uiPriority="70"/>
+    <w:lsdException w:name="Colorful Shading Accent 5" w:uiPriority="71"/>
+    <w:lsdException w:name="Colorful List Accent 5" w:uiPriority="72"/>
+    <w:lsdException w:name="Colorful Grid Accent 5" w:uiPriority="73"/>
+    <w:lsdException w:name="Light Shading Accent 6" w:uiPriority="60"/>
+    <w:lsdException w:name="Light List Accent 6" w:uiPriority="61"/>
+    <w:lsdException w:name="Light Grid Accent 6" w:uiPriority="62"/>
+    <w:lsdException w:name="Medium Shading 1 Accent 6" w:uiPriority="63"/>
+    <w:lsdException w:name="Medium Shading 2 Accent 6" w:uiPriority="64"/>
+    <w:lsdException w:name="Medium List 1 Accent 6" w:uiPriority="65"/>
+    <w:lsdException w:name="Medium List 2 Accent 6" w:uiPriority="66"/>
+    <w:lsdException w:name="Medium Grid 1 Accent 6" w:uiPriority="67"/>
+    <w:lsdException w:name="Medium Grid 2 Accent 6" w:uiPriority="68"/>
+    <w:lsdException w:name="Medium Grid 3 Accent 6" w:uiPriority="69"/>
+    <w:lsdException w:name="Dark List Accent 6" w:uiPriority="70"/>
+    <w:lsdException w:name="Colorful Shading Accent 6" w:uiPriority="71"/>
+    <w:lsdException w:name="Colorful List Accent 6" w:uiPriority="72"/>
+    <w:lsdException w:name="Colorful Grid Accent 6" w:uiPriority="73"/>
+    <w:lsdException w:name="Subtle Emphasis" w:uiPriority="19" w:qFormat="1"/>
+    <w:lsdException w:name="Intense Emphasis" w:uiPriority="21" w:qFormat="1"/>
+    <w:lsdException w:name="Subtle Reference" w:uiPriority="31" w:qFormat="1"/>
+    <w:lsdException w:name="Intense Reference" w:uiPriority="32" w:qFormat="1"/>
+    <w:lsdException w:name="Book Title" w:uiPriority="33" w:qFormat="1"/>
+    <w:lsdException w:name="Bibliography" w:semiHidden="1" w:uiPriority="37" w:unhideWhenUsed="1"/>
+    <w:lsdException w:name="TOC Heading" w:semiHidden="1" w:uiPriority="39" w:unhideWhenUsed="1" w:qFormat="1"/>
+    <w:lsdException w:name="Plain Table 1" w:uiPriority="41"/>
+    <w:lsdException w:name="Plain Table 2" w:uiPriority="42"/>
+    <w:lsdException w:name="Plain Table 3" w:uiPriority="43"/>
+    <w:lsdException w:name="Plain Table 4" w:uiPriority="44"/>
+    <w:lsdException w:name="Plain Table 5" w:uiPriority="45"/>
+    <w:lsdException w:name="Grid Table Light" w:uiPriority="40"/>
+    <w:lsdException w:name="Grid Table 1 Light" w:uiPriority="46"/>
+    <w:lsdException w:name="Grid Table 2" w:uiPriority="47"/>
+    <w:lsdException w:name="Grid Table 3" w:uiPriority="48"/>
+    <w:lsdException w:name="Grid Table 4" w:uiPriority="49"/>
+    <w:lsdException w:name="Grid Table 5 Dark" w:uiPriority="50"/>
+    <w:lsdException w:name="Grid Table 6 Colorful" w:uiPriority="51"/>
+    <w:lsdException w:name="Grid Table 7 Colorful" w:uiPriority="52"/>
+    <w:lsdException w:name="Grid Table 1 Light Accent 1" w:uiPriority="46"/>
+    <w:lsdException w:name="Grid Table 2 Accent 1" w:uiPriority="47"/>
+    <w:lsdException w:name="Grid Table 3 Accent 1" w:uiPriority="48"/>
+    <w:lsdException w:name="Grid Table 4 Accent 1" w:uiPriority="49"/>
+    <w:lsdException w:name="Grid Table 5 Dark Accent 1" w:uiPriority="50"/>
+    <w:lsdException w:name="Grid Table 6 Colorful Accent 1" w:uiPriority="51"/>
+    <w:lsdException w:name="Grid Table 7 Colorful Accent 1" w:uiPriority="52"/>
+    <w:lsdException w:name="Grid Table 1 Light Accent 2" w:uiPriority="46"/>
+    <w:lsdException w:name="Grid Table 2 Accent 2" w:uiPriority="47"/>
+    <w:lsdException w:name="Grid Table 3 Accent 2" w:uiPriority="48"/>
+    <w:lsdException w:name="Grid Table 4 Accent 2" w:uiPriority="49"/>
+    <w:lsdException w:name="Grid Table 5 Dark Accent 2" w:uiPriority="50"/>
+    <w:lsdException w:name="Grid Table 6 Colorful Accent 2" w:uiPriority="51"/>
+    <w:lsdException w:name="Grid Table 7 Colorful Accent 2" w:uiPriority="52"/>
+    <w:lsdException w:name="Grid Table 1 Light Accent 3" w:uiPriority="46"/>
+    <w:lsdException w:name="Grid Table 2 Accent 3" w:uiPriority="47"/>
+    <w:lsdException w:name="Grid Table 3 Accent 3" w:uiPriority="48"/>
+    <w:lsdException w:name="Grid Table 4 Accent 3" w:uiPriority="49"/>
+    <w:lsdException w:name="Grid Table 5 Dark Accent 3" w:uiPriority="50"/>
+    <w:lsdException w:name="Grid Table 6 Colorful Accent 3" w:uiPriority="51"/>
+    <w:lsdException w:name="Grid Table 7 Colorful Accent 3" w:uiPriority="52"/>
+    <w:lsdException w:name="Grid Table 1 Light Accent 4" w:uiPriority="46"/>
+    <w:lsdException w:name="Grid Table 2 Accent 4" w:uiPriority="47"/>
+    <w:lsdException w:name="Grid Table 3 Accent 4" w:uiPriority="48"/>
+    <w:lsdException w:name="Grid Table 4 Accent 4" w:uiPriority="49"/>
+    <w:lsdException w:name="Grid Table 5 Dark Accent 4" w:uiPriority="50"/>
+    <w:lsdException w:name="Grid Table 6 Colorful Accent 4" w:uiPriority="51"/>
+    <w:lsdException w:name="Grid Table 7 Colorful Accent 4" w:uiPriority="52"/>
+    <w:lsdException w:name="Grid Table 1 Light Accent 5" w:uiPriority="46"/>
+    <w:lsdException w:name="Grid Table 2 Accent 5" w:uiPriority="47"/>
+    <w:lsdException w:name="Grid Table 3 Accent 5" w:uiPriority="48"/>
+    <w:lsdException w:name="Grid Table 4 Accent 5" w:uiPriority="49"/>
+    <w:lsdException w:name="Grid Table 5 Dark Accent 5" w:uiPriority="50"/>
+    <w:lsdException w:name="Grid Table 6 Colorful Accent 5" w:uiPriority="51"/>
+    <w:lsdException w:name="Grid Table 7 Colorful Accent 5" w:uiPriority="52"/>
+    <w:lsdException w:name="Grid Table 1 Light Accent 6" w:uiPriority="46"/>
+    <w:lsdException w:name="Grid Table 2 Accent 6" w:uiPriority="47"/>
+    <w:lsdException w:name="Grid Table 3 Accent 6" w:uiPriority="48"/>
+    <w:lsdException w:name="Grid Table 4 Accent 6" w:uiPriority="49"/>
+    <w:lsdException w:name="Grid Table 5 Dark Accent 6" w:uiPriority="50"/>
+    <w:lsdException w:name="Grid Table 6 Colorful Accent 6" w:uiPriority="51"/>
+    <w:lsdException w:name="Grid Table 7 Colorful Accent 6" w:uiPriority="52"/>
+    <w:lsdException w:name="List Table 1 Light" w:uiPriority="46"/>
+    <w:lsdException w:name="List Table 2" w:uiPriority="47"/>
+    <w:lsdException w:name="List Table 3" w:uiPriority="48"/>
+    <w:lsdException w:name="List Table 4" w:uiPriority="49"/>
+    <w:lsdException w:name="List Table 5 Dark" w:uiPriority="50"/>
+    <w:lsdException w:name="List Table 6 Colorful" w:uiPriority="51"/>
+    <w:lsdException w:name="List Table 7 Colorful" w:uiPriority="52"/>
+    <w:lsdException w:name="List Table 1 Light Accent 1" w:uiPriority="46"/>
+    <w:lsdException w:name="List Table 2 Accent 1" w:uiPriority="47"/>
+    <w:lsdException w:name="List Table 3 Accent 1" w:uiPriority="48"/>
+    <w:lsdException w:name="List Table 4 Accent 1" w:uiPriority="49"/>
+    <w:lsdException w:name="List Table 5 Dark Accent 1" w:uiPriority="50"/>
+    <w:lsdException w:name="List Table 6 Colorful Accent 1" w:uiPriority="51"/>
+    <w:lsdException w:name="List Table 7 Colorful Accent 1" w:uiPriority="52"/>
+    <w:lsdException w:name="List Table 1 Light Accent 2" w:uiPriority="46"/>
+    <w:lsdException w:name="List Table 2 Accent 2" w:uiPriority="47"/>
+    <w:lsdException w:name="List Table 3 Accent 2" w:uiPriority="48"/>
+    <w:lsdException w:name="List Table 4 Accent 2" w:uiPriority="49"/>
+    <w:lsdException w:name="List Table 5 Dark Accent 2" w:uiPriority="50"/>
+    <w:lsdException w:name="List Table 6 Colorful Accent 2" w:uiPriority="51"/>
+    <w:lsdException w:name="List Table 7 Colorful Accent 2" w:uiPriority="52"/>
+    <w:lsdException w:name="List Table 1 Light Accent 3" w:uiPriority="46"/>
+    <w:lsdException w:name="List Table 2 Accent 3" w:uiPriority="47"/>
+    <w:lsdException w:name="List Table 3 Accent 3" w:uiPriority="48"/>
+    <w:lsdException w:name="List Table 4 Accent 3" w:uiPriority="49"/>
+    <w:lsdException w:name="List Table 5 Dark Accent 3" w:uiPriority="50"/>
+    <w:lsdException w:name="List Table 6 Colorful Accent 3" w:uiPriority="51"/>
+    <w:lsdException w:name="List Table 7 Colorful Accent 3" w:uiPriority="52"/>
+    <w:lsdException w:name="List Table 1 Light Accent 4" w:uiPriority="46"/>
+    <w:lsdException w:name="List Table 2 Accent 4" w:uiPriority="47"/>
+    <w:lsdException w:name="List Table 3 Accent 4" w:uiPriority="48"/>
+    <w:lsdException w:name="List Table 4 Accent 4" w:uiPriority="49"/>
+    <w:lsdException w:name="List Table 5 Dark Accent 4" w:uiPriority="50"/>
+    <w:lsdException w:name="List Table 6 Colorful Accent 4" w:uiPriority="51"/>
+    <w:lsdException w:name="List Table 7 Colorful Accent 4" w:uiPriority="52"/>
+    <w:lsdException w:name="List Table 1 Light Accent 5" w:uiPriority="46"/>
+    <w:lsdException w:name="List Table 2 Accent 5" w:uiPriority="47"/>
+    <w:lsdException w:name="List Table 3 Accent 5" w:uiPriority="48"/>
+    <w:lsdException w:name="List Table 4 Accent 5" w:uiPriority="49"/>
+    <w:lsdException w:name="List Table 5 Dark Accent 5" w:uiPriority="50"/>
+    <w:lsdException w:name="List Table 6 Colorful Accent 5" w:uiPriority="51"/>
+    <w:lsdException w:name="List Table 7 Colorful Accent 5" w:uiPriority="52"/>
+    <w:lsdException w:name="List Table 1 Light Accent 6" w:uiPriority="46"/>
+    <w:lsdException w:name="List Table 2 Accent 6" w:uiPriority="47"/>
+    <w:lsdException w:name="List Table 3 Accent 6" w:uiPriority="48"/>
+    <w:lsdException w:name="List Table 4 Accent 6" w:uiPriority="49"/>
+    <w:lsdException w:name="List Table 5 Dark Accent 6" w:uiPriority="50"/>
+    <w:lsdException w:name="List Table 6 Colorful Accent 6" w:uiPriority="51"/>
+    <w:lsdException w:name="List Table 7 Colorful Accent 6" w:uiPriority="52"/>
   </w:latentStyles>
   <w:style w:type="paragraph" w:default="1" w:styleId="Normal">
     <w:name w:val="Normal"/>
@@ -1753,7 +2118,6 @@
     <w:uiPriority w:val="99"/>
     <w:semiHidden/>
     <w:unhideWhenUsed/>
-    <w:qFormat/>
     <w:tblPr>
       <w:tblInd w:w="0" w:type="dxa"/>
       <w:tblCellMar>
@@ -1870,7 +2234,6 @@
       <w:spacing w:after="0" w:line="240" w:lineRule="auto"/>
     </w:pPr>
     <w:tblPr>
-      <w:tblInd w:w="0" w:type="dxa"/>
       <w:tblBorders>
         <w:top w:val="single" w:sz="4" w:space="0" w:color="auto"/>
         <w:left w:val="single" w:sz="4" w:space="0" w:color="auto"/>
@@ -1879,12 +2242,6 @@
         <w:insideH w:val="single" w:sz="4" w:space="0" w:color="auto"/>
         <w:insideV w:val="single" w:sz="4" w:space="0" w:color="auto"/>
       </w:tblBorders>
-      <w:tblCellMar>
-        <w:top w:w="0" w:type="dxa"/>
-        <w:left w:w="108" w:type="dxa"/>
-        <w:bottom w:w="0" w:type="dxa"/>
-        <w:right w:w="108" w:type="dxa"/>
-      </w:tblCellMar>
     </w:tblPr>
   </w:style>
   <w:style w:type="paragraph" w:styleId="ListParagraph">
@@ -2210,7 +2567,7 @@
   <a:extraClrSchemeLst/>
   <a:extLst>
     <a:ext uri="{05A4C25C-085E-4340-85A3-A5531E510DB2}">
-      <thm15:themeFamily xmlns:thm15="http://schemas.microsoft.com/office/thememl/2012/main" xmlns="" name="Office Theme" id="{62F939B6-93AF-4DB8-9C6B-D6C7DFDC589F}" vid="{4A3C46E8-61CC-4603-A589-7422A47A8E4A}"/>
+      <thm15:themeFamily xmlns:thm15="http://schemas.microsoft.com/office/thememl/2012/main" name="Office Theme" id="{62F939B6-93AF-4DB8-9C6B-D6C7DFDC589F}" vid="{4A3C46E8-61CC-4603-A589-7422A47A8E4A}"/>
     </a:ext>
   </a:extLst>
 </a:theme>

</xml_diff>

<commit_message>
inhoudsopgave toegevoegd aan product rapport
</commit_message>
<xml_diff>
--- a/Docs/Wet-Cat Product Rapport.docx
+++ b/Docs/Wet-Cat Product Rapport.docx
@@ -5,181 +5,112 @@
     <w:p>
       <w:pPr>
         <w:pStyle w:val="Title"/>
-        <w:rPr>
-          <w:lang w:val="en-US"/>
-        </w:rPr>
-      </w:pPr>
-      <w:r>
-        <w:rPr>
-          <w:lang w:val="en-US"/>
-        </w:rPr>
+      </w:pPr>
+      <w:r>
         <w:t>Wet-Cat</w:t>
       </w:r>
     </w:p>
     <w:p>
       <w:pPr>
         <w:pStyle w:val="Subtitle"/>
-        <w:rPr>
-          <w:lang w:val="en-US"/>
-        </w:rPr>
-      </w:pPr>
-      <w:r>
-        <w:rPr>
-          <w:lang w:val="en-US"/>
-        </w:rPr>
+      </w:pPr>
+      <w:r>
         <w:t>Minor project EVD</w:t>
       </w:r>
     </w:p>
     <w:p>
       <w:pPr>
         <w:pStyle w:val="Subtitle"/>
-        <w:rPr>
-          <w:lang w:val="en-US"/>
-        </w:rPr>
       </w:pPr>
     </w:p>
     <w:p>
       <w:pPr>
         <w:pStyle w:val="Subtitle"/>
-        <w:rPr>
-          <w:lang w:val="en-US"/>
-        </w:rPr>
       </w:pPr>
     </w:p>
     <w:p>
       <w:pPr>
         <w:pStyle w:val="Subtitle"/>
-        <w:rPr>
-          <w:lang w:val="en-US"/>
-        </w:rPr>
       </w:pPr>
     </w:p>
     <w:p>
       <w:pPr>
         <w:pStyle w:val="Subtitle"/>
-        <w:rPr>
-          <w:lang w:val="en-US"/>
-        </w:rPr>
       </w:pPr>
     </w:p>
     <w:p>
       <w:pPr>
         <w:pStyle w:val="Subtitle"/>
-        <w:rPr>
-          <w:lang w:val="en-US"/>
-        </w:rPr>
       </w:pPr>
     </w:p>
     <w:p>
       <w:pPr>
         <w:pStyle w:val="Subtitle"/>
-        <w:rPr>
-          <w:lang w:val="en-US"/>
-        </w:rPr>
       </w:pPr>
     </w:p>
     <w:p>
       <w:pPr>
         <w:pStyle w:val="Subtitle"/>
-        <w:rPr>
-          <w:lang w:val="en-US"/>
-        </w:rPr>
       </w:pPr>
     </w:p>
     <w:p>
       <w:pPr>
         <w:pStyle w:val="Subtitle"/>
-        <w:rPr>
-          <w:lang w:val="en-US"/>
-        </w:rPr>
       </w:pPr>
     </w:p>
     <w:p>
       <w:pPr>
         <w:pStyle w:val="Subtitle"/>
-        <w:rPr>
-          <w:lang w:val="en-US"/>
-        </w:rPr>
       </w:pPr>
     </w:p>
     <w:p>
       <w:pPr>
         <w:pStyle w:val="Subtitle"/>
-        <w:rPr>
-          <w:lang w:val="en-US"/>
-        </w:rPr>
       </w:pPr>
     </w:p>
     <w:p>
       <w:pPr>
         <w:pStyle w:val="Subtitle"/>
-        <w:rPr>
-          <w:lang w:val="en-US"/>
-        </w:rPr>
       </w:pPr>
     </w:p>
     <w:p>
       <w:pPr>
         <w:pStyle w:val="Subtitle"/>
-        <w:rPr>
-          <w:lang w:val="en-US"/>
-        </w:rPr>
       </w:pPr>
     </w:p>
     <w:p>
       <w:pPr>
         <w:pStyle w:val="Subtitle"/>
-        <w:rPr>
-          <w:lang w:val="en-US"/>
-        </w:rPr>
       </w:pPr>
     </w:p>
     <w:p>
       <w:pPr>
         <w:pStyle w:val="Subtitle"/>
-        <w:rPr>
-          <w:lang w:val="en-US"/>
-        </w:rPr>
       </w:pPr>
     </w:p>
     <w:p>
       <w:pPr>
         <w:pStyle w:val="Subtitle"/>
-        <w:rPr>
-          <w:lang w:val="en-US"/>
-        </w:rPr>
       </w:pPr>
     </w:p>
     <w:p>
       <w:pPr>
         <w:pStyle w:val="Subtitle"/>
-        <w:rPr>
-          <w:lang w:val="en-US"/>
-        </w:rPr>
       </w:pPr>
     </w:p>
     <w:p>
       <w:pPr>
         <w:pStyle w:val="Subtitle"/>
-        <w:rPr>
-          <w:lang w:val="en-US"/>
-        </w:rPr>
       </w:pPr>
     </w:p>
     <w:p>
       <w:pPr>
         <w:pStyle w:val="Subtitle"/>
-        <w:rPr>
-          <w:lang w:val="en-US"/>
-        </w:rPr>
       </w:pPr>
     </w:p>
     <w:p>
       <w:pPr>
         <w:pStyle w:val="Subtitle"/>
-        <w:rPr>
-          <w:lang w:val="en-US"/>
-        </w:rPr>
       </w:pPr>
     </w:p>
     <w:p/>
@@ -189,8 +120,6 @@
       </w:r>
       <w:r>
         <w:br/>
-      </w:r>
-      <w:r>
         <w:t>Propedeuse ESE of Hoofdfase ESE</w:t>
       </w:r>
       <w:r>
@@ -199,26 +128,14 @@
       </w:r>
       <w:r>
         <w:br/>
-      </w:r>
-      <w:r>
-        <w:t xml:space="preserve">Casus: </w:t>
-      </w:r>
-      <w:r>
-        <w:t>Wet-Cat</w:t>
+        <w:t>Casus: Wet-Cat</w:t>
       </w:r>
       <w:r>
         <w:br/>
-      </w:r>
-      <w:r>
-        <w:t xml:space="preserve">Projectgroep </w:t>
-      </w:r>
-      <w:r>
-        <w:t>Wet-Cat</w:t>
+        <w:t>Projectgroep Wet-Cat</w:t>
       </w:r>
       <w:r>
         <w:br/>
-      </w:r>
-      <w:r>
         <w:t xml:space="preserve">Namen </w:t>
       </w:r>
       <w:proofErr w:type="spellStart"/>
@@ -230,50 +147,18 @@
     <w:p>
       <w:pPr>
         <w:ind w:left="708"/>
-        <w:rPr>
-          <w:lang w:val="en-US"/>
-        </w:rPr>
-      </w:pPr>
-      <w:r>
-        <w:rPr>
-          <w:lang w:val="en-US"/>
-        </w:rPr>
-        <w:t>Ian</w:t>
-      </w:r>
-      <w:r>
-        <w:rPr>
-          <w:lang w:val="en-US"/>
-        </w:rPr>
-        <w:t xml:space="preserve"> </w:t>
-      </w:r>
-      <w:r>
-        <w:rPr>
-          <w:lang w:val="en-US"/>
-        </w:rPr>
-        <w:t xml:space="preserve">van </w:t>
-      </w:r>
-      <w:proofErr w:type="spellStart"/>
-      <w:r>
-        <w:rPr>
-          <w:lang w:val="en-US"/>
-        </w:rPr>
-        <w:t>Wijk</w:t>
-      </w:r>
-      <w:proofErr w:type="spellEnd"/>
-      <w:r>
-        <w:rPr>
-          <w:lang w:val="en-US"/>
-        </w:rPr>
+      </w:pPr>
+      <w:r>
+        <w:t>Ian van Wijk</w:t>
+      </w:r>
+      <w:r>
         <w:br/>
         <w:t>Floris Venhuizen</w:t>
       </w:r>
     </w:p>
     <w:p>
       <w:r>
-        <w:t xml:space="preserve">Vakdocent: </w:t>
-      </w:r>
-      <w:r>
-        <w:t>Hugo Arends</w:t>
+        <w:t>Vakdocent: Hugo Arends</w:t>
       </w:r>
       <w:r>
         <w:br/>
@@ -281,8 +166,6 @@
       <w:r>
         <w:t>Arnhem, 10-31-2014</w:t>
       </w:r>
-      <w:bookmarkStart w:id="0" w:name="_GoBack"/>
-      <w:bookmarkEnd w:id="0"/>
     </w:p>
     <w:p>
       <w:pPr>
@@ -299,6 +182,7 @@
           <w:lang w:val="en-US"/>
         </w:rPr>
       </w:pPr>
+      <w:bookmarkStart w:id="0" w:name="_Toc402534626"/>
       <w:r>
         <w:rPr>
           <w:lang w:val="en-US"/>
@@ -306,6 +190,7 @@
         <w:lastRenderedPageBreak/>
         <w:t>Summary</w:t>
       </w:r>
+      <w:bookmarkEnd w:id="0"/>
     </w:p>
     <w:p>
       <w:pPr>
@@ -320,57 +205,58 @@
         <w:t xml:space="preserve">This document will give an explanation of the project Wet-Cat. The project </w:t>
       </w:r>
       <w:r>
-        <w:t xml:space="preserve">has been </w:t>
-      </w:r>
-      <w:proofErr w:type="spellStart"/>
-      <w:r>
-        <w:t>developed</w:t>
-      </w:r>
-      <w:proofErr w:type="spellEnd"/>
-      <w:r>
-        <w:t xml:space="preserve"> </w:t>
-      </w:r>
-      <w:proofErr w:type="spellStart"/>
-      <w:r>
-        <w:t>for</w:t>
-      </w:r>
-      <w:proofErr w:type="spellEnd"/>
-      <w:r>
-        <w:t xml:space="preserve"> the </w:t>
-      </w:r>
-      <w:r>
-        <w:t>E</w:t>
-      </w:r>
-      <w:r>
-        <w:t xml:space="preserve">mbedded </w:t>
-      </w:r>
-      <w:proofErr w:type="spellStart"/>
-      <w:r>
-        <w:t>V</w:t>
-      </w:r>
-      <w:r>
-        <w:t>ision</w:t>
-      </w:r>
-      <w:proofErr w:type="spellEnd"/>
-      <w:r>
-        <w:t xml:space="preserve"> </w:t>
-      </w:r>
-      <w:r>
-        <w:t>D</w:t>
-      </w:r>
-      <w:proofErr w:type="spellStart"/>
-      <w:r>
         <w:rPr>
           <w:lang w:val="en-US"/>
         </w:rPr>
-        <w:t>esign</w:t>
-      </w:r>
-      <w:proofErr w:type="spellEnd"/>
+        <w:t xml:space="preserve">has been </w:t>
+      </w:r>
       <w:r>
         <w:rPr>
           <w:lang w:val="en-US"/>
         </w:rPr>
-        <w:t xml:space="preserve"> </w:t>
+        <w:t>developed</w:t>
+      </w:r>
+      <w:r>
+        <w:rPr>
+          <w:lang w:val="en-US"/>
+        </w:rPr>
+        <w:t xml:space="preserve"> for the </w:t>
+      </w:r>
+      <w:r>
+        <w:rPr>
+          <w:lang w:val="en-US"/>
+        </w:rPr>
+        <w:t>E</w:t>
+      </w:r>
+      <w:r>
+        <w:rPr>
+          <w:lang w:val="en-US"/>
+        </w:rPr>
+        <w:t xml:space="preserve">mbedded </w:t>
+      </w:r>
+      <w:r>
+        <w:rPr>
+          <w:lang w:val="en-US"/>
+        </w:rPr>
+        <w:t>V</w:t>
+      </w:r>
+      <w:r>
+        <w:rPr>
+          <w:lang w:val="en-US"/>
+        </w:rPr>
+        <w:t xml:space="preserve">ision </w:t>
+      </w:r>
+      <w:r>
+        <w:rPr>
+          <w:lang w:val="en-US"/>
+        </w:rPr>
+        <w:t>D</w:t>
+      </w:r>
+      <w:r>
+        <w:rPr>
+          <w:lang w:val="en-US"/>
+        </w:rPr>
+        <w:t xml:space="preserve">esign </w:t>
       </w:r>
       <w:r>
         <w:rPr>
@@ -449,9 +335,11 @@
       <w:pPr>
         <w:pStyle w:val="Heading1"/>
       </w:pPr>
+      <w:bookmarkStart w:id="1" w:name="_Toc402534627"/>
       <w:r>
         <w:t>Voorwoord</w:t>
       </w:r>
+      <w:bookmarkEnd w:id="1"/>
     </w:p>
     <w:p>
       <w:r>
@@ -591,16 +479,1152 @@
       <w:pPr>
         <w:pStyle w:val="Heading1"/>
       </w:pPr>
+      <w:bookmarkStart w:id="2" w:name="_Toc402534628"/>
       <w:r>
         <w:lastRenderedPageBreak/>
         <w:t>Inhoudsopgave</w:t>
       </w:r>
-    </w:p>
-    <w:p>
-      <w:r>
-        <w:t>Test</w:t>
-      </w:r>
-    </w:p>
+      <w:bookmarkStart w:id="3" w:name="_GoBack"/>
+      <w:bookmarkEnd w:id="2"/>
+      <w:bookmarkEnd w:id="3"/>
+    </w:p>
+    <w:sdt>
+      <w:sdtPr>
+        <w:id w:val="-1412853600"/>
+        <w:docPartObj>
+          <w:docPartGallery w:val="Table of Contents"/>
+          <w:docPartUnique/>
+        </w:docPartObj>
+      </w:sdtPr>
+      <w:sdtEndPr>
+        <w:rPr>
+          <w:rFonts w:asciiTheme="minorHAnsi" w:eastAsiaTheme="minorHAnsi" w:hAnsiTheme="minorHAnsi" w:cstheme="minorBidi"/>
+          <w:b/>
+          <w:bCs/>
+          <w:noProof/>
+          <w:color w:val="auto"/>
+          <w:sz w:val="22"/>
+          <w:szCs w:val="22"/>
+          <w:lang w:val="nl-NL"/>
+        </w:rPr>
+      </w:sdtEndPr>
+      <w:sdtContent>
+        <w:p>
+          <w:pPr>
+            <w:pStyle w:val="TOCHeading"/>
+          </w:pPr>
+        </w:p>
+        <w:p>
+          <w:pPr>
+            <w:pStyle w:val="TOC1"/>
+            <w:tabs>
+              <w:tab w:val="right" w:leader="dot" w:pos="9016"/>
+            </w:tabs>
+            <w:rPr>
+              <w:noProof/>
+            </w:rPr>
+          </w:pPr>
+          <w:r>
+            <w:fldChar w:fldCharType="begin"/>
+          </w:r>
+          <w:r>
+            <w:instrText xml:space="preserve"> TOC \o "1-3" \h \z \u </w:instrText>
+          </w:r>
+          <w:r>
+            <w:fldChar w:fldCharType="separate"/>
+          </w:r>
+          <w:hyperlink w:anchor="_Toc402534626" w:history="1">
+            <w:r>
+              <w:rPr>
+                <w:rStyle w:val="Hyperlink"/>
+                <w:noProof/>
+                <w:lang w:val="en-US"/>
+              </w:rPr>
+              <w:t>Summary</w:t>
+            </w:r>
+            <w:r>
+              <w:rPr>
+                <w:noProof/>
+                <w:webHidden/>
+              </w:rPr>
+              <w:tab/>
+            </w:r>
+            <w:r>
+              <w:rPr>
+                <w:noProof/>
+                <w:webHidden/>
+              </w:rPr>
+              <w:fldChar w:fldCharType="begin"/>
+            </w:r>
+            <w:r>
+              <w:rPr>
+                <w:noProof/>
+                <w:webHidden/>
+              </w:rPr>
+              <w:instrText xml:space="preserve"> PAGEREF _Toc402534626 \h </w:instrText>
+            </w:r>
+            <w:r>
+              <w:rPr>
+                <w:noProof/>
+                <w:webHidden/>
+              </w:rPr>
+            </w:r>
+            <w:r>
+              <w:rPr>
+                <w:noProof/>
+                <w:webHidden/>
+              </w:rPr>
+              <w:fldChar w:fldCharType="separate"/>
+            </w:r>
+            <w:r>
+              <w:rPr>
+                <w:noProof/>
+                <w:webHidden/>
+              </w:rPr>
+              <w:t>2</w:t>
+            </w:r>
+            <w:r>
+              <w:rPr>
+                <w:noProof/>
+                <w:webHidden/>
+              </w:rPr>
+              <w:fldChar w:fldCharType="end"/>
+            </w:r>
+          </w:hyperlink>
+        </w:p>
+        <w:p>
+          <w:pPr>
+            <w:pStyle w:val="TOC1"/>
+            <w:tabs>
+              <w:tab w:val="right" w:leader="dot" w:pos="9016"/>
+            </w:tabs>
+            <w:rPr>
+              <w:noProof/>
+            </w:rPr>
+          </w:pPr>
+          <w:hyperlink w:anchor="_Toc402534627" w:history="1">
+            <w:r>
+              <w:rPr>
+                <w:rStyle w:val="Hyperlink"/>
+                <w:noProof/>
+              </w:rPr>
+              <w:t>Voorwoord</w:t>
+            </w:r>
+            <w:r>
+              <w:rPr>
+                <w:noProof/>
+                <w:webHidden/>
+              </w:rPr>
+              <w:tab/>
+            </w:r>
+            <w:r>
+              <w:rPr>
+                <w:noProof/>
+                <w:webHidden/>
+              </w:rPr>
+              <w:fldChar w:fldCharType="begin"/>
+            </w:r>
+            <w:r>
+              <w:rPr>
+                <w:noProof/>
+                <w:webHidden/>
+              </w:rPr>
+              <w:instrText xml:space="preserve"> PAGEREF _Toc402534627 \h </w:instrText>
+            </w:r>
+            <w:r>
+              <w:rPr>
+                <w:noProof/>
+                <w:webHidden/>
+              </w:rPr>
+            </w:r>
+            <w:r>
+              <w:rPr>
+                <w:noProof/>
+                <w:webHidden/>
+              </w:rPr>
+              <w:fldChar w:fldCharType="separate"/>
+            </w:r>
+            <w:r>
+              <w:rPr>
+                <w:noProof/>
+                <w:webHidden/>
+              </w:rPr>
+              <w:t>2</w:t>
+            </w:r>
+            <w:r>
+              <w:rPr>
+                <w:noProof/>
+                <w:webHidden/>
+              </w:rPr>
+              <w:fldChar w:fldCharType="end"/>
+            </w:r>
+          </w:hyperlink>
+        </w:p>
+        <w:p>
+          <w:pPr>
+            <w:pStyle w:val="TOC1"/>
+            <w:tabs>
+              <w:tab w:val="right" w:leader="dot" w:pos="9016"/>
+            </w:tabs>
+            <w:rPr>
+              <w:noProof/>
+            </w:rPr>
+          </w:pPr>
+          <w:hyperlink w:anchor="_Toc402534628" w:history="1">
+            <w:r>
+              <w:rPr>
+                <w:rStyle w:val="Hyperlink"/>
+                <w:noProof/>
+              </w:rPr>
+              <w:t>Inhoudsopgave</w:t>
+            </w:r>
+            <w:r>
+              <w:rPr>
+                <w:noProof/>
+                <w:webHidden/>
+              </w:rPr>
+              <w:tab/>
+            </w:r>
+            <w:r>
+              <w:rPr>
+                <w:noProof/>
+                <w:webHidden/>
+              </w:rPr>
+              <w:fldChar w:fldCharType="begin"/>
+            </w:r>
+            <w:r>
+              <w:rPr>
+                <w:noProof/>
+                <w:webHidden/>
+              </w:rPr>
+              <w:instrText xml:space="preserve"> PAGEREF _Toc402534628 \h </w:instrText>
+            </w:r>
+            <w:r>
+              <w:rPr>
+                <w:noProof/>
+                <w:webHidden/>
+              </w:rPr>
+            </w:r>
+            <w:r>
+              <w:rPr>
+                <w:noProof/>
+                <w:webHidden/>
+              </w:rPr>
+              <w:fldChar w:fldCharType="separate"/>
+            </w:r>
+            <w:r>
+              <w:rPr>
+                <w:noProof/>
+                <w:webHidden/>
+              </w:rPr>
+              <w:t>3</w:t>
+            </w:r>
+            <w:r>
+              <w:rPr>
+                <w:noProof/>
+                <w:webHidden/>
+              </w:rPr>
+              <w:fldChar w:fldCharType="end"/>
+            </w:r>
+          </w:hyperlink>
+        </w:p>
+        <w:p>
+          <w:pPr>
+            <w:pStyle w:val="TOC1"/>
+            <w:tabs>
+              <w:tab w:val="right" w:leader="dot" w:pos="9016"/>
+            </w:tabs>
+            <w:rPr>
+              <w:noProof/>
+            </w:rPr>
+          </w:pPr>
+          <w:hyperlink w:anchor="_Toc402534629" w:history="1">
+            <w:r>
+              <w:rPr>
+                <w:rStyle w:val="Hyperlink"/>
+                <w:noProof/>
+              </w:rPr>
+              <w:t>Inleiding</w:t>
+            </w:r>
+            <w:r>
+              <w:rPr>
+                <w:noProof/>
+                <w:webHidden/>
+              </w:rPr>
+              <w:tab/>
+            </w:r>
+            <w:r>
+              <w:rPr>
+                <w:noProof/>
+                <w:webHidden/>
+              </w:rPr>
+              <w:fldChar w:fldCharType="begin"/>
+            </w:r>
+            <w:r>
+              <w:rPr>
+                <w:noProof/>
+                <w:webHidden/>
+              </w:rPr>
+              <w:instrText xml:space="preserve"> PAGEREF _Toc402534629 \h </w:instrText>
+            </w:r>
+            <w:r>
+              <w:rPr>
+                <w:noProof/>
+                <w:webHidden/>
+              </w:rPr>
+            </w:r>
+            <w:r>
+              <w:rPr>
+                <w:noProof/>
+                <w:webHidden/>
+              </w:rPr>
+              <w:fldChar w:fldCharType="separate"/>
+            </w:r>
+            <w:r>
+              <w:rPr>
+                <w:noProof/>
+                <w:webHidden/>
+              </w:rPr>
+              <w:t>4</w:t>
+            </w:r>
+            <w:r>
+              <w:rPr>
+                <w:noProof/>
+                <w:webHidden/>
+              </w:rPr>
+              <w:fldChar w:fldCharType="end"/>
+            </w:r>
+          </w:hyperlink>
+        </w:p>
+        <w:p>
+          <w:pPr>
+            <w:pStyle w:val="TOC1"/>
+            <w:tabs>
+              <w:tab w:val="right" w:leader="dot" w:pos="9016"/>
+            </w:tabs>
+            <w:rPr>
+              <w:noProof/>
+            </w:rPr>
+          </w:pPr>
+          <w:hyperlink w:anchor="_Toc402534630" w:history="1">
+            <w:r>
+              <w:rPr>
+                <w:rStyle w:val="Hyperlink"/>
+                <w:noProof/>
+              </w:rPr>
+              <w:t>Functioneel ontwerp</w:t>
+            </w:r>
+            <w:r>
+              <w:rPr>
+                <w:noProof/>
+                <w:webHidden/>
+              </w:rPr>
+              <w:tab/>
+            </w:r>
+            <w:r>
+              <w:rPr>
+                <w:noProof/>
+                <w:webHidden/>
+              </w:rPr>
+              <w:fldChar w:fldCharType="begin"/>
+            </w:r>
+            <w:r>
+              <w:rPr>
+                <w:noProof/>
+                <w:webHidden/>
+              </w:rPr>
+              <w:instrText xml:space="preserve"> PAGEREF _Toc402534630 \h </w:instrText>
+            </w:r>
+            <w:r>
+              <w:rPr>
+                <w:noProof/>
+                <w:webHidden/>
+              </w:rPr>
+            </w:r>
+            <w:r>
+              <w:rPr>
+                <w:noProof/>
+                <w:webHidden/>
+              </w:rPr>
+              <w:fldChar w:fldCharType="separate"/>
+            </w:r>
+            <w:r>
+              <w:rPr>
+                <w:noProof/>
+                <w:webHidden/>
+              </w:rPr>
+              <w:t>4</w:t>
+            </w:r>
+            <w:r>
+              <w:rPr>
+                <w:noProof/>
+                <w:webHidden/>
+              </w:rPr>
+              <w:fldChar w:fldCharType="end"/>
+            </w:r>
+          </w:hyperlink>
+        </w:p>
+        <w:p>
+          <w:pPr>
+            <w:pStyle w:val="TOC1"/>
+            <w:tabs>
+              <w:tab w:val="right" w:leader="dot" w:pos="9016"/>
+            </w:tabs>
+            <w:rPr>
+              <w:noProof/>
+            </w:rPr>
+          </w:pPr>
+          <w:hyperlink w:anchor="_Toc402534631" w:history="1">
+            <w:r>
+              <w:rPr>
+                <w:rStyle w:val="Hyperlink"/>
+                <w:noProof/>
+              </w:rPr>
+              <w:t>Technisch ontwerp</w:t>
+            </w:r>
+            <w:r>
+              <w:rPr>
+                <w:noProof/>
+                <w:webHidden/>
+              </w:rPr>
+              <w:tab/>
+            </w:r>
+            <w:r>
+              <w:rPr>
+                <w:noProof/>
+                <w:webHidden/>
+              </w:rPr>
+              <w:fldChar w:fldCharType="begin"/>
+            </w:r>
+            <w:r>
+              <w:rPr>
+                <w:noProof/>
+                <w:webHidden/>
+              </w:rPr>
+              <w:instrText xml:space="preserve"> PAGEREF _Toc402534631 \h </w:instrText>
+            </w:r>
+            <w:r>
+              <w:rPr>
+                <w:noProof/>
+                <w:webHidden/>
+              </w:rPr>
+            </w:r>
+            <w:r>
+              <w:rPr>
+                <w:noProof/>
+                <w:webHidden/>
+              </w:rPr>
+              <w:fldChar w:fldCharType="separate"/>
+            </w:r>
+            <w:r>
+              <w:rPr>
+                <w:noProof/>
+                <w:webHidden/>
+              </w:rPr>
+              <w:t>4</w:t>
+            </w:r>
+            <w:r>
+              <w:rPr>
+                <w:noProof/>
+                <w:webHidden/>
+              </w:rPr>
+              <w:fldChar w:fldCharType="end"/>
+            </w:r>
+          </w:hyperlink>
+        </w:p>
+        <w:p>
+          <w:pPr>
+            <w:pStyle w:val="TOC1"/>
+            <w:tabs>
+              <w:tab w:val="right" w:leader="dot" w:pos="9016"/>
+            </w:tabs>
+            <w:rPr>
+              <w:noProof/>
+            </w:rPr>
+          </w:pPr>
+          <w:hyperlink w:anchor="_Toc402534632" w:history="1">
+            <w:r>
+              <w:rPr>
+                <w:rStyle w:val="Hyperlink"/>
+                <w:noProof/>
+              </w:rPr>
+              <w:t>Vision Ontwerp</w:t>
+            </w:r>
+            <w:r>
+              <w:rPr>
+                <w:noProof/>
+                <w:webHidden/>
+              </w:rPr>
+              <w:tab/>
+            </w:r>
+            <w:r>
+              <w:rPr>
+                <w:noProof/>
+                <w:webHidden/>
+              </w:rPr>
+              <w:fldChar w:fldCharType="begin"/>
+            </w:r>
+            <w:r>
+              <w:rPr>
+                <w:noProof/>
+                <w:webHidden/>
+              </w:rPr>
+              <w:instrText xml:space="preserve"> PAGEREF _Toc402534632 \h </w:instrText>
+            </w:r>
+            <w:r>
+              <w:rPr>
+                <w:noProof/>
+                <w:webHidden/>
+              </w:rPr>
+            </w:r>
+            <w:r>
+              <w:rPr>
+                <w:noProof/>
+                <w:webHidden/>
+              </w:rPr>
+              <w:fldChar w:fldCharType="separate"/>
+            </w:r>
+            <w:r>
+              <w:rPr>
+                <w:noProof/>
+                <w:webHidden/>
+              </w:rPr>
+              <w:t>4</w:t>
+            </w:r>
+            <w:r>
+              <w:rPr>
+                <w:noProof/>
+                <w:webHidden/>
+              </w:rPr>
+              <w:fldChar w:fldCharType="end"/>
+            </w:r>
+          </w:hyperlink>
+        </w:p>
+        <w:p>
+          <w:pPr>
+            <w:pStyle w:val="TOC1"/>
+            <w:tabs>
+              <w:tab w:val="right" w:leader="dot" w:pos="9016"/>
+            </w:tabs>
+            <w:rPr>
+              <w:noProof/>
+            </w:rPr>
+          </w:pPr>
+          <w:hyperlink w:anchor="_Toc402534633" w:history="1">
+            <w:r>
+              <w:rPr>
+                <w:rStyle w:val="Hyperlink"/>
+                <w:noProof/>
+              </w:rPr>
+              <w:t>Realisatie</w:t>
+            </w:r>
+            <w:r>
+              <w:rPr>
+                <w:noProof/>
+                <w:webHidden/>
+              </w:rPr>
+              <w:tab/>
+            </w:r>
+            <w:r>
+              <w:rPr>
+                <w:noProof/>
+                <w:webHidden/>
+              </w:rPr>
+              <w:fldChar w:fldCharType="begin"/>
+            </w:r>
+            <w:r>
+              <w:rPr>
+                <w:noProof/>
+                <w:webHidden/>
+              </w:rPr>
+              <w:instrText xml:space="preserve"> PAGEREF _Toc402534633 \h </w:instrText>
+            </w:r>
+            <w:r>
+              <w:rPr>
+                <w:noProof/>
+                <w:webHidden/>
+              </w:rPr>
+            </w:r>
+            <w:r>
+              <w:rPr>
+                <w:noProof/>
+                <w:webHidden/>
+              </w:rPr>
+              <w:fldChar w:fldCharType="separate"/>
+            </w:r>
+            <w:r>
+              <w:rPr>
+                <w:noProof/>
+                <w:webHidden/>
+              </w:rPr>
+              <w:t>4</w:t>
+            </w:r>
+            <w:r>
+              <w:rPr>
+                <w:noProof/>
+                <w:webHidden/>
+              </w:rPr>
+              <w:fldChar w:fldCharType="end"/>
+            </w:r>
+          </w:hyperlink>
+        </w:p>
+        <w:p>
+          <w:pPr>
+            <w:pStyle w:val="TOC1"/>
+            <w:tabs>
+              <w:tab w:val="right" w:leader="dot" w:pos="9016"/>
+            </w:tabs>
+            <w:rPr>
+              <w:noProof/>
+            </w:rPr>
+          </w:pPr>
+          <w:hyperlink w:anchor="_Toc402534634" w:history="1">
+            <w:r>
+              <w:rPr>
+                <w:rStyle w:val="Hyperlink"/>
+                <w:noProof/>
+              </w:rPr>
+              <w:t>Onderzoek</w:t>
+            </w:r>
+            <w:r>
+              <w:rPr>
+                <w:noProof/>
+                <w:webHidden/>
+              </w:rPr>
+              <w:tab/>
+            </w:r>
+            <w:r>
+              <w:rPr>
+                <w:noProof/>
+                <w:webHidden/>
+              </w:rPr>
+              <w:fldChar w:fldCharType="begin"/>
+            </w:r>
+            <w:r>
+              <w:rPr>
+                <w:noProof/>
+                <w:webHidden/>
+              </w:rPr>
+              <w:instrText xml:space="preserve"> PAGEREF _Toc402534634 \h </w:instrText>
+            </w:r>
+            <w:r>
+              <w:rPr>
+                <w:noProof/>
+                <w:webHidden/>
+              </w:rPr>
+            </w:r>
+            <w:r>
+              <w:rPr>
+                <w:noProof/>
+                <w:webHidden/>
+              </w:rPr>
+              <w:fldChar w:fldCharType="separate"/>
+            </w:r>
+            <w:r>
+              <w:rPr>
+                <w:noProof/>
+                <w:webHidden/>
+              </w:rPr>
+              <w:t>5</w:t>
+            </w:r>
+            <w:r>
+              <w:rPr>
+                <w:noProof/>
+                <w:webHidden/>
+              </w:rPr>
+              <w:fldChar w:fldCharType="end"/>
+            </w:r>
+          </w:hyperlink>
+        </w:p>
+        <w:p>
+          <w:pPr>
+            <w:pStyle w:val="TOC2"/>
+            <w:tabs>
+              <w:tab w:val="right" w:leader="dot" w:pos="9016"/>
+            </w:tabs>
+            <w:rPr>
+              <w:noProof/>
+            </w:rPr>
+          </w:pPr>
+          <w:hyperlink w:anchor="_Toc402534635" w:history="1">
+            <w:r>
+              <w:rPr>
+                <w:rStyle w:val="Hyperlink"/>
+                <w:noProof/>
+              </w:rPr>
+              <w:t>OpenCV</w:t>
+            </w:r>
+            <w:r>
+              <w:rPr>
+                <w:noProof/>
+                <w:webHidden/>
+              </w:rPr>
+              <w:tab/>
+            </w:r>
+            <w:r>
+              <w:rPr>
+                <w:noProof/>
+                <w:webHidden/>
+              </w:rPr>
+              <w:fldChar w:fldCharType="begin"/>
+            </w:r>
+            <w:r>
+              <w:rPr>
+                <w:noProof/>
+                <w:webHidden/>
+              </w:rPr>
+              <w:instrText xml:space="preserve"> PAGEREF _Toc402534635 \h </w:instrText>
+            </w:r>
+            <w:r>
+              <w:rPr>
+                <w:noProof/>
+                <w:webHidden/>
+              </w:rPr>
+            </w:r>
+            <w:r>
+              <w:rPr>
+                <w:noProof/>
+                <w:webHidden/>
+              </w:rPr>
+              <w:fldChar w:fldCharType="separate"/>
+            </w:r>
+            <w:r>
+              <w:rPr>
+                <w:noProof/>
+                <w:webHidden/>
+              </w:rPr>
+              <w:t>5</w:t>
+            </w:r>
+            <w:r>
+              <w:rPr>
+                <w:noProof/>
+                <w:webHidden/>
+              </w:rPr>
+              <w:fldChar w:fldCharType="end"/>
+            </w:r>
+          </w:hyperlink>
+        </w:p>
+        <w:p>
+          <w:pPr>
+            <w:pStyle w:val="TOC1"/>
+            <w:tabs>
+              <w:tab w:val="right" w:leader="dot" w:pos="9016"/>
+            </w:tabs>
+            <w:rPr>
+              <w:noProof/>
+            </w:rPr>
+          </w:pPr>
+          <w:hyperlink w:anchor="_Toc402534636" w:history="1">
+            <w:r>
+              <w:rPr>
+                <w:rStyle w:val="Hyperlink"/>
+                <w:noProof/>
+              </w:rPr>
+              <w:t>Testen en resultaten</w:t>
+            </w:r>
+            <w:r>
+              <w:rPr>
+                <w:noProof/>
+                <w:webHidden/>
+              </w:rPr>
+              <w:tab/>
+            </w:r>
+            <w:r>
+              <w:rPr>
+                <w:noProof/>
+                <w:webHidden/>
+              </w:rPr>
+              <w:fldChar w:fldCharType="begin"/>
+            </w:r>
+            <w:r>
+              <w:rPr>
+                <w:noProof/>
+                <w:webHidden/>
+              </w:rPr>
+              <w:instrText xml:space="preserve"> PAGEREF _Toc402534636 \h </w:instrText>
+            </w:r>
+            <w:r>
+              <w:rPr>
+                <w:noProof/>
+                <w:webHidden/>
+              </w:rPr>
+            </w:r>
+            <w:r>
+              <w:rPr>
+                <w:noProof/>
+                <w:webHidden/>
+              </w:rPr>
+              <w:fldChar w:fldCharType="separate"/>
+            </w:r>
+            <w:r>
+              <w:rPr>
+                <w:noProof/>
+                <w:webHidden/>
+              </w:rPr>
+              <w:t>5</w:t>
+            </w:r>
+            <w:r>
+              <w:rPr>
+                <w:noProof/>
+                <w:webHidden/>
+              </w:rPr>
+              <w:fldChar w:fldCharType="end"/>
+            </w:r>
+          </w:hyperlink>
+        </w:p>
+        <w:p>
+          <w:pPr>
+            <w:pStyle w:val="TOC2"/>
+            <w:tabs>
+              <w:tab w:val="right" w:leader="dot" w:pos="9016"/>
+            </w:tabs>
+            <w:rPr>
+              <w:noProof/>
+            </w:rPr>
+          </w:pPr>
+          <w:hyperlink w:anchor="_Toc402534637" w:history="1">
+            <w:r>
+              <w:rPr>
+                <w:rStyle w:val="Hyperlink"/>
+                <w:noProof/>
+              </w:rPr>
+              <w:t>Kalibreren</w:t>
+            </w:r>
+            <w:r>
+              <w:rPr>
+                <w:noProof/>
+                <w:webHidden/>
+              </w:rPr>
+              <w:tab/>
+            </w:r>
+            <w:r>
+              <w:rPr>
+                <w:noProof/>
+                <w:webHidden/>
+              </w:rPr>
+              <w:fldChar w:fldCharType="begin"/>
+            </w:r>
+            <w:r>
+              <w:rPr>
+                <w:noProof/>
+                <w:webHidden/>
+              </w:rPr>
+              <w:instrText xml:space="preserve"> PAGEREF _Toc402534637 \h </w:instrText>
+            </w:r>
+            <w:r>
+              <w:rPr>
+                <w:noProof/>
+                <w:webHidden/>
+              </w:rPr>
+            </w:r>
+            <w:r>
+              <w:rPr>
+                <w:noProof/>
+                <w:webHidden/>
+              </w:rPr>
+              <w:fldChar w:fldCharType="separate"/>
+            </w:r>
+            <w:r>
+              <w:rPr>
+                <w:noProof/>
+                <w:webHidden/>
+              </w:rPr>
+              <w:t>5</w:t>
+            </w:r>
+            <w:r>
+              <w:rPr>
+                <w:noProof/>
+                <w:webHidden/>
+              </w:rPr>
+              <w:fldChar w:fldCharType="end"/>
+            </w:r>
+          </w:hyperlink>
+        </w:p>
+        <w:p>
+          <w:pPr>
+            <w:pStyle w:val="TOC2"/>
+            <w:tabs>
+              <w:tab w:val="right" w:leader="dot" w:pos="9016"/>
+            </w:tabs>
+            <w:rPr>
+              <w:noProof/>
+            </w:rPr>
+          </w:pPr>
+          <w:hyperlink w:anchor="_Toc402534638" w:history="1">
+            <w:r>
+              <w:rPr>
+                <w:rStyle w:val="Hyperlink"/>
+                <w:noProof/>
+              </w:rPr>
+              <w:t>Probleem</w:t>
+            </w:r>
+            <w:r>
+              <w:rPr>
+                <w:noProof/>
+                <w:webHidden/>
+              </w:rPr>
+              <w:tab/>
+            </w:r>
+            <w:r>
+              <w:rPr>
+                <w:noProof/>
+                <w:webHidden/>
+              </w:rPr>
+              <w:fldChar w:fldCharType="begin"/>
+            </w:r>
+            <w:r>
+              <w:rPr>
+                <w:noProof/>
+                <w:webHidden/>
+              </w:rPr>
+              <w:instrText xml:space="preserve"> PAGEREF _Toc402534638 \h </w:instrText>
+            </w:r>
+            <w:r>
+              <w:rPr>
+                <w:noProof/>
+                <w:webHidden/>
+              </w:rPr>
+            </w:r>
+            <w:r>
+              <w:rPr>
+                <w:noProof/>
+                <w:webHidden/>
+              </w:rPr>
+              <w:fldChar w:fldCharType="separate"/>
+            </w:r>
+            <w:r>
+              <w:rPr>
+                <w:noProof/>
+                <w:webHidden/>
+              </w:rPr>
+              <w:t>5</w:t>
+            </w:r>
+            <w:r>
+              <w:rPr>
+                <w:noProof/>
+                <w:webHidden/>
+              </w:rPr>
+              <w:fldChar w:fldCharType="end"/>
+            </w:r>
+          </w:hyperlink>
+        </w:p>
+        <w:p>
+          <w:pPr>
+            <w:pStyle w:val="TOC2"/>
+            <w:tabs>
+              <w:tab w:val="right" w:leader="dot" w:pos="9016"/>
+            </w:tabs>
+            <w:rPr>
+              <w:noProof/>
+            </w:rPr>
+          </w:pPr>
+          <w:hyperlink w:anchor="_Toc402534639" w:history="1">
+            <w:r>
+              <w:rPr>
+                <w:rStyle w:val="Hyperlink"/>
+                <w:noProof/>
+              </w:rPr>
+              <w:t>Oplossing</w:t>
+            </w:r>
+            <w:r>
+              <w:rPr>
+                <w:noProof/>
+                <w:webHidden/>
+              </w:rPr>
+              <w:tab/>
+            </w:r>
+            <w:r>
+              <w:rPr>
+                <w:noProof/>
+                <w:webHidden/>
+              </w:rPr>
+              <w:fldChar w:fldCharType="begin"/>
+            </w:r>
+            <w:r>
+              <w:rPr>
+                <w:noProof/>
+                <w:webHidden/>
+              </w:rPr>
+              <w:instrText xml:space="preserve"> PAGEREF _Toc402534639 \h </w:instrText>
+            </w:r>
+            <w:r>
+              <w:rPr>
+                <w:noProof/>
+                <w:webHidden/>
+              </w:rPr>
+            </w:r>
+            <w:r>
+              <w:rPr>
+                <w:noProof/>
+                <w:webHidden/>
+              </w:rPr>
+              <w:fldChar w:fldCharType="separate"/>
+            </w:r>
+            <w:r>
+              <w:rPr>
+                <w:noProof/>
+                <w:webHidden/>
+              </w:rPr>
+              <w:t>5</w:t>
+            </w:r>
+            <w:r>
+              <w:rPr>
+                <w:noProof/>
+                <w:webHidden/>
+              </w:rPr>
+              <w:fldChar w:fldCharType="end"/>
+            </w:r>
+          </w:hyperlink>
+        </w:p>
+        <w:p>
+          <w:pPr>
+            <w:pStyle w:val="TOC1"/>
+            <w:tabs>
+              <w:tab w:val="right" w:leader="dot" w:pos="9016"/>
+            </w:tabs>
+            <w:rPr>
+              <w:noProof/>
+            </w:rPr>
+          </w:pPr>
+          <w:hyperlink w:anchor="_Toc402534640" w:history="1">
+            <w:r>
+              <w:rPr>
+                <w:rStyle w:val="Hyperlink"/>
+                <w:noProof/>
+              </w:rPr>
+              <w:t>Conclusie en aanbeveling</w:t>
+            </w:r>
+            <w:r>
+              <w:rPr>
+                <w:noProof/>
+                <w:webHidden/>
+              </w:rPr>
+              <w:tab/>
+            </w:r>
+            <w:r>
+              <w:rPr>
+                <w:noProof/>
+                <w:webHidden/>
+              </w:rPr>
+              <w:fldChar w:fldCharType="begin"/>
+            </w:r>
+            <w:r>
+              <w:rPr>
+                <w:noProof/>
+                <w:webHidden/>
+              </w:rPr>
+              <w:instrText xml:space="preserve"> PAGEREF _Toc402534640 \h </w:instrText>
+            </w:r>
+            <w:r>
+              <w:rPr>
+                <w:noProof/>
+                <w:webHidden/>
+              </w:rPr>
+            </w:r>
+            <w:r>
+              <w:rPr>
+                <w:noProof/>
+                <w:webHidden/>
+              </w:rPr>
+              <w:fldChar w:fldCharType="separate"/>
+            </w:r>
+            <w:r>
+              <w:rPr>
+                <w:noProof/>
+                <w:webHidden/>
+              </w:rPr>
+              <w:t>6</w:t>
+            </w:r>
+            <w:r>
+              <w:rPr>
+                <w:noProof/>
+                <w:webHidden/>
+              </w:rPr>
+              <w:fldChar w:fldCharType="end"/>
+            </w:r>
+          </w:hyperlink>
+        </w:p>
+        <w:p>
+          <w:pPr>
+            <w:pStyle w:val="TOC1"/>
+            <w:tabs>
+              <w:tab w:val="right" w:leader="dot" w:pos="9016"/>
+            </w:tabs>
+            <w:rPr>
+              <w:noProof/>
+            </w:rPr>
+          </w:pPr>
+          <w:hyperlink w:anchor="_Toc402534641" w:history="1">
+            <w:r>
+              <w:rPr>
+                <w:rStyle w:val="Hyperlink"/>
+                <w:noProof/>
+              </w:rPr>
+              <w:t>Bijlage</w:t>
+            </w:r>
+            <w:r>
+              <w:rPr>
+                <w:noProof/>
+                <w:webHidden/>
+              </w:rPr>
+              <w:tab/>
+            </w:r>
+            <w:r>
+              <w:rPr>
+                <w:noProof/>
+                <w:webHidden/>
+              </w:rPr>
+              <w:fldChar w:fldCharType="begin"/>
+            </w:r>
+            <w:r>
+              <w:rPr>
+                <w:noProof/>
+                <w:webHidden/>
+              </w:rPr>
+              <w:instrText xml:space="preserve"> PAGEREF _Toc402534641 \h </w:instrText>
+            </w:r>
+            <w:r>
+              <w:rPr>
+                <w:noProof/>
+                <w:webHidden/>
+              </w:rPr>
+            </w:r>
+            <w:r>
+              <w:rPr>
+                <w:noProof/>
+                <w:webHidden/>
+              </w:rPr>
+              <w:fldChar w:fldCharType="separate"/>
+            </w:r>
+            <w:r>
+              <w:rPr>
+                <w:noProof/>
+                <w:webHidden/>
+              </w:rPr>
+              <w:t>7</w:t>
+            </w:r>
+            <w:r>
+              <w:rPr>
+                <w:noProof/>
+                <w:webHidden/>
+              </w:rPr>
+              <w:fldChar w:fldCharType="end"/>
+            </w:r>
+          </w:hyperlink>
+        </w:p>
+        <w:p>
+          <w:r>
+            <w:rPr>
+              <w:b/>
+              <w:bCs/>
+              <w:noProof/>
+            </w:rPr>
+            <w:fldChar w:fldCharType="end"/>
+          </w:r>
+        </w:p>
+      </w:sdtContent>
+    </w:sdt>
+    <w:p/>
     <w:p>
       <w:pPr>
         <w:rPr>
@@ -618,10 +1642,12 @@
       <w:pPr>
         <w:pStyle w:val="Heading1"/>
       </w:pPr>
+      <w:bookmarkStart w:id="4" w:name="_Toc402534629"/>
       <w:r>
         <w:lastRenderedPageBreak/>
         <w:t>Inleiding</w:t>
       </w:r>
+      <w:bookmarkEnd w:id="4"/>
     </w:p>
     <w:p>
       <w:r>
@@ -688,9 +1714,11 @@
       <w:pPr>
         <w:pStyle w:val="Heading1"/>
       </w:pPr>
+      <w:bookmarkStart w:id="5" w:name="_Toc402534630"/>
       <w:r>
         <w:t>Functioneel ontwerp</w:t>
       </w:r>
+      <w:bookmarkEnd w:id="5"/>
     </w:p>
     <w:p>
       <w:r>
@@ -711,46 +1739,6 @@
       <w:proofErr w:type="spellEnd"/>
       <w:r>
         <w:t>, in bijlage A staat het document in markdown, dit document is online beter te zien [</w:t>
-      </w:r>
-      <w:hyperlink r:id="rId5" w:history="1">
-        <w:r>
-          <w:rPr>
-            <w:rStyle w:val="Hyperlink"/>
-          </w:rPr>
-          <w:t>link</w:t>
-        </w:r>
-      </w:hyperlink>
-      <w:r>
-        <w:t>].</w:t>
-      </w:r>
-    </w:p>
-    <w:p>
-      <w:pPr>
-        <w:pStyle w:val="Heading1"/>
-      </w:pPr>
-      <w:r>
-        <w:t>Technisch ontwerp</w:t>
-      </w:r>
-    </w:p>
-    <w:p>
-      <w:r>
-        <w:t xml:space="preserve">Het technisch ontwerp is gemaakt op </w:t>
-      </w:r>
-      <w:proofErr w:type="spellStart"/>
-      <w:r>
-        <w:t>github</w:t>
-      </w:r>
-      <w:proofErr w:type="spellEnd"/>
-      <w:r>
-        <w:t xml:space="preserve"> in </w:t>
-      </w:r>
-      <w:proofErr w:type="spellStart"/>
-      <w:r>
-        <w:t>markdown</w:t>
-      </w:r>
-      <w:proofErr w:type="spellEnd"/>
-      <w:r>
-        <w:t>, in bijlage B staat het document in markdown, dit document is online beter te zien [</w:t>
       </w:r>
       <w:hyperlink r:id="rId6" w:history="1">
         <w:r>
@@ -768,42 +1756,31 @@
       <w:pPr>
         <w:pStyle w:val="Heading1"/>
       </w:pPr>
+      <w:bookmarkStart w:id="6" w:name="_Toc402534631"/>
+      <w:r>
+        <w:t>Technisch ontwerp</w:t>
+      </w:r>
+      <w:bookmarkEnd w:id="6"/>
+    </w:p>
+    <w:p>
+      <w:r>
+        <w:t xml:space="preserve">Het technisch ontwerp is gemaakt op </w:t>
+      </w:r>
       <w:proofErr w:type="spellStart"/>
       <w:r>
-        <w:t>Vision</w:t>
+        <w:t>github</w:t>
       </w:r>
       <w:proofErr w:type="spellEnd"/>
       <w:r>
-        <w:t xml:space="preserve"> Ontwerp</w:t>
-      </w:r>
-    </w:p>
-    <w:p>
-      <w:r>
-        <w:t xml:space="preserve">Het </w:t>
+        <w:t xml:space="preserve"> in </w:t>
       </w:r>
       <w:proofErr w:type="spellStart"/>
       <w:r>
-        <w:t>vision</w:t>
+        <w:t>markdown</w:t>
       </w:r>
       <w:proofErr w:type="spellEnd"/>
       <w:r>
-        <w:t xml:space="preserve"> ontwerp is gemaakt op </w:t>
-      </w:r>
-      <w:proofErr w:type="spellStart"/>
-      <w:r>
-        <w:t>github</w:t>
-      </w:r>
-      <w:proofErr w:type="spellEnd"/>
-      <w:r>
-        <w:t xml:space="preserve"> in </w:t>
-      </w:r>
-      <w:proofErr w:type="spellStart"/>
-      <w:r>
-        <w:t>markdown</w:t>
-      </w:r>
-      <w:proofErr w:type="spellEnd"/>
-      <w:r>
-        <w:t>, in bijlage C staat het document in markdown, dit document is online beter te zien [</w:t>
+        <w:t>, in bijlage B staat het document in markdown, dit document is online beter te zien [</w:t>
       </w:r>
       <w:hyperlink r:id="rId7" w:history="1">
         <w:r>
@@ -821,16 +1798,31 @@
       <w:pPr>
         <w:pStyle w:val="Heading1"/>
       </w:pPr>
-      <w:r>
-        <w:t>Realisatie</w:t>
-      </w:r>
-    </w:p>
-    <w:p>
-      <w:r>
-        <w:t xml:space="preserve">Het realisatie document is gemaakt op </w:t>
-      </w:r>
+      <w:bookmarkStart w:id="7" w:name="_Toc402534632"/>
       <w:proofErr w:type="spellStart"/>
       <w:r>
+        <w:t>Vision</w:t>
+      </w:r>
+      <w:proofErr w:type="spellEnd"/>
+      <w:r>
+        <w:t xml:space="preserve"> Ontwerp</w:t>
+      </w:r>
+      <w:bookmarkEnd w:id="7"/>
+    </w:p>
+    <w:p>
+      <w:r>
+        <w:t xml:space="preserve">Het </w:t>
+      </w:r>
+      <w:proofErr w:type="spellStart"/>
+      <w:r>
+        <w:t>vision</w:t>
+      </w:r>
+      <w:proofErr w:type="spellEnd"/>
+      <w:r>
+        <w:t xml:space="preserve"> ontwerp is gemaakt op </w:t>
+      </w:r>
+      <w:proofErr w:type="spellStart"/>
+      <w:r>
         <w:t>github</w:t>
       </w:r>
       <w:proofErr w:type="spellEnd"/>
@@ -843,7 +1835,7 @@
       </w:r>
       <w:proofErr w:type="spellEnd"/>
       <w:r>
-        <w:t>, in bijlage D staat het document in markdown, dit document is online beter te zien [</w:t>
+        <w:t>, in bijlage C staat het document in markdown, dit document is online beter te zien [</w:t>
       </w:r>
       <w:hyperlink r:id="rId8" w:history="1">
         <w:r>
@@ -859,6 +1851,48 @@
     </w:p>
     <w:p>
       <w:pPr>
+        <w:pStyle w:val="Heading1"/>
+      </w:pPr>
+      <w:bookmarkStart w:id="8" w:name="_Toc402534633"/>
+      <w:r>
+        <w:t>Realisatie</w:t>
+      </w:r>
+      <w:bookmarkEnd w:id="8"/>
+    </w:p>
+    <w:p>
+      <w:r>
+        <w:t xml:space="preserve">Het realisatie document is gemaakt op </w:t>
+      </w:r>
+      <w:proofErr w:type="spellStart"/>
+      <w:r>
+        <w:t>github</w:t>
+      </w:r>
+      <w:proofErr w:type="spellEnd"/>
+      <w:r>
+        <w:t xml:space="preserve"> in </w:t>
+      </w:r>
+      <w:proofErr w:type="spellStart"/>
+      <w:r>
+        <w:t>markdown</w:t>
+      </w:r>
+      <w:proofErr w:type="spellEnd"/>
+      <w:r>
+        <w:t>, in bijlage D staat het document in markdown, dit document is online beter te zien [</w:t>
+      </w:r>
+      <w:hyperlink r:id="rId9" w:history="1">
+        <w:r>
+          <w:rPr>
+            <w:rStyle w:val="Hyperlink"/>
+          </w:rPr>
+          <w:t>link</w:t>
+        </w:r>
+      </w:hyperlink>
+      <w:r>
+        <w:t>].</w:t>
+      </w:r>
+    </w:p>
+    <w:p>
+      <w:pPr>
         <w:rPr>
           <w:rFonts w:asciiTheme="majorHAnsi" w:eastAsiaTheme="majorEastAsia" w:hAnsiTheme="majorHAnsi" w:cstheme="majorBidi"/>
           <w:color w:val="2E74B5" w:themeColor="accent1" w:themeShade="BF"/>
@@ -874,19 +1908,23 @@
       <w:pPr>
         <w:pStyle w:val="Heading1"/>
       </w:pPr>
+      <w:bookmarkStart w:id="9" w:name="_Toc402534634"/>
       <w:r>
         <w:lastRenderedPageBreak/>
         <w:t>Onderzoek</w:t>
       </w:r>
+      <w:bookmarkEnd w:id="9"/>
     </w:p>
     <w:p>
       <w:pPr>
         <w:pStyle w:val="Heading2"/>
       </w:pPr>
+      <w:bookmarkStart w:id="10" w:name="_Toc402534635"/>
       <w:proofErr w:type="spellStart"/>
       <w:r>
         <w:t>OpenCV</w:t>
       </w:r>
+      <w:bookmarkEnd w:id="10"/>
       <w:proofErr w:type="spellEnd"/>
     </w:p>
     <w:p>
@@ -962,9 +2000,11 @@
       <w:pPr>
         <w:pStyle w:val="Heading1"/>
       </w:pPr>
+      <w:bookmarkStart w:id="11" w:name="_Toc402534636"/>
       <w:r>
         <w:t>Testen en resultaten</w:t>
       </w:r>
+      <w:bookmarkEnd w:id="11"/>
     </w:p>
     <w:p>
       <w:r>
@@ -981,9 +2021,11 @@
       <w:pPr>
         <w:pStyle w:val="Heading2"/>
       </w:pPr>
+      <w:bookmarkStart w:id="12" w:name="_Toc402534637"/>
       <w:r>
         <w:t>Kalibreren</w:t>
       </w:r>
+      <w:bookmarkEnd w:id="12"/>
     </w:p>
     <w:p>
       <w:r>
@@ -1011,9 +2053,11 @@
       <w:pPr>
         <w:pStyle w:val="Heading2"/>
       </w:pPr>
+      <w:bookmarkStart w:id="13" w:name="_Toc402534638"/>
       <w:r>
         <w:t>Probleem</w:t>
       </w:r>
+      <w:bookmarkEnd w:id="13"/>
     </w:p>
     <w:p>
       <w:r>
@@ -1035,9 +2079,11 @@
       <w:pPr>
         <w:pStyle w:val="Heading2"/>
       </w:pPr>
+      <w:bookmarkStart w:id="14" w:name="_Toc402534639"/>
       <w:r>
         <w:t>Oplossing</w:t>
       </w:r>
+      <w:bookmarkEnd w:id="14"/>
     </w:p>
     <w:p>
       <w:r>
@@ -1452,10 +2498,12 @@
       <w:pPr>
         <w:pStyle w:val="Heading1"/>
       </w:pPr>
+      <w:bookmarkStart w:id="15" w:name="_Toc402534640"/>
       <w:r>
         <w:lastRenderedPageBreak/>
         <w:t>Conclusie en aanbeveling</w:t>
       </w:r>
+      <w:bookmarkEnd w:id="15"/>
     </w:p>
     <w:p>
       <w:r>
@@ -1511,10 +2559,12 @@
       <w:pPr>
         <w:pStyle w:val="Heading1"/>
       </w:pPr>
+      <w:bookmarkStart w:id="16" w:name="_Toc402534641"/>
       <w:r>
         <w:lastRenderedPageBreak/>
         <w:t>Bijlage</w:t>
       </w:r>
+      <w:bookmarkEnd w:id="16"/>
     </w:p>
     <w:sectPr>
       <w:pgSz w:w="11906" w:h="16838"/>
@@ -2309,6 +3359,46 @@
       <w:u w:val="single"/>
     </w:rPr>
   </w:style>
+  <w:style w:type="paragraph" w:styleId="TOCHeading">
+    <w:name w:val="TOC Heading"/>
+    <w:basedOn w:val="Heading1"/>
+    <w:next w:val="Normal"/>
+    <w:uiPriority w:val="39"/>
+    <w:unhideWhenUsed/>
+    <w:qFormat/>
+    <w:rsid w:val="00DA435A"/>
+    <w:pPr>
+      <w:outlineLvl w:val="9"/>
+    </w:pPr>
+    <w:rPr>
+      <w:lang w:val="en-US"/>
+    </w:rPr>
+  </w:style>
+  <w:style w:type="paragraph" w:styleId="TOC1">
+    <w:name w:val="toc 1"/>
+    <w:basedOn w:val="Normal"/>
+    <w:next w:val="Normal"/>
+    <w:autoRedefine/>
+    <w:uiPriority w:val="39"/>
+    <w:unhideWhenUsed/>
+    <w:rsid w:val="00DA435A"/>
+    <w:pPr>
+      <w:spacing w:after="100"/>
+    </w:pPr>
+  </w:style>
+  <w:style w:type="paragraph" w:styleId="TOC2">
+    <w:name w:val="toc 2"/>
+    <w:basedOn w:val="Normal"/>
+    <w:next w:val="Normal"/>
+    <w:autoRedefine/>
+    <w:uiPriority w:val="39"/>
+    <w:unhideWhenUsed/>
+    <w:rsid w:val="00DA435A"/>
+    <w:pPr>
+      <w:spacing w:after="100"/>
+      <w:ind w:left="220"/>
+    </w:pPr>
+  </w:style>
 </w:styles>
 </file>
 
@@ -2571,4 +3661,16 @@
     </a:ext>
   </a:extLst>
 </a:theme>
+</file>
+
+<file path=customXml/item1.xml><?xml version="1.0" encoding="utf-8"?>
+<b:Sources xmlns:b="http://schemas.openxmlformats.org/officeDocument/2006/bibliography" xmlns="http://schemas.openxmlformats.org/officeDocument/2006/bibliography" SelectedStyle="\APASixthEditionOfficeOnline.xsl" StyleName="APA" Version="6"/>
+</file>
+
+<file path=customXml/itemProps1.xml><?xml version="1.0" encoding="utf-8"?>
+<ds:datastoreItem xmlns:ds="http://schemas.openxmlformats.org/officeDocument/2006/customXml" ds:itemID="{1B582FFE-F8FB-474D-B992-5CD9D4780782}">
+  <ds:schemaRefs>
+    <ds:schemaRef ds:uri="http://schemas.openxmlformats.org/officeDocument/2006/bibliography"/>
+  </ds:schemaRefs>
+</ds:datastoreItem>
 </file>
</xml_diff>